<commit_message>
Added number of days of data for AATAMS subfacilities, modified the corresponding .docx template accordingly
</commit_message>
<xml_diff>
--- a/report/AATAMS_ReportTemplates_v2.1.docx
+++ b/report/AATAMS_ReportTemplates_v2.1.docx
@@ -8449,32 +8449,66 @@
       <w:r>
         <w:br/>
       </w:r>
-      <w:r>
-        <w:rPr>
-          <w:b/>
-        </w:rPr>
-        <w:t xml:space="preserve">‘Mean time </w:t>
-      </w:r>
-      <w:r>
-        <w:rPr>
-          <w:b/>
-        </w:rPr>
-        <w:t>c</w:t>
-      </w:r>
-      <w:r>
-        <w:rPr>
-          <w:b/>
-        </w:rPr>
-        <w:t>overage’</w:t>
-      </w:r>
-      <w:r>
-        <w:t xml:space="preserve">: Mean number of days </w:t>
-      </w:r>
-      <w:r>
-        <w:t>during which CTD profiles were recorded</w:t>
-      </w:r>
-      <w:r>
-        <w:t xml:space="preserve">. </w:t>
+      <w:ins w:id="7" w:author="Xavier Hoenner" w:date="2015-08-18T16:04:00Z">
+        <w:r>
+          <w:rPr>
+            <w:b/>
+          </w:rPr>
+          <w:t># days of data (range)</w:t>
+        </w:r>
+        <w:r>
+          <w:t xml:space="preserve">: </w:t>
+        </w:r>
+        <w:r>
+          <w:t>N</w:t>
+        </w:r>
+        <w:r>
+          <w:t xml:space="preserve">umber of </w:t>
+        </w:r>
+        <w:r>
+          <w:t>days</w:t>
+        </w:r>
+        <w:r>
+          <w:t xml:space="preserve"> </w:t>
+        </w:r>
+        <w:r>
+          <w:t>during which CTD profiles were recorded (Minimum – maximum)</w:t>
+        </w:r>
+        <w:r>
+          <w:t>.</w:t>
+        </w:r>
+      </w:ins>
+      <w:del w:id="8" w:author="Xavier Hoenner" w:date="2015-08-18T16:04:00Z">
+        <w:r>
+          <w:rPr>
+            <w:b/>
+          </w:rPr>
+          <w:delText xml:space="preserve">‘Mean time </w:delText>
+        </w:r>
+        <w:r>
+          <w:rPr>
+            <w:b/>
+          </w:rPr>
+          <w:delText>c</w:delText>
+        </w:r>
+        <w:r>
+          <w:rPr>
+            <w:b/>
+          </w:rPr>
+          <w:delText>overage’</w:delText>
+        </w:r>
+        <w:r>
+          <w:delText xml:space="preserve">: Mean number of days </w:delText>
+        </w:r>
+        <w:r>
+          <w:delText>during which CTD profiles were recorded</w:delText>
+        </w:r>
+        <w:r>
+          <w:delText>.</w:delText>
+        </w:r>
+      </w:del>
+      <w:r>
+        <w:t xml:space="preserve"> </w:t>
       </w:r>
       <w:r>
         <w:br/>
@@ -8630,7 +8664,7 @@
               </w:rPr>
               <w:t>no_</w:t>
             </w:r>
-            <w:del w:id="7" w:author="Xavier Hoenner" w:date="2015-08-14T14:19:00Z">
+            <w:del w:id="9" w:author="Xavier Hoenner" w:date="2015-08-14T14:19:00Z">
               <w:r>
                 <w:rPr>
                   <w:b/>
@@ -8638,7 +8672,7 @@
                 <w:delText>tags</w:delText>
               </w:r>
             </w:del>
-            <w:ins w:id="8" w:author="Xavier Hoenner" w:date="2015-08-14T14:19:00Z">
+            <w:ins w:id="10" w:author="Xavier Hoenner" w:date="2015-08-14T14:19:00Z">
               <w:r>
                 <w:rPr>
                   <w:b/>
@@ -8739,12 +8773,22 @@
                 <w:b/>
               </w:rPr>
             </w:pPr>
-            <w:r>
-              <w:rPr>
-                <w:b/>
-              </w:rPr>
-              <w:t>mean_coverage_duration</w:t>
-            </w:r>
+            <w:ins w:id="11" w:author="Xavier Hoenner" w:date="2015-08-18T16:05:00Z">
+              <w:r>
+                <w:rPr>
+                  <w:b/>
+                </w:rPr>
+                <w:t>no_data_days</w:t>
+              </w:r>
+            </w:ins>
+            <w:del w:id="12" w:author="Xavier Hoenner" w:date="2015-08-18T16:05:00Z">
+              <w:r>
+                <w:rPr>
+                  <w:b/>
+                </w:rPr>
+                <w:delText>mean_coverage_duration</w:delText>
+              </w:r>
+            </w:del>
           </w:p>
         </w:tc>
       </w:tr>
@@ -8792,12 +8836,12 @@
             <w:r>
               <w:t xml:space="preserve"># </w:t>
             </w:r>
-            <w:del w:id="9" w:author="Xavier Hoenner" w:date="2015-08-14T14:19:00Z">
+            <w:del w:id="13" w:author="Xavier Hoenner" w:date="2015-08-14T14:19:00Z">
               <w:r>
                 <w:delText>tags</w:delText>
               </w:r>
             </w:del>
-            <w:ins w:id="10" w:author="Xavier Hoenner" w:date="2015-08-14T14:19:00Z">
+            <w:ins w:id="14" w:author="Xavier Hoenner" w:date="2015-08-14T14:19:00Z">
               <w:r>
                 <w:t>animals</w:t>
               </w:r>
@@ -8868,9 +8912,22 @@
             <w:pPr>
               <w:jc w:val="center"/>
             </w:pPr>
-            <w:r>
-              <w:t>Mean time coverage (days)</w:t>
-            </w:r>
+            <w:ins w:id="15" w:author="Xavier Hoenner" w:date="2015-08-18T16:05:00Z">
+              <w:r>
+                <w:t xml:space="preserve"># </w:t>
+              </w:r>
+              <w:r>
+                <w:t>days</w:t>
+              </w:r>
+              <w:r>
+                <w:t xml:space="preserve"> of data (range)</w:t>
+              </w:r>
+            </w:ins>
+            <w:del w:id="16" w:author="Xavier Hoenner" w:date="2015-08-18T16:05:00Z">
+              <w:r>
+                <w:delText>Mean time coverage (days)</w:delText>
+              </w:r>
+            </w:del>
           </w:p>
         </w:tc>
       </w:tr>
@@ -9564,51 +9621,82 @@
       <w:r>
         <w:br/>
       </w:r>
-      <w:r>
-        <w:rPr>
-          <w:b/>
-        </w:rPr>
-        <w:t>‘</w:t>
-      </w:r>
-      <w:r>
-        <w:rPr>
-          <w:b/>
-        </w:rPr>
-        <w:t>T</w:t>
-      </w:r>
-      <w:r>
-        <w:rPr>
-          <w:b/>
-        </w:rPr>
-        <w:t xml:space="preserve">ime </w:t>
-      </w:r>
-      <w:r>
-        <w:rPr>
-          <w:b/>
-        </w:rPr>
-        <w:t>c</w:t>
-      </w:r>
-      <w:r>
-        <w:rPr>
-          <w:b/>
-        </w:rPr>
-        <w:t>overage’</w:t>
-      </w:r>
-      <w:r>
-        <w:t xml:space="preserve">: </w:t>
-      </w:r>
-      <w:r>
-        <w:t>N</w:t>
-      </w:r>
-      <w:r>
-        <w:t xml:space="preserve">umber of days </w:t>
-      </w:r>
-      <w:r>
-        <w:t>during which CTD profiles were recorded</w:t>
-      </w:r>
-      <w:r>
-        <w:t xml:space="preserve">. </w:t>
-      </w:r>
+      <w:ins w:id="17" w:author="Xavier Hoenner" w:date="2015-08-18T16:05:00Z">
+        <w:r>
+          <w:rPr>
+            <w:b/>
+          </w:rPr>
+          <w:t># days of data</w:t>
+        </w:r>
+        <w:r>
+          <w:t xml:space="preserve">: </w:t>
+        </w:r>
+        <w:r>
+          <w:t>N</w:t>
+        </w:r>
+        <w:r>
+          <w:t xml:space="preserve">umber of </w:t>
+        </w:r>
+        <w:r>
+          <w:t>days</w:t>
+        </w:r>
+        <w:r>
+          <w:t xml:space="preserve"> </w:t>
+        </w:r>
+        <w:r>
+          <w:t>during which CTD profiles were recorded</w:t>
+        </w:r>
+        <w:r>
+          <w:t>.</w:t>
+        </w:r>
+      </w:ins>
+      <w:del w:id="18" w:author="Xavier Hoenner" w:date="2015-08-18T16:05:00Z">
+        <w:r>
+          <w:rPr>
+            <w:b/>
+          </w:rPr>
+          <w:delText>‘</w:delText>
+        </w:r>
+        <w:r>
+          <w:rPr>
+            <w:b/>
+          </w:rPr>
+          <w:delText>T</w:delText>
+        </w:r>
+        <w:r>
+          <w:rPr>
+            <w:b/>
+          </w:rPr>
+          <w:delText xml:space="preserve">ime </w:delText>
+        </w:r>
+        <w:r>
+          <w:rPr>
+            <w:b/>
+          </w:rPr>
+          <w:delText>c</w:delText>
+        </w:r>
+        <w:r>
+          <w:rPr>
+            <w:b/>
+          </w:rPr>
+          <w:delText>overage’</w:delText>
+        </w:r>
+        <w:r>
+          <w:delText xml:space="preserve">: </w:delText>
+        </w:r>
+        <w:r>
+          <w:delText>N</w:delText>
+        </w:r>
+        <w:r>
+          <w:delText xml:space="preserve">umber of days </w:delText>
+        </w:r>
+        <w:r>
+          <w:delText>during which CTD profiles were recorded</w:delText>
+        </w:r>
+        <w:r>
+          <w:delText xml:space="preserve">. </w:delText>
+        </w:r>
+      </w:del>
       <w:r>
         <w:br/>
       </w:r>
@@ -9869,11 +9957,27 @@
                 <w:b/>
               </w:rPr>
             </w:pPr>
-            <w:r>
-              <w:rPr>
-                <w:b/>
-              </w:rPr>
-              <w:t>Coverage_duration</w:t>
+            <w:ins w:id="19" w:author="Xavier Hoenner" w:date="2015-08-18T16:05:00Z">
+              <w:r>
+                <w:rPr>
+                  <w:b/>
+                </w:rPr>
+                <w:t>c</w:t>
+              </w:r>
+            </w:ins>
+            <w:del w:id="20" w:author="Xavier Hoenner" w:date="2015-08-18T16:05:00Z">
+              <w:r>
+                <w:rPr>
+                  <w:b/>
+                </w:rPr>
+                <w:delText>C</w:delText>
+              </w:r>
+            </w:del>
+            <w:r>
+              <w:rPr>
+                <w:b/>
+              </w:rPr>
+              <w:t>overage_duration</w:t>
             </w:r>
           </w:p>
         </w:tc>
@@ -9990,9 +10094,16 @@
             <w:pPr>
               <w:jc w:val="center"/>
             </w:pPr>
-            <w:r>
-              <w:t>Time coverage (days)</w:t>
-            </w:r>
+            <w:del w:id="21" w:author="Xavier Hoenner" w:date="2015-08-18T16:05:00Z">
+              <w:r>
+                <w:delText>Time coverage (days)</w:delText>
+              </w:r>
+            </w:del>
+            <w:ins w:id="22" w:author="Xavier Hoenner" w:date="2015-08-18T16:05:00Z">
+              <w:r>
+                <w:t># days of data</w:t>
+              </w:r>
+            </w:ins>
           </w:p>
         </w:tc>
       </w:tr>
@@ -10157,10 +10268,10 @@
       <w:pPr>
         <w:pStyle w:val="Heading2"/>
         <w:rPr>
-          <w:del w:id="11" w:author="Xavier Hoenner" w:date="2015-08-14T14:23:00Z"/>
+          <w:del w:id="23" w:author="Xavier Hoenner" w:date="2015-08-14T14:23:00Z"/>
         </w:rPr>
       </w:pPr>
-      <w:del w:id="12" w:author="Xavier Hoenner" w:date="2015-08-14T14:23:00Z">
+      <w:del w:id="24" w:author="Xavier Hoenner" w:date="2015-08-14T14:23:00Z">
         <w:r>
           <w:lastRenderedPageBreak/>
           <w:delText>2</w:delText>
@@ -10183,10 +10294,10 @@
       <w:pPr>
         <w:pStyle w:val="Heading3"/>
         <w:rPr>
-          <w:del w:id="13" w:author="Xavier Hoenner" w:date="2015-08-14T14:23:00Z"/>
+          <w:del w:id="25" w:author="Xavier Hoenner" w:date="2015-08-14T14:23:00Z"/>
         </w:rPr>
       </w:pPr>
-      <w:del w:id="14" w:author="Xavier Hoenner" w:date="2015-08-14T14:23:00Z">
+      <w:del w:id="26" w:author="Xavier Hoenner" w:date="2015-08-14T14:23:00Z">
         <w:r>
           <w:rPr>
             <w:b w:val="0"/>
@@ -10235,11 +10346,11 @@
       <w:pPr>
         <w:pStyle w:val="Heading3"/>
         <w:rPr>
-          <w:del w:id="15" w:author="Xavier Hoenner" w:date="2015-08-14T14:23:00Z"/>
+          <w:del w:id="27" w:author="Xavier Hoenner" w:date="2015-08-14T14:23:00Z"/>
           <w:u w:val="none"/>
         </w:rPr>
       </w:pPr>
-      <w:del w:id="16" w:author="Xavier Hoenner" w:date="2015-08-14T14:23:00Z">
+      <w:del w:id="28" w:author="Xavier Hoenner" w:date="2015-08-14T14:23:00Z">
         <w:r>
           <w:br/>
         </w:r>
@@ -10281,7 +10392,7 @@
     <w:p>
       <w:pPr>
         <w:rPr>
-          <w:del w:id="17" w:author="Xavier Hoenner" w:date="2015-08-14T14:23:00Z"/>
+          <w:del w:id="29" w:author="Xavier Hoenner" w:date="2015-08-14T14:23:00Z"/>
           <w:u w:val="single"/>
         </w:rPr>
       </w:pPr>
@@ -10289,10 +10400,10 @@
     <w:p>
       <w:pPr>
         <w:rPr>
-          <w:del w:id="18" w:author="Xavier Hoenner" w:date="2015-08-14T14:23:00Z"/>
+          <w:del w:id="30" w:author="Xavier Hoenner" w:date="2015-08-14T14:23:00Z"/>
         </w:rPr>
       </w:pPr>
-      <w:del w:id="19" w:author="Xavier Hoenner" w:date="2015-08-14T14:23:00Z">
+      <w:del w:id="31" w:author="Xavier Hoenner" w:date="2015-08-14T14:23:00Z">
         <w:r>
           <w:rPr>
             <w:u w:val="single"/>
@@ -10313,7 +10424,7 @@
       </w:tblGrid>
       <w:tr>
         <w:trPr>
-          <w:del w:id="20" w:author="Xavier Hoenner" w:date="2015-08-14T14:23:00Z"/>
+          <w:del w:id="32" w:author="Xavier Hoenner" w:date="2015-08-14T14:23:00Z"/>
         </w:trPr>
         <w:tc>
           <w:tcPr>
@@ -10322,12 +10433,12 @@
           <w:p>
             <w:pPr>
               <w:rPr>
-                <w:del w:id="21" w:author="Xavier Hoenner" w:date="2015-08-14T14:23:00Z"/>
-                <w:b/>
-                <w:szCs w:val="24"/>
-              </w:rPr>
-            </w:pPr>
-            <w:del w:id="22" w:author="Xavier Hoenner" w:date="2015-08-14T14:23:00Z">
+                <w:del w:id="33" w:author="Xavier Hoenner" w:date="2015-08-14T14:23:00Z"/>
+                <w:b/>
+                <w:szCs w:val="24"/>
+              </w:rPr>
+            </w:pPr>
+            <w:del w:id="34" w:author="Xavier Hoenner" w:date="2015-08-14T14:23:00Z">
               <w:r>
                 <w:rPr>
                   <w:b/>
@@ -10345,11 +10456,11 @@
           <w:p>
             <w:pPr>
               <w:rPr>
-                <w:del w:id="23" w:author="Xavier Hoenner" w:date="2015-08-14T14:23:00Z"/>
-                <w:szCs w:val="24"/>
-              </w:rPr>
-            </w:pPr>
-            <w:del w:id="24" w:author="Xavier Hoenner" w:date="2015-08-14T14:23:00Z">
+                <w:del w:id="35" w:author="Xavier Hoenner" w:date="2015-08-14T14:23:00Z"/>
+                <w:szCs w:val="24"/>
+              </w:rPr>
+            </w:pPr>
+            <w:del w:id="36" w:author="Xavier Hoenner" w:date="2015-08-14T14:23:00Z">
               <w:r>
                 <w:rPr>
                   <w:szCs w:val="24"/>
@@ -10374,7 +10485,7 @@
       </w:tr>
       <w:tr>
         <w:trPr>
-          <w:del w:id="25" w:author="Xavier Hoenner" w:date="2015-08-14T14:23:00Z"/>
+          <w:del w:id="37" w:author="Xavier Hoenner" w:date="2015-08-14T14:23:00Z"/>
         </w:trPr>
         <w:tc>
           <w:tcPr>
@@ -10383,12 +10494,12 @@
           <w:p>
             <w:pPr>
               <w:rPr>
-                <w:del w:id="26" w:author="Xavier Hoenner" w:date="2015-08-14T14:23:00Z"/>
-                <w:b/>
-                <w:szCs w:val="24"/>
-              </w:rPr>
-            </w:pPr>
-            <w:del w:id="27" w:author="Xavier Hoenner" w:date="2015-08-14T14:23:00Z">
+                <w:del w:id="38" w:author="Xavier Hoenner" w:date="2015-08-14T14:23:00Z"/>
+                <w:b/>
+                <w:szCs w:val="24"/>
+              </w:rPr>
+            </w:pPr>
+            <w:del w:id="39" w:author="Xavier Hoenner" w:date="2015-08-14T14:23:00Z">
               <w:r>
                 <w:rPr>
                   <w:b/>
@@ -10406,11 +10517,11 @@
           <w:p>
             <w:pPr>
               <w:rPr>
-                <w:del w:id="28" w:author="Xavier Hoenner" w:date="2015-08-14T14:23:00Z"/>
-                <w:szCs w:val="24"/>
-              </w:rPr>
-            </w:pPr>
-            <w:del w:id="29" w:author="Xavier Hoenner" w:date="2015-08-14T14:23:00Z">
+                <w:del w:id="40" w:author="Xavier Hoenner" w:date="2015-08-14T14:23:00Z"/>
+                <w:szCs w:val="24"/>
+              </w:rPr>
+            </w:pPr>
+            <w:del w:id="41" w:author="Xavier Hoenner" w:date="2015-08-14T14:23:00Z">
               <w:r>
                 <w:rPr>
                   <w:szCs w:val="24"/>
@@ -10423,7 +10534,7 @@
       </w:tr>
       <w:tr>
         <w:trPr>
-          <w:del w:id="30" w:author="Xavier Hoenner" w:date="2015-08-14T14:23:00Z"/>
+          <w:del w:id="42" w:author="Xavier Hoenner" w:date="2015-08-14T14:23:00Z"/>
         </w:trPr>
         <w:tc>
           <w:tcPr>
@@ -10432,12 +10543,12 @@
           <w:p>
             <w:pPr>
               <w:rPr>
-                <w:del w:id="31" w:author="Xavier Hoenner" w:date="2015-08-14T14:23:00Z"/>
-                <w:b/>
-                <w:szCs w:val="24"/>
-              </w:rPr>
-            </w:pPr>
-            <w:del w:id="32" w:author="Xavier Hoenner" w:date="2015-08-14T14:23:00Z">
+                <w:del w:id="43" w:author="Xavier Hoenner" w:date="2015-08-14T14:23:00Z"/>
+                <w:b/>
+                <w:szCs w:val="24"/>
+              </w:rPr>
+            </w:pPr>
+            <w:del w:id="44" w:author="Xavier Hoenner" w:date="2015-08-14T14:23:00Z">
               <w:r>
                 <w:rPr>
                   <w:b/>
@@ -10455,11 +10566,11 @@
           <w:p>
             <w:pPr>
               <w:rPr>
-                <w:del w:id="33" w:author="Xavier Hoenner" w:date="2015-08-14T14:23:00Z"/>
-                <w:szCs w:val="24"/>
-              </w:rPr>
-            </w:pPr>
-            <w:del w:id="34" w:author="Xavier Hoenner" w:date="2015-08-14T14:23:00Z">
+                <w:del w:id="45" w:author="Xavier Hoenner" w:date="2015-08-14T14:23:00Z"/>
+                <w:szCs w:val="24"/>
+              </w:rPr>
+            </w:pPr>
+            <w:del w:id="46" w:author="Xavier Hoenner" w:date="2015-08-14T14:23:00Z">
               <w:r>
                 <w:rPr>
                   <w:szCs w:val="24"/>
@@ -10472,7 +10583,7 @@
       </w:tr>
       <w:tr>
         <w:trPr>
-          <w:del w:id="35" w:author="Xavier Hoenner" w:date="2015-08-14T14:23:00Z"/>
+          <w:del w:id="47" w:author="Xavier Hoenner" w:date="2015-08-14T14:23:00Z"/>
         </w:trPr>
         <w:tc>
           <w:tcPr>
@@ -10481,12 +10592,12 @@
           <w:p>
             <w:pPr>
               <w:rPr>
-                <w:del w:id="36" w:author="Xavier Hoenner" w:date="2015-08-14T14:23:00Z"/>
-                <w:b/>
-                <w:szCs w:val="24"/>
-              </w:rPr>
-            </w:pPr>
-            <w:del w:id="37" w:author="Xavier Hoenner" w:date="2015-08-14T14:23:00Z">
+                <w:del w:id="48" w:author="Xavier Hoenner" w:date="2015-08-14T14:23:00Z"/>
+                <w:b/>
+                <w:szCs w:val="24"/>
+              </w:rPr>
+            </w:pPr>
+            <w:del w:id="49" w:author="Xavier Hoenner" w:date="2015-08-14T14:23:00Z">
               <w:r>
                 <w:rPr>
                   <w:b/>
@@ -10504,11 +10615,11 @@
           <w:p>
             <w:pPr>
               <w:rPr>
-                <w:del w:id="38" w:author="Xavier Hoenner" w:date="2015-08-14T14:23:00Z"/>
-                <w:szCs w:val="24"/>
-              </w:rPr>
-            </w:pPr>
-            <w:del w:id="39" w:author="Xavier Hoenner" w:date="2015-08-14T14:23:00Z">
+                <w:del w:id="50" w:author="Xavier Hoenner" w:date="2015-08-14T14:23:00Z"/>
+                <w:szCs w:val="24"/>
+              </w:rPr>
+            </w:pPr>
+            <w:del w:id="51" w:author="Xavier Hoenner" w:date="2015-08-14T14:23:00Z">
               <w:r>
                 <w:rPr>
                   <w:szCs w:val="24"/>
@@ -10523,17 +10634,17 @@
     <w:p>
       <w:pPr>
         <w:rPr>
-          <w:del w:id="40" w:author="Xavier Hoenner" w:date="2015-08-14T14:23:00Z"/>
+          <w:del w:id="52" w:author="Xavier Hoenner" w:date="2015-08-14T14:23:00Z"/>
         </w:rPr>
       </w:pPr>
     </w:p>
     <w:p>
       <w:pPr>
         <w:rPr>
-          <w:del w:id="41" w:author="Xavier Hoenner" w:date="2015-08-14T14:23:00Z"/>
+          <w:del w:id="53" w:author="Xavier Hoenner" w:date="2015-08-14T14:23:00Z"/>
         </w:rPr>
       </w:pPr>
-      <w:del w:id="42" w:author="Xavier Hoenner" w:date="2015-08-14T14:23:00Z">
+      <w:del w:id="54" w:author="Xavier Hoenner" w:date="2015-08-14T14:23:00Z">
         <w:r>
           <w:rPr>
             <w:u w:val="single"/>
@@ -10558,10 +10669,10 @@
       <w:pPr>
         <w:ind w:left="1843" w:hanging="1843"/>
         <w:rPr>
-          <w:del w:id="43" w:author="Xavier Hoenner" w:date="2015-08-14T14:23:00Z"/>
+          <w:del w:id="55" w:author="Xavier Hoenner" w:date="2015-08-14T14:23:00Z"/>
         </w:rPr>
       </w:pPr>
-      <w:del w:id="44" w:author="Xavier Hoenner" w:date="2015-08-14T14:23:00Z">
+      <w:del w:id="56" w:author="Xavier Hoenner" w:date="2015-08-14T14:23:00Z">
         <w:r>
           <w:rPr>
             <w:u w:val="single"/>
@@ -10583,11 +10694,11 @@
       <w:pPr>
         <w:ind w:left="1843" w:hanging="1843"/>
         <w:rPr>
-          <w:del w:id="45" w:author="Xavier Hoenner" w:date="2015-08-14T14:23:00Z"/>
+          <w:del w:id="57" w:author="Xavier Hoenner" w:date="2015-08-14T14:23:00Z"/>
           <w:u w:val="single"/>
         </w:rPr>
       </w:pPr>
-      <w:del w:id="46" w:author="Xavier Hoenner" w:date="2015-08-14T14:23:00Z">
+      <w:del w:id="58" w:author="Xavier Hoenner" w:date="2015-08-14T14:23:00Z">
         <w:r>
           <w:rPr>
             <w:u w:val="single"/>
@@ -10609,10 +10720,10 @@
       <w:pPr>
         <w:ind w:left="993" w:hanging="993"/>
         <w:rPr>
-          <w:del w:id="47" w:author="Xavier Hoenner" w:date="2015-08-14T14:23:00Z"/>
+          <w:del w:id="59" w:author="Xavier Hoenner" w:date="2015-08-14T14:23:00Z"/>
         </w:rPr>
       </w:pPr>
-      <w:del w:id="48" w:author="Xavier Hoenner" w:date="2015-08-14T14:23:00Z">
+      <w:del w:id="60" w:author="Xavier Hoenner" w:date="2015-08-14T14:23:00Z">
         <w:r>
           <w:rPr>
             <w:u w:val="single"/>
@@ -10940,7 +11051,7 @@
     <w:p>
       <w:pPr>
         <w:rPr>
-          <w:del w:id="49" w:author="Xavier Hoenner" w:date="2015-08-14T14:23:00Z"/>
+          <w:del w:id="61" w:author="Xavier Hoenner" w:date="2015-08-14T14:23:00Z"/>
           <w:u w:val="single"/>
         </w:rPr>
       </w:pPr>
@@ -10948,7 +11059,7 @@
     <w:p>
       <w:pPr>
         <w:rPr>
-          <w:del w:id="50" w:author="Xavier Hoenner" w:date="2015-08-14T14:23:00Z"/>
+          <w:del w:id="62" w:author="Xavier Hoenner" w:date="2015-08-14T14:23:00Z"/>
           <w:u w:val="single"/>
         </w:rPr>
       </w:pPr>
@@ -10957,10 +11068,10 @@
       <w:pPr>
         <w:pStyle w:val="Heading3"/>
         <w:rPr>
-          <w:del w:id="51" w:author="Xavier Hoenner" w:date="2015-08-14T14:23:00Z"/>
+          <w:del w:id="63" w:author="Xavier Hoenner" w:date="2015-08-14T14:23:00Z"/>
         </w:rPr>
       </w:pPr>
-      <w:del w:id="52" w:author="Xavier Hoenner" w:date="2015-08-14T14:23:00Z">
+      <w:del w:id="64" w:author="Xavier Hoenner" w:date="2015-08-14T14:23:00Z">
         <w:r>
           <w:delText>Template</w:delText>
         </w:r>
@@ -10987,7 +11098,7 @@
       <w:tr>
         <w:trPr>
           <w:jc w:val="center"/>
-          <w:del w:id="53" w:author="Xavier Hoenner" w:date="2015-08-14T14:23:00Z"/>
+          <w:del w:id="65" w:author="Xavier Hoenner" w:date="2015-08-14T14:23:00Z"/>
         </w:trPr>
         <w:tc>
           <w:tcPr>
@@ -10998,11 +11109,11 @@
             <w:pPr>
               <w:jc w:val="center"/>
               <w:rPr>
-                <w:del w:id="54" w:author="Xavier Hoenner" w:date="2015-08-14T14:23:00Z"/>
-                <w:b/>
-              </w:rPr>
-            </w:pPr>
-            <w:del w:id="55" w:author="Xavier Hoenner" w:date="2015-08-14T14:23:00Z">
+                <w:del w:id="66" w:author="Xavier Hoenner" w:date="2015-08-14T14:23:00Z"/>
+                <w:b/>
+              </w:rPr>
+            </w:pPr>
+            <w:del w:id="67" w:author="Xavier Hoenner" w:date="2015-08-14T14:23:00Z">
               <w:r>
                 <w:rPr>
                   <w:b/>
@@ -11021,11 +11132,11 @@
             <w:pPr>
               <w:jc w:val="center"/>
               <w:rPr>
-                <w:del w:id="56" w:author="Xavier Hoenner" w:date="2015-08-14T14:23:00Z"/>
-                <w:b/>
-              </w:rPr>
-            </w:pPr>
-            <w:del w:id="57" w:author="Xavier Hoenner" w:date="2015-08-14T14:23:00Z">
+                <w:del w:id="68" w:author="Xavier Hoenner" w:date="2015-08-14T14:23:00Z"/>
+                <w:b/>
+              </w:rPr>
+            </w:pPr>
+            <w:del w:id="69" w:author="Xavier Hoenner" w:date="2015-08-14T14:23:00Z">
               <w:r>
                 <w:rPr>
                   <w:b/>
@@ -11044,11 +11155,11 @@
             <w:pPr>
               <w:jc w:val="center"/>
               <w:rPr>
-                <w:del w:id="58" w:author="Xavier Hoenner" w:date="2015-08-14T14:23:00Z"/>
-                <w:b/>
-              </w:rPr>
-            </w:pPr>
-            <w:del w:id="59" w:author="Xavier Hoenner" w:date="2015-08-14T14:23:00Z">
+                <w:del w:id="70" w:author="Xavier Hoenner" w:date="2015-08-14T14:23:00Z"/>
+                <w:b/>
+              </w:rPr>
+            </w:pPr>
+            <w:del w:id="71" w:author="Xavier Hoenner" w:date="2015-08-14T14:23:00Z">
               <w:r>
                 <w:rPr>
                   <w:b/>
@@ -11067,11 +11178,11 @@
             <w:pPr>
               <w:jc w:val="center"/>
               <w:rPr>
-                <w:del w:id="60" w:author="Xavier Hoenner" w:date="2015-08-14T14:23:00Z"/>
-                <w:b/>
-              </w:rPr>
-            </w:pPr>
-            <w:del w:id="61" w:author="Xavier Hoenner" w:date="2015-08-14T14:23:00Z">
+                <w:del w:id="72" w:author="Xavier Hoenner" w:date="2015-08-14T14:23:00Z"/>
+                <w:b/>
+              </w:rPr>
+            </w:pPr>
+            <w:del w:id="73" w:author="Xavier Hoenner" w:date="2015-08-14T14:23:00Z">
               <w:r>
                 <w:rPr>
                   <w:b/>
@@ -11090,11 +11201,11 @@
             <w:pPr>
               <w:jc w:val="center"/>
               <w:rPr>
-                <w:del w:id="62" w:author="Xavier Hoenner" w:date="2015-08-14T14:23:00Z"/>
-                <w:b/>
-              </w:rPr>
-            </w:pPr>
-            <w:del w:id="63" w:author="Xavier Hoenner" w:date="2015-08-14T14:23:00Z">
+                <w:del w:id="74" w:author="Xavier Hoenner" w:date="2015-08-14T14:23:00Z"/>
+                <w:b/>
+              </w:rPr>
+            </w:pPr>
+            <w:del w:id="75" w:author="Xavier Hoenner" w:date="2015-08-14T14:23:00Z">
               <w:r>
                 <w:rPr>
                   <w:b/>
@@ -11113,11 +11224,11 @@
             <w:pPr>
               <w:jc w:val="center"/>
               <w:rPr>
-                <w:del w:id="64" w:author="Xavier Hoenner" w:date="2015-08-14T14:23:00Z"/>
-                <w:b/>
-              </w:rPr>
-            </w:pPr>
-            <w:del w:id="65" w:author="Xavier Hoenner" w:date="2015-08-14T14:23:00Z">
+                <w:del w:id="76" w:author="Xavier Hoenner" w:date="2015-08-14T14:23:00Z"/>
+                <w:b/>
+              </w:rPr>
+            </w:pPr>
+            <w:del w:id="77" w:author="Xavier Hoenner" w:date="2015-08-14T14:23:00Z">
               <w:r>
                 <w:rPr>
                   <w:b/>
@@ -11136,11 +11247,11 @@
             <w:pPr>
               <w:jc w:val="center"/>
               <w:rPr>
-                <w:del w:id="66" w:author="Xavier Hoenner" w:date="2015-08-14T14:23:00Z"/>
-                <w:b/>
-              </w:rPr>
-            </w:pPr>
-            <w:del w:id="67" w:author="Xavier Hoenner" w:date="2015-08-14T14:23:00Z">
+                <w:del w:id="78" w:author="Xavier Hoenner" w:date="2015-08-14T14:23:00Z"/>
+                <w:b/>
+              </w:rPr>
+            </w:pPr>
+            <w:del w:id="79" w:author="Xavier Hoenner" w:date="2015-08-14T14:23:00Z">
               <w:r>
                 <w:rPr>
                   <w:b/>
@@ -11159,11 +11270,11 @@
             <w:pPr>
               <w:jc w:val="center"/>
               <w:rPr>
-                <w:del w:id="68" w:author="Xavier Hoenner" w:date="2015-08-14T14:23:00Z"/>
-                <w:b/>
-              </w:rPr>
-            </w:pPr>
-            <w:del w:id="69" w:author="Xavier Hoenner" w:date="2015-08-14T14:23:00Z">
+                <w:del w:id="80" w:author="Xavier Hoenner" w:date="2015-08-14T14:23:00Z"/>
+                <w:b/>
+              </w:rPr>
+            </w:pPr>
+            <w:del w:id="81" w:author="Xavier Hoenner" w:date="2015-08-14T14:23:00Z">
               <w:r>
                 <w:rPr>
                   <w:b/>
@@ -11177,7 +11288,7 @@
       <w:tr>
         <w:trPr>
           <w:jc w:val="center"/>
-          <w:del w:id="70" w:author="Xavier Hoenner" w:date="2015-08-14T14:23:00Z"/>
+          <w:del w:id="82" w:author="Xavier Hoenner" w:date="2015-08-14T14:23:00Z"/>
         </w:trPr>
         <w:tc>
           <w:tcPr>
@@ -11188,10 +11299,10 @@
             <w:pPr>
               <w:jc w:val="center"/>
               <w:rPr>
-                <w:del w:id="71" w:author="Xavier Hoenner" w:date="2015-08-14T14:23:00Z"/>
-              </w:rPr>
-            </w:pPr>
-            <w:del w:id="72" w:author="Xavier Hoenner" w:date="2015-08-14T14:23:00Z">
+                <w:del w:id="83" w:author="Xavier Hoenner" w:date="2015-08-14T14:23:00Z"/>
+              </w:rPr>
+            </w:pPr>
+            <w:del w:id="84" w:author="Xavier Hoenner" w:date="2015-08-14T14:23:00Z">
               <w:r>
                 <w:delText>Tag code</w:delText>
               </w:r>
@@ -11207,10 +11318,10 @@
             <w:pPr>
               <w:jc w:val="center"/>
               <w:rPr>
-                <w:del w:id="73" w:author="Xavier Hoenner" w:date="2015-08-14T14:23:00Z"/>
-              </w:rPr>
-            </w:pPr>
-            <w:del w:id="74" w:author="Xavier Hoenner" w:date="2015-08-14T14:23:00Z">
+                <w:del w:id="85" w:author="Xavier Hoenner" w:date="2015-08-14T14:23:00Z"/>
+              </w:rPr>
+            </w:pPr>
+            <w:del w:id="86" w:author="Xavier Hoenner" w:date="2015-08-14T14:23:00Z">
               <w:r>
                 <w:delText>Species name</w:delText>
               </w:r>
@@ -11226,10 +11337,10 @@
             <w:pPr>
               <w:jc w:val="center"/>
               <w:rPr>
-                <w:del w:id="75" w:author="Xavier Hoenner" w:date="2015-08-14T14:23:00Z"/>
-              </w:rPr>
-            </w:pPr>
-            <w:del w:id="76" w:author="Xavier Hoenner" w:date="2015-08-14T14:23:00Z">
+                <w:del w:id="87" w:author="Xavier Hoenner" w:date="2015-08-14T14:23:00Z"/>
+              </w:rPr>
+            </w:pPr>
+            <w:del w:id="88" w:author="Xavier Hoenner" w:date="2015-08-14T14:23:00Z">
               <w:r>
                 <w:delText>Deployment location</w:delText>
               </w:r>
@@ -11245,10 +11356,10 @@
             <w:pPr>
               <w:jc w:val="center"/>
               <w:rPr>
-                <w:del w:id="77" w:author="Xavier Hoenner" w:date="2015-08-14T14:23:00Z"/>
-              </w:rPr>
-            </w:pPr>
-            <w:del w:id="78" w:author="Xavier Hoenner" w:date="2015-08-14T14:23:00Z">
+                <w:del w:id="89" w:author="Xavier Hoenner" w:date="2015-08-14T14:23:00Z"/>
+              </w:rPr>
+            </w:pPr>
+            <w:del w:id="90" w:author="Xavier Hoenner" w:date="2015-08-14T14:23:00Z">
               <w:r>
                 <w:delText># CTD profiles</w:delText>
               </w:r>
@@ -11264,10 +11375,10 @@
             <w:pPr>
               <w:jc w:val="center"/>
               <w:rPr>
-                <w:del w:id="79" w:author="Xavier Hoenner" w:date="2015-08-14T14:23:00Z"/>
-              </w:rPr>
-            </w:pPr>
-            <w:del w:id="80" w:author="Xavier Hoenner" w:date="2015-08-14T14:23:00Z">
+                <w:del w:id="91" w:author="Xavier Hoenner" w:date="2015-08-14T14:23:00Z"/>
+              </w:rPr>
+            </w:pPr>
+            <w:del w:id="92" w:author="Xavier Hoenner" w:date="2015-08-14T14:23:00Z">
               <w:r>
                 <w:delText># measurements</w:delText>
               </w:r>
@@ -11283,10 +11394,10 @@
             <w:pPr>
               <w:jc w:val="center"/>
               <w:rPr>
-                <w:del w:id="81" w:author="Xavier Hoenner" w:date="2015-08-14T14:23:00Z"/>
-              </w:rPr>
-            </w:pPr>
-            <w:del w:id="82" w:author="Xavier Hoenner" w:date="2015-08-14T14:23:00Z">
+                <w:del w:id="93" w:author="Xavier Hoenner" w:date="2015-08-14T14:23:00Z"/>
+              </w:rPr>
+            </w:pPr>
+            <w:del w:id="94" w:author="Xavier Hoenner" w:date="2015-08-14T14:23:00Z">
               <w:r>
                 <w:delText>Start</w:delText>
               </w:r>
@@ -11302,10 +11413,10 @@
             <w:pPr>
               <w:jc w:val="center"/>
               <w:rPr>
-                <w:del w:id="83" w:author="Xavier Hoenner" w:date="2015-08-14T14:23:00Z"/>
-              </w:rPr>
-            </w:pPr>
-            <w:del w:id="84" w:author="Xavier Hoenner" w:date="2015-08-14T14:23:00Z">
+                <w:del w:id="95" w:author="Xavier Hoenner" w:date="2015-08-14T14:23:00Z"/>
+              </w:rPr>
+            </w:pPr>
+            <w:del w:id="96" w:author="Xavier Hoenner" w:date="2015-08-14T14:23:00Z">
               <w:r>
                 <w:delText>End</w:delText>
               </w:r>
@@ -11321,10 +11432,10 @@
             <w:pPr>
               <w:jc w:val="center"/>
               <w:rPr>
-                <w:del w:id="85" w:author="Xavier Hoenner" w:date="2015-08-14T14:23:00Z"/>
-              </w:rPr>
-            </w:pPr>
-            <w:del w:id="86" w:author="Xavier Hoenner" w:date="2015-08-14T14:23:00Z">
+                <w:del w:id="97" w:author="Xavier Hoenner" w:date="2015-08-14T14:23:00Z"/>
+              </w:rPr>
+            </w:pPr>
+            <w:del w:id="98" w:author="Xavier Hoenner" w:date="2015-08-14T14:23:00Z">
               <w:r>
                 <w:delText>Time coverage (days)</w:delText>
               </w:r>
@@ -11335,7 +11446,7 @@
       <w:tr>
         <w:trPr>
           <w:jc w:val="center"/>
-          <w:del w:id="87" w:author="Xavier Hoenner" w:date="2015-08-14T14:23:00Z"/>
+          <w:del w:id="99" w:author="Xavier Hoenner" w:date="2015-08-14T14:23:00Z"/>
         </w:trPr>
         <w:tc>
           <w:tcPr>
@@ -11348,10 +11459,10 @@
             <w:pPr>
               <w:jc w:val="center"/>
               <w:rPr>
-                <w:del w:id="88" w:author="Xavier Hoenner" w:date="2015-08-14T14:23:00Z"/>
-              </w:rPr>
-            </w:pPr>
-            <w:del w:id="89" w:author="Xavier Hoenner" w:date="2015-08-14T14:23:00Z">
+                <w:del w:id="100" w:author="Xavier Hoenner" w:date="2015-08-14T14:23:00Z"/>
+              </w:rPr>
+            </w:pPr>
+            <w:del w:id="101" w:author="Xavier Hoenner" w:date="2015-08-14T14:23:00Z">
               <w:r>
                 <w:delText xml:space="preserve">Headers: </w:delText>
               </w:r>
@@ -11365,7 +11476,7 @@
       <w:tr>
         <w:trPr>
           <w:jc w:val="center"/>
-          <w:del w:id="90" w:author="Xavier Hoenner" w:date="2015-08-14T14:23:00Z"/>
+          <w:del w:id="102" w:author="Xavier Hoenner" w:date="2015-08-14T14:23:00Z"/>
         </w:trPr>
         <w:tc>
           <w:tcPr>
@@ -11377,10 +11488,10 @@
           <w:p>
             <w:pPr>
               <w:rPr>
-                <w:del w:id="91" w:author="Xavier Hoenner" w:date="2015-08-14T14:23:00Z"/>
-              </w:rPr>
-            </w:pPr>
-            <w:del w:id="92" w:author="Xavier Hoenner" w:date="2015-08-14T14:23:00Z">
+                <w:del w:id="103" w:author="Xavier Hoenner" w:date="2015-08-14T14:23:00Z"/>
+              </w:rPr>
+            </w:pPr>
+            <w:del w:id="104" w:author="Xavier Hoenner" w:date="2015-08-14T14:23:00Z">
               <w:r>
                 <w:delText>Sub-headers = headers</w:delText>
               </w:r>
@@ -11391,7 +11502,7 @@
       <w:tr>
         <w:trPr>
           <w:jc w:val="center"/>
-          <w:del w:id="93" w:author="Xavier Hoenner" w:date="2015-08-14T14:23:00Z"/>
+          <w:del w:id="105" w:author="Xavier Hoenner" w:date="2015-08-14T14:23:00Z"/>
         </w:trPr>
         <w:tc>
           <w:tcPr>
@@ -11402,7 +11513,7 @@
             <w:pPr>
               <w:jc w:val="center"/>
               <w:rPr>
-                <w:del w:id="94" w:author="Xavier Hoenner" w:date="2015-08-14T14:23:00Z"/>
+                <w:del w:id="106" w:author="Xavier Hoenner" w:date="2015-08-14T14:23:00Z"/>
               </w:rPr>
             </w:pPr>
           </w:p>
@@ -11415,7 +11526,7 @@
             <w:pPr>
               <w:jc w:val="center"/>
               <w:rPr>
-                <w:del w:id="95" w:author="Xavier Hoenner" w:date="2015-08-14T14:23:00Z"/>
+                <w:del w:id="107" w:author="Xavier Hoenner" w:date="2015-08-14T14:23:00Z"/>
               </w:rPr>
             </w:pPr>
           </w:p>
@@ -11428,7 +11539,7 @@
             <w:pPr>
               <w:jc w:val="center"/>
               <w:rPr>
-                <w:del w:id="96" w:author="Xavier Hoenner" w:date="2015-08-14T14:23:00Z"/>
+                <w:del w:id="108" w:author="Xavier Hoenner" w:date="2015-08-14T14:23:00Z"/>
               </w:rPr>
             </w:pPr>
           </w:p>
@@ -11442,7 +11553,7 @@
             <w:pPr>
               <w:jc w:val="center"/>
               <w:rPr>
-                <w:del w:id="97" w:author="Xavier Hoenner" w:date="2015-08-14T14:23:00Z"/>
+                <w:del w:id="109" w:author="Xavier Hoenner" w:date="2015-08-14T14:23:00Z"/>
               </w:rPr>
             </w:pPr>
           </w:p>
@@ -11455,7 +11566,7 @@
             <w:pPr>
               <w:jc w:val="center"/>
               <w:rPr>
-                <w:del w:id="98" w:author="Xavier Hoenner" w:date="2015-08-14T14:23:00Z"/>
+                <w:del w:id="110" w:author="Xavier Hoenner" w:date="2015-08-14T14:23:00Z"/>
               </w:rPr>
             </w:pPr>
           </w:p>
@@ -11469,7 +11580,7 @@
             <w:pPr>
               <w:jc w:val="center"/>
               <w:rPr>
-                <w:del w:id="99" w:author="Xavier Hoenner" w:date="2015-08-14T14:23:00Z"/>
+                <w:del w:id="111" w:author="Xavier Hoenner" w:date="2015-08-14T14:23:00Z"/>
               </w:rPr>
             </w:pPr>
           </w:p>
@@ -11483,7 +11594,7 @@
             <w:pPr>
               <w:jc w:val="center"/>
               <w:rPr>
-                <w:del w:id="100" w:author="Xavier Hoenner" w:date="2015-08-14T14:23:00Z"/>
+                <w:del w:id="112" w:author="Xavier Hoenner" w:date="2015-08-14T14:23:00Z"/>
               </w:rPr>
             </w:pPr>
           </w:p>
@@ -11497,7 +11608,7 @@
             <w:pPr>
               <w:jc w:val="center"/>
               <w:rPr>
-                <w:del w:id="101" w:author="Xavier Hoenner" w:date="2015-08-14T14:23:00Z"/>
+                <w:del w:id="113" w:author="Xavier Hoenner" w:date="2015-08-14T14:23:00Z"/>
               </w:rPr>
             </w:pPr>
           </w:p>
@@ -11507,11 +11618,11 @@
     <w:p>
       <w:pPr>
         <w:rPr>
-          <w:del w:id="102" w:author="Xavier Hoenner" w:date="2015-08-14T14:23:00Z"/>
+          <w:del w:id="114" w:author="Xavier Hoenner" w:date="2015-08-14T14:23:00Z"/>
           <w:b/>
         </w:rPr>
       </w:pPr>
-      <w:del w:id="103" w:author="Xavier Hoenner" w:date="2015-08-14T14:23:00Z">
+      <w:del w:id="115" w:author="Xavier Hoenner" w:date="2015-08-14T14:23:00Z">
         <w:r>
           <w:rPr>
             <w:b/>
@@ -11947,7 +12058,7 @@
         </w:rPr>
         <w:t xml:space="preserve"># </w:t>
       </w:r>
-      <w:del w:id="104" w:author="Xavier Hoenner" w:date="2015-08-14T14:45:00Z">
+      <w:del w:id="116" w:author="Xavier Hoenner" w:date="2015-08-14T14:45:00Z">
         <w:r>
           <w:rPr>
             <w:b/>
@@ -11961,7 +12072,7 @@
           <w:delText>’</w:delText>
         </w:r>
       </w:del>
-      <w:ins w:id="105" w:author="Xavier Hoenner" w:date="2015-08-14T14:45:00Z">
+      <w:ins w:id="117" w:author="Xavier Hoenner" w:date="2015-08-14T14:45:00Z">
         <w:r>
           <w:rPr>
             <w:b/>
@@ -11975,157 +12086,188 @@
       <w:r>
         <w:t xml:space="preserve">Total number of </w:t>
       </w:r>
-      <w:del w:id="106" w:author="Xavier Hoenner" w:date="2015-08-14T14:45:00Z">
+      <w:del w:id="118" w:author="Xavier Hoenner" w:date="2015-08-14T14:45:00Z">
         <w:r>
           <w:delText xml:space="preserve">measurements </w:delText>
-        </w:r>
-      </w:del>
-      <w:ins w:id="107" w:author="Xavier Hoenner" w:date="2015-08-14T14:45:00Z">
-        <w:r>
-          <w:t xml:space="preserve">locations obtained </w:t>
-        </w:r>
-      </w:ins>
-      <w:r>
-        <w:t>across all animals.</w:t>
-      </w:r>
-      <w:r>
-        <w:br/>
-      </w:r>
-      <w:r>
-        <w:rPr>
-          <w:b/>
-        </w:rPr>
-        <w:t>‘Start’</w:t>
-      </w:r>
-      <w:r>
-        <w:t xml:space="preserve">: </w:t>
-      </w:r>
-      <w:del w:id="108" w:author="Xavier Hoenner" w:date="2015-08-14T14:45:00Z">
-        <w:r>
-          <w:delText>Recording d</w:delText>
-        </w:r>
-      </w:del>
-      <w:ins w:id="109" w:author="Xavier Hoenner" w:date="2015-08-14T14:45:00Z">
-        <w:r>
-          <w:t>D</w:t>
-        </w:r>
-      </w:ins>
-      <w:r>
-        <w:t xml:space="preserve">ate of the first </w:t>
-      </w:r>
-      <w:del w:id="110" w:author="Xavier Hoenner" w:date="2015-08-14T14:45:00Z">
-        <w:r>
-          <w:delText xml:space="preserve">measurement </w:delText>
-        </w:r>
-      </w:del>
-      <w:ins w:id="111" w:author="Xavier Hoenner" w:date="2015-08-14T14:45:00Z">
-        <w:r>
-          <w:t xml:space="preserve">location </w:t>
-        </w:r>
-      </w:ins>
-      <w:r>
-        <w:t>(format: dd/mm/yyyy).</w:t>
-      </w:r>
-      <w:r>
-        <w:br/>
-      </w:r>
-      <w:r>
-        <w:rPr>
-          <w:b/>
-        </w:rPr>
-        <w:t>‘</w:t>
-      </w:r>
-      <w:r>
-        <w:rPr>
-          <w:b/>
-        </w:rPr>
-        <w:t>End’</w:t>
-      </w:r>
-      <w:r>
-        <w:t xml:space="preserve">: </w:t>
-      </w:r>
-      <w:del w:id="112" w:author="Xavier Hoenner" w:date="2015-08-14T14:45:00Z">
-        <w:r>
-          <w:delText>Recording d</w:delText>
-        </w:r>
-      </w:del>
-      <w:ins w:id="113" w:author="Xavier Hoenner" w:date="2015-08-14T14:45:00Z">
-        <w:r>
-          <w:t>D</w:t>
-        </w:r>
-      </w:ins>
-      <w:r>
-        <w:t xml:space="preserve">ate of the last </w:t>
-      </w:r>
-      <w:ins w:id="114" w:author="Xavier Hoenner" w:date="2015-08-14T14:45:00Z">
-        <w:r>
-          <w:t xml:space="preserve">location </w:t>
-        </w:r>
-      </w:ins>
-      <w:del w:id="115" w:author="Xavier Hoenner" w:date="2015-08-14T14:45:00Z">
-        <w:r>
-          <w:delText>measurement</w:delText>
-        </w:r>
-        <w:r>
-          <w:delText xml:space="preserve"> </w:delText>
-        </w:r>
-      </w:del>
-      <w:r>
-        <w:t>(format: dd/mm/yyyy).</w:t>
-      </w:r>
-      <w:r>
-        <w:br/>
-      </w:r>
-      <w:r>
-        <w:rPr>
-          <w:b/>
-        </w:rPr>
-        <w:t xml:space="preserve">‘Mean time </w:t>
-      </w:r>
-      <w:r>
-        <w:rPr>
-          <w:b/>
-        </w:rPr>
-        <w:t>c</w:t>
-      </w:r>
-      <w:r>
-        <w:rPr>
-          <w:b/>
-        </w:rPr>
-        <w:t>overage’</w:t>
-      </w:r>
-      <w:r>
-        <w:t xml:space="preserve">: Mean number of days </w:t>
-      </w:r>
-      <w:r>
-        <w:t xml:space="preserve">during which </w:t>
-      </w:r>
-      <w:del w:id="116" w:author="Xavier Hoenner" w:date="2015-08-14T14:45:00Z">
-        <w:r>
-          <w:delText xml:space="preserve">measurements </w:delText>
-        </w:r>
-      </w:del>
-      <w:ins w:id="117" w:author="Xavier Hoenner" w:date="2015-08-14T14:45:00Z">
-        <w:r>
-          <w:t xml:space="preserve">locations </w:t>
-        </w:r>
-      </w:ins>
-      <w:r>
-        <w:t xml:space="preserve">were </w:t>
-      </w:r>
-      <w:del w:id="118" w:author="Xavier Hoenner" w:date="2015-08-14T14:45:00Z">
-        <w:r>
-          <w:delText>recorded</w:delText>
         </w:r>
       </w:del>
       <w:ins w:id="119" w:author="Xavier Hoenner" w:date="2015-08-14T14:45:00Z">
         <w:r>
-          <w:t>obtained</w:t>
+          <w:t xml:space="preserve">locations obtained </w:t>
         </w:r>
       </w:ins>
       <w:r>
-        <w:t xml:space="preserve">. </w:t>
-      </w:r>
+        <w:t>across all animals.</w:t>
+      </w:r>
+      <w:r>
+        <w:br/>
+      </w:r>
+      <w:r>
+        <w:rPr>
+          <w:b/>
+        </w:rPr>
+        <w:t>‘Start’</w:t>
+      </w:r>
+      <w:r>
+        <w:t xml:space="preserve">: </w:t>
+      </w:r>
+      <w:del w:id="120" w:author="Xavier Hoenner" w:date="2015-08-14T14:45:00Z">
+        <w:r>
+          <w:delText>Recording d</w:delText>
+        </w:r>
+      </w:del>
+      <w:ins w:id="121" w:author="Xavier Hoenner" w:date="2015-08-14T14:45:00Z">
+        <w:r>
+          <w:t>D</w:t>
+        </w:r>
+      </w:ins>
+      <w:r>
+        <w:t xml:space="preserve">ate of the first </w:t>
+      </w:r>
+      <w:del w:id="122" w:author="Xavier Hoenner" w:date="2015-08-14T14:45:00Z">
+        <w:r>
+          <w:delText xml:space="preserve">measurement </w:delText>
+        </w:r>
+      </w:del>
+      <w:ins w:id="123" w:author="Xavier Hoenner" w:date="2015-08-14T14:45:00Z">
+        <w:r>
+          <w:t xml:space="preserve">location </w:t>
+        </w:r>
+      </w:ins>
+      <w:r>
+        <w:t>(format: dd/mm/yyyy).</w:t>
+      </w:r>
+      <w:r>
+        <w:br/>
+      </w:r>
+      <w:r>
+        <w:rPr>
+          <w:b/>
+        </w:rPr>
+        <w:t>‘</w:t>
+      </w:r>
+      <w:r>
+        <w:rPr>
+          <w:b/>
+        </w:rPr>
+        <w:t>End’</w:t>
+      </w:r>
+      <w:r>
+        <w:t xml:space="preserve">: </w:t>
+      </w:r>
+      <w:del w:id="124" w:author="Xavier Hoenner" w:date="2015-08-14T14:45:00Z">
+        <w:r>
+          <w:delText>Recording d</w:delText>
+        </w:r>
+      </w:del>
+      <w:ins w:id="125" w:author="Xavier Hoenner" w:date="2015-08-14T14:45:00Z">
+        <w:r>
+          <w:t>D</w:t>
+        </w:r>
+      </w:ins>
+      <w:r>
+        <w:t xml:space="preserve">ate of the last </w:t>
+      </w:r>
+      <w:ins w:id="126" w:author="Xavier Hoenner" w:date="2015-08-14T14:45:00Z">
+        <w:r>
+          <w:t xml:space="preserve">location </w:t>
+        </w:r>
+      </w:ins>
+      <w:del w:id="127" w:author="Xavier Hoenner" w:date="2015-08-14T14:45:00Z">
+        <w:r>
+          <w:delText>measurement</w:delText>
+        </w:r>
+        <w:r>
+          <w:delText xml:space="preserve"> </w:delText>
+        </w:r>
+      </w:del>
+      <w:r>
+        <w:t>(format: dd/mm/yyyy).</w:t>
+      </w:r>
+      <w:r>
+        <w:br/>
+      </w:r>
+      <w:ins w:id="128" w:author="Xavier Hoenner" w:date="2015-08-18T16:06:00Z">
+        <w:r>
+          <w:rPr>
+            <w:b/>
+          </w:rPr>
+          <w:t># days of data (range)</w:t>
+        </w:r>
+        <w:r>
+          <w:t xml:space="preserve">: </w:t>
+        </w:r>
+        <w:r>
+          <w:t>N</w:t>
+        </w:r>
+        <w:r>
+          <w:t xml:space="preserve">umber of </w:t>
+        </w:r>
+        <w:r>
+          <w:t>days</w:t>
+        </w:r>
+        <w:r>
+          <w:t xml:space="preserve"> </w:t>
+        </w:r>
+        <w:r>
+          <w:t xml:space="preserve">during which </w:t>
+        </w:r>
+        <w:r>
+          <w:t>locations were obtained</w:t>
+        </w:r>
+        <w:r>
+          <w:t xml:space="preserve"> (Minimum – maximum)</w:t>
+        </w:r>
+        <w:r>
+          <w:t>.</w:t>
+        </w:r>
+      </w:ins>
+      <w:del w:id="129" w:author="Xavier Hoenner" w:date="2015-08-18T16:06:00Z">
+        <w:r>
+          <w:rPr>
+            <w:b/>
+          </w:rPr>
+          <w:delText xml:space="preserve">‘Mean time </w:delText>
+        </w:r>
+        <w:r>
+          <w:rPr>
+            <w:b/>
+          </w:rPr>
+          <w:delText>c</w:delText>
+        </w:r>
+        <w:r>
+          <w:rPr>
+            <w:b/>
+          </w:rPr>
+          <w:delText>overage’</w:delText>
+        </w:r>
+        <w:r>
+          <w:delText xml:space="preserve">: Mean number of days </w:delText>
+        </w:r>
+        <w:r>
+          <w:delText xml:space="preserve">during which </w:delText>
+        </w:r>
+      </w:del>
+      <w:del w:id="130" w:author="Xavier Hoenner" w:date="2015-08-14T14:45:00Z">
+        <w:r>
+          <w:delText xml:space="preserve">measurements </w:delText>
+        </w:r>
+      </w:del>
+      <w:del w:id="131" w:author="Xavier Hoenner" w:date="2015-08-18T16:06:00Z">
+        <w:r>
+          <w:delText xml:space="preserve">were </w:delText>
+        </w:r>
+      </w:del>
+      <w:del w:id="132" w:author="Xavier Hoenner" w:date="2015-08-14T14:45:00Z">
+        <w:r>
+          <w:delText>recorded</w:delText>
+        </w:r>
+      </w:del>
+      <w:del w:id="133" w:author="Xavier Hoenner" w:date="2015-08-18T16:06:00Z">
+        <w:r>
+          <w:delText xml:space="preserve">. </w:delText>
+        </w:r>
+      </w:del>
       <w:r>
         <w:br/>
       </w:r>
@@ -12267,7 +12409,7 @@
               </w:rPr>
               <w:t>total_nb_</w:t>
             </w:r>
-            <w:del w:id="120" w:author="Xavier Hoenner" w:date="2015-08-14T14:47:00Z">
+            <w:del w:id="134" w:author="Xavier Hoenner" w:date="2015-08-14T14:47:00Z">
               <w:r>
                 <w:rPr>
                   <w:b/>
@@ -12275,7 +12417,7 @@
                 <w:delText>measurements</w:delText>
               </w:r>
             </w:del>
-            <w:ins w:id="121" w:author="Xavier Hoenner" w:date="2015-08-14T14:47:00Z">
+            <w:ins w:id="135" w:author="Xavier Hoenner" w:date="2015-08-14T14:47:00Z">
               <w:r>
                 <w:rPr>
                   <w:b/>
@@ -12377,12 +12519,22 @@
                 <w:b/>
               </w:rPr>
             </w:pPr>
-            <w:r>
-              <w:rPr>
-                <w:b/>
-              </w:rPr>
-              <w:t>mean_coverage_duration</w:t>
-            </w:r>
+            <w:del w:id="136" w:author="Xavier Hoenner" w:date="2015-08-18T16:06:00Z">
+              <w:r>
+                <w:rPr>
+                  <w:b/>
+                </w:rPr>
+                <w:delText>mean_coverage_duration</w:delText>
+              </w:r>
+            </w:del>
+            <w:ins w:id="137" w:author="Xavier Hoenner" w:date="2015-08-18T16:06:00Z">
+              <w:r>
+                <w:rPr>
+                  <w:b/>
+                </w:rPr>
+                <w:t>no_data_days</w:t>
+              </w:r>
+            </w:ins>
           </w:p>
         </w:tc>
       </w:tr>
@@ -12430,17 +12582,14 @@
             <w:r>
               <w:t xml:space="preserve"># </w:t>
             </w:r>
-            <w:del w:id="122" w:author="Xavier Hoenner" w:date="2015-08-14T14:47:00Z">
+            <w:del w:id="138" w:author="Xavier Hoenner" w:date="2015-08-14T14:47:00Z">
               <w:r>
                 <w:delText>measurements</w:delText>
               </w:r>
             </w:del>
-            <w:ins w:id="123" w:author="Xavier Hoenner" w:date="2015-08-14T14:47:00Z">
+            <w:ins w:id="139" w:author="Xavier Hoenner" w:date="2015-08-14T14:47:00Z">
               <w:r>
-                <w:t>location</w:t>
-              </w:r>
-              <w:r>
-                <w:t>s</w:t>
+                <w:t>locations</w:t>
               </w:r>
             </w:ins>
           </w:p>
@@ -12510,9 +12659,16 @@
             <w:pPr>
               <w:jc w:val="center"/>
             </w:pPr>
-            <w:r>
-              <w:t>Mean time coverage (days)</w:t>
-            </w:r>
+            <w:del w:id="140" w:author="Xavier Hoenner" w:date="2015-08-18T16:06:00Z">
+              <w:r>
+                <w:delText>Mean time coverage (days)</w:delText>
+              </w:r>
+            </w:del>
+            <w:ins w:id="141" w:author="Xavier Hoenner" w:date="2015-08-18T16:06:00Z">
+              <w:r>
+                <w:t># days of data (range)</w:t>
+              </w:r>
+            </w:ins>
           </w:p>
         </w:tc>
       </w:tr>
@@ -12998,7 +13154,7 @@
         </w:rPr>
         <w:t xml:space="preserve"># </w:t>
       </w:r>
-      <w:del w:id="124" w:author="Xavier Hoenner" w:date="2015-08-14T14:48:00Z">
+      <w:del w:id="142" w:author="Xavier Hoenner" w:date="2015-08-14T14:48:00Z">
         <w:r>
           <w:rPr>
             <w:b/>
@@ -13012,7 +13168,7 @@
           <w:delText>’</w:delText>
         </w:r>
       </w:del>
-      <w:ins w:id="125" w:author="Xavier Hoenner" w:date="2015-08-14T14:48:00Z">
+      <w:ins w:id="143" w:author="Xavier Hoenner" w:date="2015-08-14T14:48:00Z">
         <w:r>
           <w:rPr>
             <w:b/>
@@ -13026,163 +13182,185 @@
       <w:r>
         <w:t xml:space="preserve">Number of </w:t>
       </w:r>
-      <w:del w:id="126" w:author="Xavier Hoenner" w:date="2015-08-14T14:48:00Z">
+      <w:del w:id="144" w:author="Xavier Hoenner" w:date="2015-08-14T14:48:00Z">
         <w:r>
           <w:delText xml:space="preserve">measurements </w:delText>
         </w:r>
       </w:del>
-      <w:ins w:id="127" w:author="Xavier Hoenner" w:date="2015-08-14T14:48:00Z">
-        <w:r>
-          <w:t>locations obtained</w:t>
+      <w:ins w:id="145" w:author="Xavier Hoenner" w:date="2015-08-14T14:48:00Z">
+        <w:r>
+          <w:t xml:space="preserve">locations obtained </w:t>
+        </w:r>
+      </w:ins>
+      <w:r>
+        <w:t>for each animal.</w:t>
+      </w:r>
+      <w:r>
+        <w:br/>
+      </w:r>
+      <w:r>
+        <w:rPr>
+          <w:b/>
+        </w:rPr>
+        <w:t>‘Start’</w:t>
+      </w:r>
+      <w:r>
+        <w:t xml:space="preserve">: </w:t>
+      </w:r>
+      <w:del w:id="146" w:author="Xavier Hoenner" w:date="2015-08-14T14:48:00Z">
+        <w:r>
+          <w:delText>Recording d</w:delText>
+        </w:r>
+      </w:del>
+      <w:ins w:id="147" w:author="Xavier Hoenner" w:date="2015-08-14T14:48:00Z">
+        <w:r>
+          <w:t>D</w:t>
+        </w:r>
+      </w:ins>
+      <w:r>
+        <w:t xml:space="preserve">ate of the first </w:t>
+      </w:r>
+      <w:del w:id="148" w:author="Xavier Hoenner" w:date="2015-08-14T14:48:00Z">
+        <w:r>
+          <w:delText xml:space="preserve">measurement </w:delText>
+        </w:r>
+      </w:del>
+      <w:ins w:id="149" w:author="Xavier Hoenner" w:date="2015-08-14T14:48:00Z">
+        <w:r>
+          <w:t xml:space="preserve">location </w:t>
+        </w:r>
+      </w:ins>
+      <w:r>
+        <w:t>(format: dd/mm/yyyy).</w:t>
+      </w:r>
+      <w:r>
+        <w:br/>
+      </w:r>
+      <w:r>
+        <w:rPr>
+          <w:b/>
+        </w:rPr>
+        <w:t>‘</w:t>
+      </w:r>
+      <w:r>
+        <w:rPr>
+          <w:b/>
+        </w:rPr>
+        <w:t>End’</w:t>
+      </w:r>
+      <w:r>
+        <w:t xml:space="preserve">: </w:t>
+      </w:r>
+      <w:del w:id="150" w:author="Xavier Hoenner" w:date="2015-08-14T14:48:00Z">
+        <w:r>
+          <w:delText>Recording d</w:delText>
+        </w:r>
+      </w:del>
+      <w:ins w:id="151" w:author="Xavier Hoenner" w:date="2015-08-14T14:48:00Z">
+        <w:r>
+          <w:t>D</w:t>
+        </w:r>
+      </w:ins>
+      <w:r>
+        <w:t xml:space="preserve">ate of the last </w:t>
+      </w:r>
+      <w:del w:id="152" w:author="Xavier Hoenner" w:date="2015-08-14T14:48:00Z">
+        <w:r>
+          <w:delText>measurement</w:delText>
+        </w:r>
+        <w:r>
+          <w:delText xml:space="preserve"> </w:delText>
+        </w:r>
+      </w:del>
+      <w:ins w:id="153" w:author="Xavier Hoenner" w:date="2015-08-14T14:48:00Z">
+        <w:r>
+          <w:t xml:space="preserve">location </w:t>
+        </w:r>
+      </w:ins>
+      <w:r>
+        <w:t>(format: dd/mm/yyyy).</w:t>
+      </w:r>
+      <w:r>
+        <w:br/>
+      </w:r>
+      <w:ins w:id="154" w:author="Xavier Hoenner" w:date="2015-08-18T16:07:00Z">
+        <w:r>
+          <w:rPr>
+            <w:b/>
+          </w:rPr>
+          <w:t># days of data</w:t>
+        </w:r>
+        <w:r>
+          <w:t xml:space="preserve">: </w:t>
+        </w:r>
+        <w:r>
+          <w:t>N</w:t>
+        </w:r>
+        <w:r>
+          <w:t xml:space="preserve">umber of </w:t>
+        </w:r>
+        <w:r>
+          <w:t>days</w:t>
         </w:r>
         <w:r>
           <w:t xml:space="preserve"> </w:t>
         </w:r>
+        <w:r>
+          <w:t xml:space="preserve">during which </w:t>
+        </w:r>
+        <w:r>
+          <w:t>locations were obtained</w:t>
+        </w:r>
+        <w:r>
+          <w:t>.</w:t>
+        </w:r>
       </w:ins>
-      <w:r>
-        <w:t>for each animal.</w:t>
-      </w:r>
-      <w:r>
-        <w:br/>
-      </w:r>
-      <w:r>
-        <w:rPr>
-          <w:b/>
-        </w:rPr>
-        <w:t>‘Start’</w:t>
-      </w:r>
-      <w:r>
-        <w:t xml:space="preserve">: </w:t>
-      </w:r>
-      <w:del w:id="128" w:author="Xavier Hoenner" w:date="2015-08-14T14:48:00Z">
-        <w:r>
-          <w:delText>Recording d</w:delText>
+      <w:del w:id="155" w:author="Xavier Hoenner" w:date="2015-08-18T16:07:00Z">
+        <w:r>
+          <w:rPr>
+            <w:b/>
+          </w:rPr>
+          <w:delText xml:space="preserve">‘Mean time </w:delText>
+        </w:r>
+        <w:r>
+          <w:rPr>
+            <w:b/>
+          </w:rPr>
+          <w:delText>c</w:delText>
+        </w:r>
+        <w:r>
+          <w:rPr>
+            <w:b/>
+          </w:rPr>
+          <w:delText>overage’</w:delText>
+        </w:r>
+        <w:r>
+          <w:delText xml:space="preserve">: Mean number of days </w:delText>
+        </w:r>
+        <w:r>
+          <w:delText xml:space="preserve">during which </w:delText>
         </w:r>
       </w:del>
-      <w:ins w:id="129" w:author="Xavier Hoenner" w:date="2015-08-14T14:48:00Z">
-        <w:r>
-          <w:t>D</w:t>
-        </w:r>
-      </w:ins>
-      <w:r>
-        <w:t xml:space="preserve">ate of the first </w:t>
-      </w:r>
-      <w:del w:id="130" w:author="Xavier Hoenner" w:date="2015-08-14T14:48:00Z">
-        <w:r>
-          <w:delText xml:space="preserve">measurement </w:delText>
+      <w:del w:id="156" w:author="Xavier Hoenner" w:date="2015-08-14T14:48:00Z">
+        <w:r>
+          <w:delText xml:space="preserve">measurements </w:delText>
         </w:r>
       </w:del>
-      <w:ins w:id="131" w:author="Xavier Hoenner" w:date="2015-08-14T14:48:00Z">
-        <w:r>
-          <w:t xml:space="preserve">location </w:t>
-        </w:r>
-      </w:ins>
-      <w:r>
-        <w:t>(format: dd/mm/yyyy).</w:t>
-      </w:r>
-      <w:r>
-        <w:br/>
-      </w:r>
-      <w:r>
-        <w:rPr>
-          <w:b/>
-        </w:rPr>
-        <w:t>‘</w:t>
-      </w:r>
-      <w:r>
-        <w:rPr>
-          <w:b/>
-        </w:rPr>
-        <w:t>End’</w:t>
-      </w:r>
-      <w:r>
-        <w:t xml:space="preserve">: </w:t>
-      </w:r>
-      <w:del w:id="132" w:author="Xavier Hoenner" w:date="2015-08-14T14:48:00Z">
-        <w:r>
-          <w:delText>Recording d</w:delText>
+      <w:del w:id="157" w:author="Xavier Hoenner" w:date="2015-08-18T16:07:00Z">
+        <w:r>
+          <w:delText xml:space="preserve">were </w:delText>
         </w:r>
       </w:del>
-      <w:ins w:id="133" w:author="Xavier Hoenner" w:date="2015-08-14T14:48:00Z">
-        <w:r>
-          <w:t>D</w:t>
-        </w:r>
-      </w:ins>
-      <w:r>
-        <w:t xml:space="preserve">ate of the last </w:t>
-      </w:r>
-      <w:del w:id="134" w:author="Xavier Hoenner" w:date="2015-08-14T14:48:00Z">
-        <w:r>
-          <w:delText>measurement</w:delText>
-        </w:r>
-        <w:r>
-          <w:delText xml:space="preserve"> </w:delText>
+      <w:del w:id="158" w:author="Xavier Hoenner" w:date="2015-08-14T14:48:00Z">
+        <w:r>
+          <w:delText>recorded</w:delText>
         </w:r>
       </w:del>
-      <w:ins w:id="135" w:author="Xavier Hoenner" w:date="2015-08-14T14:48:00Z">
-        <w:r>
-          <w:t xml:space="preserve">location </w:t>
-        </w:r>
-      </w:ins>
-      <w:r>
-        <w:t>(format: dd/mm/yyyy).</w:t>
-      </w:r>
-      <w:r>
-        <w:br/>
-      </w:r>
-      <w:r>
-        <w:rPr>
-          <w:b/>
-        </w:rPr>
-        <w:t xml:space="preserve">‘Mean time </w:t>
-      </w:r>
-      <w:r>
-        <w:rPr>
-          <w:b/>
-        </w:rPr>
-        <w:t>c</w:t>
-      </w:r>
-      <w:r>
-        <w:rPr>
-          <w:b/>
-        </w:rPr>
-        <w:t>overage’</w:t>
-      </w:r>
-      <w:r>
-        <w:t xml:space="preserve">: Mean number of days </w:t>
-      </w:r>
-      <w:r>
-        <w:t xml:space="preserve">during which </w:t>
-      </w:r>
-      <w:del w:id="136" w:author="Xavier Hoenner" w:date="2015-08-14T14:48:00Z">
-        <w:r>
-          <w:delText xml:space="preserve">measurements </w:delText>
+      <w:del w:id="159" w:author="Xavier Hoenner" w:date="2015-08-18T16:07:00Z">
+        <w:r>
+          <w:delText xml:space="preserve">. </w:delText>
         </w:r>
       </w:del>
-      <w:ins w:id="137" w:author="Xavier Hoenner" w:date="2015-08-14T14:48:00Z">
-        <w:r>
-          <w:t>locations</w:t>
-        </w:r>
-        <w:r>
-          <w:t xml:space="preserve"> </w:t>
-        </w:r>
-      </w:ins>
-      <w:r>
-        <w:t xml:space="preserve">were </w:t>
-      </w:r>
-      <w:del w:id="138" w:author="Xavier Hoenner" w:date="2015-08-14T14:48:00Z">
-        <w:r>
-          <w:delText>recorded</w:delText>
-        </w:r>
-      </w:del>
-      <w:ins w:id="139" w:author="Xavier Hoenner" w:date="2015-08-14T14:48:00Z">
-        <w:r>
-          <w:t>obtained</w:t>
-        </w:r>
-      </w:ins>
-      <w:r>
-        <w:t xml:space="preserve">. </w:t>
-      </w:r>
       <w:r>
         <w:br/>
       </w:r>
@@ -13290,7 +13468,7 @@
               </w:rPr>
               <w:t>nb_</w:t>
             </w:r>
-            <w:del w:id="140" w:author="Xavier Hoenner" w:date="2015-08-14T14:48:00Z">
+            <w:del w:id="160" w:author="Xavier Hoenner" w:date="2015-08-14T14:48:00Z">
               <w:r>
                 <w:rPr>
                   <w:b/>
@@ -13298,7 +13476,7 @@
                 <w:delText>measurements</w:delText>
               </w:r>
             </w:del>
-            <w:ins w:id="141" w:author="Xavier Hoenner" w:date="2015-08-14T14:48:00Z">
+            <w:ins w:id="161" w:author="Xavier Hoenner" w:date="2015-08-14T14:48:00Z">
               <w:r>
                 <w:rPr>
                   <w:b/>
@@ -13399,12 +13577,25 @@
               <w:rPr>
                 <w:b/>
               </w:rPr>
-            </w:pPr>
-            <w:r>
-              <w:rPr>
-                <w:b/>
-              </w:rPr>
-              <w:t>mean_coverage_duration</w:t>
+              <w:pPrChange w:id="162" w:author="Xavier Hoenner" w:date="2015-08-18T16:08:00Z">
+                <w:pPr>
+                  <w:jc w:val="center"/>
+                </w:pPr>
+              </w:pPrChange>
+            </w:pPr>
+            <w:del w:id="163" w:author="Xavier Hoenner" w:date="2015-08-18T16:08:00Z">
+              <w:r>
+                <w:rPr>
+                  <w:b/>
+                </w:rPr>
+                <w:delText>mean_</w:delText>
+              </w:r>
+            </w:del>
+            <w:r>
+              <w:rPr>
+                <w:b/>
+              </w:rPr>
+              <w:t>coverage_duration</w:t>
             </w:r>
           </w:p>
         </w:tc>
@@ -13439,18 +13630,16 @@
             <w:r>
               <w:t xml:space="preserve"># </w:t>
             </w:r>
-            <w:del w:id="142" w:author="Xavier Hoenner" w:date="2015-08-14T14:48:00Z">
+            <w:del w:id="164" w:author="Xavier Hoenner" w:date="2015-08-14T14:48:00Z">
               <w:r>
                 <w:delText>measurements</w:delText>
               </w:r>
             </w:del>
-            <w:ins w:id="143" w:author="Xavier Hoenner" w:date="2015-08-14T14:48:00Z">
+            <w:ins w:id="165" w:author="Xavier Hoenner" w:date="2015-08-14T14:48:00Z">
               <w:r>
                 <w:t>locations</w:t>
               </w:r>
             </w:ins>
-            <w:bookmarkStart w:id="144" w:name="_GoBack"/>
-            <w:bookmarkEnd w:id="144"/>
           </w:p>
         </w:tc>
         <w:tc>
@@ -13518,9 +13707,18 @@
             <w:pPr>
               <w:jc w:val="center"/>
             </w:pPr>
-            <w:r>
-              <w:t>Mean time coverage (days)</w:t>
-            </w:r>
+            <w:del w:id="166" w:author="Xavier Hoenner" w:date="2015-08-18T16:08:00Z">
+              <w:r>
+                <w:delText>Mean time coverage (days)</w:delText>
+              </w:r>
+            </w:del>
+            <w:ins w:id="167" w:author="Xavier Hoenner" w:date="2015-08-18T16:08:00Z">
+              <w:r>
+                <w:t># days of data</w:t>
+              </w:r>
+            </w:ins>
+            <w:bookmarkStart w:id="168" w:name="_GoBack"/>
+            <w:bookmarkEnd w:id="168"/>
           </w:p>
         </w:tc>
       </w:tr>
@@ -13631,11 +13829,11 @@
     <w:p>
       <w:pPr>
         <w:rPr>
-          <w:del w:id="145" w:author="Xavier Hoenner" w:date="2015-08-14T14:23:00Z"/>
+          <w:del w:id="169" w:author="Xavier Hoenner" w:date="2015-08-14T14:23:00Z"/>
           <w:b/>
         </w:rPr>
       </w:pPr>
-      <w:del w:id="146" w:author="Xavier Hoenner" w:date="2015-08-14T14:23:00Z">
+      <w:del w:id="170" w:author="Xavier Hoenner" w:date="2015-08-14T14:23:00Z">
         <w:r>
           <w:rPr>
             <w:b/>
@@ -13651,15 +13849,15 @@
         <w:keepLines w:val="0"/>
         <w:spacing w:after="200" w:line="276" w:lineRule="auto"/>
         <w:rPr>
-          <w:del w:id="147" w:author="Xavier Hoenner" w:date="2015-08-14T14:23:00Z"/>
-        </w:rPr>
-        <w:pPrChange w:id="148" w:author="Xavier Hoenner" w:date="2015-08-14T14:23:00Z">
+          <w:del w:id="171" w:author="Xavier Hoenner" w:date="2015-08-14T14:23:00Z"/>
+        </w:rPr>
+        <w:pPrChange w:id="172" w:author="Xavier Hoenner" w:date="2015-08-14T14:23:00Z">
           <w:pPr>
             <w:pStyle w:val="Heading2"/>
           </w:pPr>
         </w:pPrChange>
       </w:pPr>
-      <w:del w:id="149" w:author="Xavier Hoenner" w:date="2015-08-14T14:23:00Z">
+      <w:del w:id="173" w:author="Xavier Hoenner" w:date="2015-08-14T14:23:00Z">
         <w:r>
           <w:delText>3</w:delText>
         </w:r>
@@ -13683,15 +13881,15 @@
         <w:spacing w:line="360" w:lineRule="auto"/>
         <w:ind w:left="720"/>
         <w:rPr>
-          <w:del w:id="150" w:author="Xavier Hoenner" w:date="2015-08-14T14:23:00Z"/>
-        </w:rPr>
-        <w:pPrChange w:id="151" w:author="Xavier Hoenner" w:date="2015-08-14T14:23:00Z">
+          <w:del w:id="174" w:author="Xavier Hoenner" w:date="2015-08-14T14:23:00Z"/>
+        </w:rPr>
+        <w:pPrChange w:id="175" w:author="Xavier Hoenner" w:date="2015-08-14T14:23:00Z">
           <w:pPr>
             <w:pStyle w:val="Heading3"/>
           </w:pPr>
         </w:pPrChange>
       </w:pPr>
-      <w:del w:id="152" w:author="Xavier Hoenner" w:date="2015-08-14T14:23:00Z">
+      <w:del w:id="176" w:author="Xavier Hoenner" w:date="2015-08-14T14:23:00Z">
         <w:r>
           <w:rPr>
             <w:b w:val="0"/>
@@ -13736,16 +13934,16 @@
         <w:spacing w:line="360" w:lineRule="auto"/>
         <w:ind w:left="720"/>
         <w:rPr>
-          <w:del w:id="153" w:author="Xavier Hoenner" w:date="2015-08-14T14:23:00Z"/>
+          <w:del w:id="177" w:author="Xavier Hoenner" w:date="2015-08-14T14:23:00Z"/>
           <w:u w:val="none"/>
         </w:rPr>
-        <w:pPrChange w:id="154" w:author="Xavier Hoenner" w:date="2015-08-14T14:23:00Z">
+        <w:pPrChange w:id="178" w:author="Xavier Hoenner" w:date="2015-08-14T14:23:00Z">
           <w:pPr>
             <w:pStyle w:val="Heading3"/>
           </w:pPr>
         </w:pPrChange>
       </w:pPr>
-      <w:del w:id="155" w:author="Xavier Hoenner" w:date="2015-08-14T14:23:00Z">
+      <w:del w:id="179" w:author="Xavier Hoenner" w:date="2015-08-14T14:23:00Z">
         <w:r>
           <w:br/>
         </w:r>
@@ -13792,10 +13990,10 @@
         <w:ind w:left="720"/>
         <w:outlineLvl w:val="1"/>
         <w:rPr>
-          <w:del w:id="156" w:author="Xavier Hoenner" w:date="2015-08-14T14:23:00Z"/>
+          <w:del w:id="180" w:author="Xavier Hoenner" w:date="2015-08-14T14:23:00Z"/>
           <w:u w:val="single"/>
         </w:rPr>
-        <w:pPrChange w:id="157" w:author="Xavier Hoenner" w:date="2015-08-14T14:23:00Z">
+        <w:pPrChange w:id="181" w:author="Xavier Hoenner" w:date="2015-08-14T14:23:00Z">
           <w:pPr/>
         </w:pPrChange>
       </w:pPr>
@@ -13808,13 +14006,13 @@
         <w:ind w:left="720"/>
         <w:outlineLvl w:val="1"/>
         <w:rPr>
-          <w:del w:id="158" w:author="Xavier Hoenner" w:date="2015-08-14T14:23:00Z"/>
-        </w:rPr>
-        <w:pPrChange w:id="159" w:author="Xavier Hoenner" w:date="2015-08-14T14:23:00Z">
+          <w:del w:id="182" w:author="Xavier Hoenner" w:date="2015-08-14T14:23:00Z"/>
+        </w:rPr>
+        <w:pPrChange w:id="183" w:author="Xavier Hoenner" w:date="2015-08-14T14:23:00Z">
           <w:pPr/>
         </w:pPrChange>
       </w:pPr>
-      <w:del w:id="160" w:author="Xavier Hoenner" w:date="2015-08-14T14:23:00Z">
+      <w:del w:id="184" w:author="Xavier Hoenner" w:date="2015-08-14T14:23:00Z">
         <w:r>
           <w:rPr>
             <w:u w:val="single"/>
@@ -13835,7 +14033,7 @@
       </w:tblGrid>
       <w:tr>
         <w:trPr>
-          <w:del w:id="161" w:author="Xavier Hoenner" w:date="2015-08-14T14:23:00Z"/>
+          <w:del w:id="185" w:author="Xavier Hoenner" w:date="2015-08-14T14:23:00Z"/>
         </w:trPr>
         <w:tc>
           <w:tcPr>
@@ -13849,15 +14047,17 @@
               <w:ind w:left="720"/>
               <w:outlineLvl w:val="1"/>
               <w:rPr>
-                <w:del w:id="162" w:author="Xavier Hoenner" w:date="2015-08-14T14:23:00Z"/>
-                <w:b/>
-                <w:szCs w:val="24"/>
-              </w:rPr>
-              <w:pPrChange w:id="163" w:author="Xavier Hoenner" w:date="2015-08-14T14:23:00Z">
-                <w:pPr/>
+                <w:del w:id="186" w:author="Xavier Hoenner" w:date="2015-08-14T14:23:00Z"/>
+                <w:b/>
+                <w:szCs w:val="24"/>
+              </w:rPr>
+              <w:pPrChange w:id="187" w:author="Xavier Hoenner" w:date="2015-08-14T14:23:00Z">
+                <w:pPr>
+                  <w:spacing w:after="200" w:line="276" w:lineRule="auto"/>
+                </w:pPr>
               </w:pPrChange>
             </w:pPr>
-            <w:del w:id="164" w:author="Xavier Hoenner" w:date="2015-08-14T14:23:00Z">
+            <w:del w:id="188" w:author="Xavier Hoenner" w:date="2015-08-14T14:23:00Z">
               <w:r>
                 <w:rPr>
                   <w:b/>
@@ -13880,14 +14080,21 @@
               <w:ind w:left="720"/>
               <w:outlineLvl w:val="1"/>
               <w:rPr>
-                <w:del w:id="165" w:author="Xavier Hoenner" w:date="2015-08-14T14:23:00Z"/>
-                <w:szCs w:val="24"/>
-              </w:rPr>
-              <w:pPrChange w:id="166" w:author="Xavier Hoenner" w:date="2015-08-14T14:23:00Z">
-                <w:pPr/>
+                <w:del w:id="189" w:author="Xavier Hoenner" w:date="2015-08-14T14:23:00Z"/>
+                <w:rFonts w:asciiTheme="majorHAnsi" w:eastAsiaTheme="majorEastAsia" w:hAnsiTheme="majorHAnsi" w:cstheme="majorBidi"/>
+                <w:color w:val="404040" w:themeColor="text1" w:themeTint="BF"/>
+                <w:szCs w:val="24"/>
+              </w:rPr>
+              <w:pPrChange w:id="190" w:author="Xavier Hoenner" w:date="2015-08-14T14:23:00Z">
+                <w:pPr>
+                  <w:keepNext/>
+                  <w:keepLines/>
+                  <w:spacing w:before="200" w:line="276" w:lineRule="auto"/>
+                  <w:outlineLvl w:val="7"/>
+                </w:pPr>
               </w:pPrChange>
             </w:pPr>
-            <w:del w:id="167" w:author="Xavier Hoenner" w:date="2015-08-14T14:23:00Z">
+            <w:del w:id="191" w:author="Xavier Hoenner" w:date="2015-08-14T14:23:00Z">
               <w:r>
                 <w:rPr>
                   <w:szCs w:val="24"/>
@@ -13912,7 +14119,7 @@
       </w:tr>
       <w:tr>
         <w:trPr>
-          <w:del w:id="168" w:author="Xavier Hoenner" w:date="2015-08-14T14:23:00Z"/>
+          <w:del w:id="192" w:author="Xavier Hoenner" w:date="2015-08-14T14:23:00Z"/>
         </w:trPr>
         <w:tc>
           <w:tcPr>
@@ -13926,15 +14133,17 @@
               <w:ind w:left="720"/>
               <w:outlineLvl w:val="1"/>
               <w:rPr>
-                <w:del w:id="169" w:author="Xavier Hoenner" w:date="2015-08-14T14:23:00Z"/>
-                <w:b/>
-                <w:szCs w:val="24"/>
-              </w:rPr>
-              <w:pPrChange w:id="170" w:author="Xavier Hoenner" w:date="2015-08-14T14:23:00Z">
-                <w:pPr/>
+                <w:del w:id="193" w:author="Xavier Hoenner" w:date="2015-08-14T14:23:00Z"/>
+                <w:b/>
+                <w:szCs w:val="24"/>
+              </w:rPr>
+              <w:pPrChange w:id="194" w:author="Xavier Hoenner" w:date="2015-08-14T14:23:00Z">
+                <w:pPr>
+                  <w:spacing w:after="200" w:line="276" w:lineRule="auto"/>
+                </w:pPr>
               </w:pPrChange>
             </w:pPr>
-            <w:del w:id="171" w:author="Xavier Hoenner" w:date="2015-08-14T14:23:00Z">
+            <w:del w:id="195" w:author="Xavier Hoenner" w:date="2015-08-14T14:23:00Z">
               <w:r>
                 <w:rPr>
                   <w:b/>
@@ -13957,14 +14166,21 @@
               <w:ind w:left="720"/>
               <w:outlineLvl w:val="1"/>
               <w:rPr>
-                <w:del w:id="172" w:author="Xavier Hoenner" w:date="2015-08-14T14:23:00Z"/>
-                <w:szCs w:val="24"/>
-              </w:rPr>
-              <w:pPrChange w:id="173" w:author="Xavier Hoenner" w:date="2015-08-14T14:23:00Z">
-                <w:pPr/>
+                <w:del w:id="196" w:author="Xavier Hoenner" w:date="2015-08-14T14:23:00Z"/>
+                <w:rFonts w:asciiTheme="majorHAnsi" w:eastAsiaTheme="majorEastAsia" w:hAnsiTheme="majorHAnsi" w:cstheme="majorBidi"/>
+                <w:color w:val="404040" w:themeColor="text1" w:themeTint="BF"/>
+                <w:szCs w:val="24"/>
+              </w:rPr>
+              <w:pPrChange w:id="197" w:author="Xavier Hoenner" w:date="2015-08-14T14:23:00Z">
+                <w:pPr>
+                  <w:keepNext/>
+                  <w:keepLines/>
+                  <w:spacing w:before="200" w:line="276" w:lineRule="auto"/>
+                  <w:outlineLvl w:val="7"/>
+                </w:pPr>
               </w:pPrChange>
             </w:pPr>
-            <w:del w:id="174" w:author="Xavier Hoenner" w:date="2015-08-14T14:23:00Z">
+            <w:del w:id="198" w:author="Xavier Hoenner" w:date="2015-08-14T14:23:00Z">
               <w:r>
                 <w:rPr>
                   <w:szCs w:val="24"/>
@@ -13977,7 +14193,7 @@
       </w:tr>
       <w:tr>
         <w:trPr>
-          <w:del w:id="175" w:author="Xavier Hoenner" w:date="2015-08-14T14:23:00Z"/>
+          <w:del w:id="199" w:author="Xavier Hoenner" w:date="2015-08-14T14:23:00Z"/>
         </w:trPr>
         <w:tc>
           <w:tcPr>
@@ -13991,15 +14207,17 @@
               <w:ind w:left="720"/>
               <w:outlineLvl w:val="1"/>
               <w:rPr>
-                <w:del w:id="176" w:author="Xavier Hoenner" w:date="2015-08-14T14:23:00Z"/>
-                <w:b/>
-                <w:szCs w:val="24"/>
-              </w:rPr>
-              <w:pPrChange w:id="177" w:author="Xavier Hoenner" w:date="2015-08-14T14:23:00Z">
-                <w:pPr/>
+                <w:del w:id="200" w:author="Xavier Hoenner" w:date="2015-08-14T14:23:00Z"/>
+                <w:b/>
+                <w:szCs w:val="24"/>
+              </w:rPr>
+              <w:pPrChange w:id="201" w:author="Xavier Hoenner" w:date="2015-08-14T14:23:00Z">
+                <w:pPr>
+                  <w:spacing w:after="200" w:line="276" w:lineRule="auto"/>
+                </w:pPr>
               </w:pPrChange>
             </w:pPr>
-            <w:del w:id="178" w:author="Xavier Hoenner" w:date="2015-08-14T14:23:00Z">
+            <w:del w:id="202" w:author="Xavier Hoenner" w:date="2015-08-14T14:23:00Z">
               <w:r>
                 <w:rPr>
                   <w:b/>
@@ -14022,14 +14240,21 @@
               <w:ind w:left="720"/>
               <w:outlineLvl w:val="1"/>
               <w:rPr>
-                <w:del w:id="179" w:author="Xavier Hoenner" w:date="2015-08-14T14:23:00Z"/>
-                <w:szCs w:val="24"/>
-              </w:rPr>
-              <w:pPrChange w:id="180" w:author="Xavier Hoenner" w:date="2015-08-14T14:23:00Z">
-                <w:pPr/>
+                <w:del w:id="203" w:author="Xavier Hoenner" w:date="2015-08-14T14:23:00Z"/>
+                <w:rFonts w:asciiTheme="majorHAnsi" w:eastAsiaTheme="majorEastAsia" w:hAnsiTheme="majorHAnsi" w:cstheme="majorBidi"/>
+                <w:color w:val="404040" w:themeColor="text1" w:themeTint="BF"/>
+                <w:szCs w:val="24"/>
+              </w:rPr>
+              <w:pPrChange w:id="204" w:author="Xavier Hoenner" w:date="2015-08-14T14:23:00Z">
+                <w:pPr>
+                  <w:keepNext/>
+                  <w:keepLines/>
+                  <w:spacing w:before="200" w:line="276" w:lineRule="auto"/>
+                  <w:outlineLvl w:val="7"/>
+                </w:pPr>
               </w:pPrChange>
             </w:pPr>
-            <w:del w:id="181" w:author="Xavier Hoenner" w:date="2015-08-14T14:23:00Z">
+            <w:del w:id="205" w:author="Xavier Hoenner" w:date="2015-08-14T14:23:00Z">
               <w:r>
                 <w:rPr>
                   <w:szCs w:val="24"/>
@@ -14042,7 +14267,7 @@
       </w:tr>
       <w:tr>
         <w:trPr>
-          <w:del w:id="182" w:author="Xavier Hoenner" w:date="2015-08-14T14:23:00Z"/>
+          <w:del w:id="206" w:author="Xavier Hoenner" w:date="2015-08-14T14:23:00Z"/>
         </w:trPr>
         <w:tc>
           <w:tcPr>
@@ -14056,15 +14281,17 @@
               <w:ind w:left="720"/>
               <w:outlineLvl w:val="1"/>
               <w:rPr>
-                <w:del w:id="183" w:author="Xavier Hoenner" w:date="2015-08-14T14:23:00Z"/>
-                <w:b/>
-                <w:szCs w:val="24"/>
-              </w:rPr>
-              <w:pPrChange w:id="184" w:author="Xavier Hoenner" w:date="2015-08-14T14:23:00Z">
-                <w:pPr/>
+                <w:del w:id="207" w:author="Xavier Hoenner" w:date="2015-08-14T14:23:00Z"/>
+                <w:b/>
+                <w:szCs w:val="24"/>
+              </w:rPr>
+              <w:pPrChange w:id="208" w:author="Xavier Hoenner" w:date="2015-08-14T14:23:00Z">
+                <w:pPr>
+                  <w:spacing w:after="200" w:line="276" w:lineRule="auto"/>
+                </w:pPr>
               </w:pPrChange>
             </w:pPr>
-            <w:del w:id="185" w:author="Xavier Hoenner" w:date="2015-08-14T14:23:00Z">
+            <w:del w:id="209" w:author="Xavier Hoenner" w:date="2015-08-14T14:23:00Z">
               <w:r>
                 <w:rPr>
                   <w:b/>
@@ -14087,14 +14314,21 @@
               <w:ind w:left="720"/>
               <w:outlineLvl w:val="1"/>
               <w:rPr>
-                <w:del w:id="186" w:author="Xavier Hoenner" w:date="2015-08-14T14:23:00Z"/>
-                <w:szCs w:val="24"/>
-              </w:rPr>
-              <w:pPrChange w:id="187" w:author="Xavier Hoenner" w:date="2015-08-14T14:23:00Z">
-                <w:pPr/>
+                <w:del w:id="210" w:author="Xavier Hoenner" w:date="2015-08-14T14:23:00Z"/>
+                <w:rFonts w:asciiTheme="majorHAnsi" w:eastAsiaTheme="majorEastAsia" w:hAnsiTheme="majorHAnsi" w:cstheme="majorBidi"/>
+                <w:color w:val="404040" w:themeColor="text1" w:themeTint="BF"/>
+                <w:szCs w:val="24"/>
+              </w:rPr>
+              <w:pPrChange w:id="211" w:author="Xavier Hoenner" w:date="2015-08-14T14:23:00Z">
+                <w:pPr>
+                  <w:keepNext/>
+                  <w:keepLines/>
+                  <w:spacing w:before="200" w:line="276" w:lineRule="auto"/>
+                  <w:outlineLvl w:val="7"/>
+                </w:pPr>
               </w:pPrChange>
             </w:pPr>
-            <w:del w:id="188" w:author="Xavier Hoenner" w:date="2015-08-14T14:23:00Z">
+            <w:del w:id="212" w:author="Xavier Hoenner" w:date="2015-08-14T14:23:00Z">
               <w:r>
                 <w:rPr>
                   <w:szCs w:val="24"/>
@@ -14126,9 +14360,9 @@
         <w:ind w:left="720"/>
         <w:outlineLvl w:val="1"/>
         <w:rPr>
-          <w:del w:id="189" w:author="Xavier Hoenner" w:date="2015-08-14T14:23:00Z"/>
-        </w:rPr>
-        <w:pPrChange w:id="190" w:author="Xavier Hoenner" w:date="2015-08-14T14:23:00Z">
+          <w:del w:id="213" w:author="Xavier Hoenner" w:date="2015-08-14T14:23:00Z"/>
+        </w:rPr>
+        <w:pPrChange w:id="214" w:author="Xavier Hoenner" w:date="2015-08-14T14:23:00Z">
           <w:pPr/>
         </w:pPrChange>
       </w:pPr>
@@ -14141,13 +14375,13 @@
         <w:ind w:left="720"/>
         <w:outlineLvl w:val="1"/>
         <w:rPr>
-          <w:del w:id="191" w:author="Xavier Hoenner" w:date="2015-08-14T14:23:00Z"/>
-        </w:rPr>
-        <w:pPrChange w:id="192" w:author="Xavier Hoenner" w:date="2015-08-14T14:23:00Z">
+          <w:del w:id="215" w:author="Xavier Hoenner" w:date="2015-08-14T14:23:00Z"/>
+        </w:rPr>
+        <w:pPrChange w:id="216" w:author="Xavier Hoenner" w:date="2015-08-14T14:23:00Z">
           <w:pPr/>
         </w:pPrChange>
       </w:pPr>
-      <w:del w:id="193" w:author="Xavier Hoenner" w:date="2015-08-14T14:23:00Z">
+      <w:del w:id="217" w:author="Xavier Hoenner" w:date="2015-08-14T14:23:00Z">
         <w:r>
           <w:rPr>
             <w:u w:val="single"/>
@@ -14173,15 +14407,15 @@
         <w:ind w:left="720" w:hanging="1843"/>
         <w:outlineLvl w:val="1"/>
         <w:rPr>
-          <w:del w:id="194" w:author="Xavier Hoenner" w:date="2015-08-14T14:23:00Z"/>
-        </w:rPr>
-        <w:pPrChange w:id="195" w:author="Xavier Hoenner" w:date="2015-08-14T14:23:00Z">
+          <w:del w:id="218" w:author="Xavier Hoenner" w:date="2015-08-14T14:23:00Z"/>
+        </w:rPr>
+        <w:pPrChange w:id="219" w:author="Xavier Hoenner" w:date="2015-08-14T14:23:00Z">
           <w:pPr>
             <w:ind w:left="1843" w:hanging="1843"/>
           </w:pPr>
         </w:pPrChange>
       </w:pPr>
-      <w:del w:id="196" w:author="Xavier Hoenner" w:date="2015-08-14T14:23:00Z">
+      <w:del w:id="220" w:author="Xavier Hoenner" w:date="2015-08-14T14:23:00Z">
         <w:r>
           <w:rPr>
             <w:u w:val="single"/>
@@ -14201,16 +14435,16 @@
         <w:ind w:left="720" w:hanging="1843"/>
         <w:outlineLvl w:val="1"/>
         <w:rPr>
-          <w:del w:id="197" w:author="Xavier Hoenner" w:date="2015-08-14T14:23:00Z"/>
+          <w:del w:id="221" w:author="Xavier Hoenner" w:date="2015-08-14T14:23:00Z"/>
           <w:u w:val="single"/>
         </w:rPr>
-        <w:pPrChange w:id="198" w:author="Xavier Hoenner" w:date="2015-08-14T14:23:00Z">
+        <w:pPrChange w:id="222" w:author="Xavier Hoenner" w:date="2015-08-14T14:23:00Z">
           <w:pPr>
             <w:ind w:left="1843" w:hanging="1843"/>
           </w:pPr>
         </w:pPrChange>
       </w:pPr>
-      <w:del w:id="199" w:author="Xavier Hoenner" w:date="2015-08-14T14:23:00Z">
+      <w:del w:id="223" w:author="Xavier Hoenner" w:date="2015-08-14T14:23:00Z">
         <w:r>
           <w:rPr>
             <w:u w:val="single"/>
@@ -14236,15 +14470,15 @@
         <w:ind w:left="720" w:hanging="993"/>
         <w:outlineLvl w:val="1"/>
         <w:rPr>
-          <w:del w:id="200" w:author="Xavier Hoenner" w:date="2015-08-14T14:23:00Z"/>
-        </w:rPr>
-        <w:pPrChange w:id="201" w:author="Xavier Hoenner" w:date="2015-08-14T14:23:00Z">
+          <w:del w:id="224" w:author="Xavier Hoenner" w:date="2015-08-14T14:23:00Z"/>
+        </w:rPr>
+        <w:pPrChange w:id="225" w:author="Xavier Hoenner" w:date="2015-08-14T14:23:00Z">
           <w:pPr>
             <w:ind w:left="993" w:hanging="993"/>
           </w:pPr>
         </w:pPrChange>
       </w:pPr>
-      <w:del w:id="202" w:author="Xavier Hoenner" w:date="2015-08-14T14:23:00Z">
+      <w:del w:id="226" w:author="Xavier Hoenner" w:date="2015-08-14T14:23:00Z">
         <w:r>
           <w:rPr>
             <w:u w:val="single"/>
@@ -14420,10 +14654,10 @@
         <w:ind w:left="720"/>
         <w:outlineLvl w:val="1"/>
         <w:rPr>
-          <w:del w:id="203" w:author="Xavier Hoenner" w:date="2015-08-14T14:23:00Z"/>
+          <w:del w:id="227" w:author="Xavier Hoenner" w:date="2015-08-14T14:23:00Z"/>
           <w:u w:val="single"/>
         </w:rPr>
-        <w:pPrChange w:id="204" w:author="Xavier Hoenner" w:date="2015-08-14T14:23:00Z">
+        <w:pPrChange w:id="228" w:author="Xavier Hoenner" w:date="2015-08-14T14:23:00Z">
           <w:pPr/>
         </w:pPrChange>
       </w:pPr>
@@ -14434,15 +14668,15 @@
         <w:spacing w:line="360" w:lineRule="auto"/>
         <w:ind w:left="720"/>
         <w:rPr>
-          <w:del w:id="205" w:author="Xavier Hoenner" w:date="2015-08-14T14:23:00Z"/>
-        </w:rPr>
-        <w:pPrChange w:id="206" w:author="Xavier Hoenner" w:date="2015-08-14T14:23:00Z">
+          <w:del w:id="229" w:author="Xavier Hoenner" w:date="2015-08-14T14:23:00Z"/>
+        </w:rPr>
+        <w:pPrChange w:id="230" w:author="Xavier Hoenner" w:date="2015-08-14T14:23:00Z">
           <w:pPr>
             <w:pStyle w:val="Heading3"/>
           </w:pPr>
         </w:pPrChange>
       </w:pPr>
-      <w:del w:id="207" w:author="Xavier Hoenner" w:date="2015-08-14T14:23:00Z">
+      <w:del w:id="231" w:author="Xavier Hoenner" w:date="2015-08-14T14:23:00Z">
         <w:r>
           <w:delText>Template</w:delText>
         </w:r>
@@ -14468,7 +14702,7 @@
       <w:tr>
         <w:trPr>
           <w:jc w:val="center"/>
-          <w:del w:id="208" w:author="Xavier Hoenner" w:date="2015-08-14T14:23:00Z"/>
+          <w:del w:id="232" w:author="Xavier Hoenner" w:date="2015-08-14T14:23:00Z"/>
         </w:trPr>
         <w:tc>
           <w:tcPr>
@@ -14484,16 +14718,17 @@
               <w:jc w:val="center"/>
               <w:outlineLvl w:val="1"/>
               <w:rPr>
-                <w:del w:id="209" w:author="Xavier Hoenner" w:date="2015-08-14T14:23:00Z"/>
-                <w:b/>
-              </w:rPr>
-              <w:pPrChange w:id="210" w:author="Xavier Hoenner" w:date="2015-08-14T14:23:00Z">
+                <w:del w:id="233" w:author="Xavier Hoenner" w:date="2015-08-14T14:23:00Z"/>
+                <w:b/>
+              </w:rPr>
+              <w:pPrChange w:id="234" w:author="Xavier Hoenner" w:date="2015-08-14T14:23:00Z">
                 <w:pPr>
+                  <w:spacing w:after="200" w:line="276" w:lineRule="auto"/>
                   <w:jc w:val="center"/>
                 </w:pPr>
               </w:pPrChange>
             </w:pPr>
-            <w:del w:id="211" w:author="Xavier Hoenner" w:date="2015-08-14T14:23:00Z">
+            <w:del w:id="235" w:author="Xavier Hoenner" w:date="2015-08-14T14:23:00Z">
               <w:r>
                 <w:rPr>
                   <w:b/>
@@ -14517,16 +14752,17 @@
               <w:jc w:val="center"/>
               <w:outlineLvl w:val="1"/>
               <w:rPr>
-                <w:del w:id="212" w:author="Xavier Hoenner" w:date="2015-08-14T14:23:00Z"/>
-                <w:b/>
-              </w:rPr>
-              <w:pPrChange w:id="213" w:author="Xavier Hoenner" w:date="2015-08-14T14:23:00Z">
+                <w:del w:id="236" w:author="Xavier Hoenner" w:date="2015-08-14T14:23:00Z"/>
+                <w:b/>
+              </w:rPr>
+              <w:pPrChange w:id="237" w:author="Xavier Hoenner" w:date="2015-08-14T14:23:00Z">
                 <w:pPr>
+                  <w:spacing w:after="200" w:line="276" w:lineRule="auto"/>
                   <w:jc w:val="center"/>
                 </w:pPr>
               </w:pPrChange>
             </w:pPr>
-            <w:del w:id="214" w:author="Xavier Hoenner" w:date="2015-08-14T14:23:00Z">
+            <w:del w:id="238" w:author="Xavier Hoenner" w:date="2015-08-14T14:23:00Z">
               <w:r>
                 <w:rPr>
                   <w:b/>
@@ -14550,16 +14786,17 @@
               <w:jc w:val="center"/>
               <w:outlineLvl w:val="1"/>
               <w:rPr>
-                <w:del w:id="215" w:author="Xavier Hoenner" w:date="2015-08-14T14:23:00Z"/>
-                <w:b/>
-              </w:rPr>
-              <w:pPrChange w:id="216" w:author="Xavier Hoenner" w:date="2015-08-14T14:23:00Z">
+                <w:del w:id="239" w:author="Xavier Hoenner" w:date="2015-08-14T14:23:00Z"/>
+                <w:b/>
+              </w:rPr>
+              <w:pPrChange w:id="240" w:author="Xavier Hoenner" w:date="2015-08-14T14:23:00Z">
                 <w:pPr>
+                  <w:spacing w:after="200" w:line="276" w:lineRule="auto"/>
                   <w:jc w:val="center"/>
                 </w:pPr>
               </w:pPrChange>
             </w:pPr>
-            <w:del w:id="217" w:author="Xavier Hoenner" w:date="2015-08-14T14:23:00Z">
+            <w:del w:id="241" w:author="Xavier Hoenner" w:date="2015-08-14T14:23:00Z">
               <w:r>
                 <w:rPr>
                   <w:b/>
@@ -14583,16 +14820,17 @@
               <w:jc w:val="center"/>
               <w:outlineLvl w:val="1"/>
               <w:rPr>
-                <w:del w:id="218" w:author="Xavier Hoenner" w:date="2015-08-14T14:23:00Z"/>
-                <w:b/>
-              </w:rPr>
-              <w:pPrChange w:id="219" w:author="Xavier Hoenner" w:date="2015-08-14T14:23:00Z">
+                <w:del w:id="242" w:author="Xavier Hoenner" w:date="2015-08-14T14:23:00Z"/>
+                <w:b/>
+              </w:rPr>
+              <w:pPrChange w:id="243" w:author="Xavier Hoenner" w:date="2015-08-14T14:23:00Z">
                 <w:pPr>
+                  <w:spacing w:after="200" w:line="276" w:lineRule="auto"/>
                   <w:jc w:val="center"/>
                 </w:pPr>
               </w:pPrChange>
             </w:pPr>
-            <w:del w:id="220" w:author="Xavier Hoenner" w:date="2015-08-14T14:23:00Z">
+            <w:del w:id="244" w:author="Xavier Hoenner" w:date="2015-08-14T14:23:00Z">
               <w:r>
                 <w:rPr>
                   <w:b/>
@@ -14616,16 +14854,17 @@
               <w:jc w:val="center"/>
               <w:outlineLvl w:val="1"/>
               <w:rPr>
-                <w:del w:id="221" w:author="Xavier Hoenner" w:date="2015-08-14T14:23:00Z"/>
-                <w:b/>
-              </w:rPr>
-              <w:pPrChange w:id="222" w:author="Xavier Hoenner" w:date="2015-08-14T14:23:00Z">
+                <w:del w:id="245" w:author="Xavier Hoenner" w:date="2015-08-14T14:23:00Z"/>
+                <w:b/>
+              </w:rPr>
+              <w:pPrChange w:id="246" w:author="Xavier Hoenner" w:date="2015-08-14T14:23:00Z">
                 <w:pPr>
+                  <w:spacing w:after="200" w:line="276" w:lineRule="auto"/>
                   <w:jc w:val="center"/>
                 </w:pPr>
               </w:pPrChange>
             </w:pPr>
-            <w:del w:id="223" w:author="Xavier Hoenner" w:date="2015-08-14T14:23:00Z">
+            <w:del w:id="247" w:author="Xavier Hoenner" w:date="2015-08-14T14:23:00Z">
               <w:r>
                 <w:rPr>
                   <w:b/>
@@ -14649,16 +14888,17 @@
               <w:jc w:val="center"/>
               <w:outlineLvl w:val="1"/>
               <w:rPr>
-                <w:del w:id="224" w:author="Xavier Hoenner" w:date="2015-08-14T14:23:00Z"/>
-                <w:b/>
-              </w:rPr>
-              <w:pPrChange w:id="225" w:author="Xavier Hoenner" w:date="2015-08-14T14:23:00Z">
+                <w:del w:id="248" w:author="Xavier Hoenner" w:date="2015-08-14T14:23:00Z"/>
+                <w:b/>
+              </w:rPr>
+              <w:pPrChange w:id="249" w:author="Xavier Hoenner" w:date="2015-08-14T14:23:00Z">
                 <w:pPr>
+                  <w:spacing w:after="200" w:line="276" w:lineRule="auto"/>
                   <w:jc w:val="center"/>
                 </w:pPr>
               </w:pPrChange>
             </w:pPr>
-            <w:del w:id="226" w:author="Xavier Hoenner" w:date="2015-08-14T14:23:00Z">
+            <w:del w:id="250" w:author="Xavier Hoenner" w:date="2015-08-14T14:23:00Z">
               <w:r>
                 <w:rPr>
                   <w:b/>
@@ -14682,16 +14922,17 @@
               <w:jc w:val="center"/>
               <w:outlineLvl w:val="1"/>
               <w:rPr>
-                <w:del w:id="227" w:author="Xavier Hoenner" w:date="2015-08-14T14:23:00Z"/>
-                <w:b/>
-              </w:rPr>
-              <w:pPrChange w:id="228" w:author="Xavier Hoenner" w:date="2015-08-14T14:23:00Z">
+                <w:del w:id="251" w:author="Xavier Hoenner" w:date="2015-08-14T14:23:00Z"/>
+                <w:b/>
+              </w:rPr>
+              <w:pPrChange w:id="252" w:author="Xavier Hoenner" w:date="2015-08-14T14:23:00Z">
                 <w:pPr>
+                  <w:spacing w:after="200" w:line="276" w:lineRule="auto"/>
                   <w:jc w:val="center"/>
                 </w:pPr>
               </w:pPrChange>
             </w:pPr>
-            <w:del w:id="229" w:author="Xavier Hoenner" w:date="2015-08-14T14:23:00Z">
+            <w:del w:id="253" w:author="Xavier Hoenner" w:date="2015-08-14T14:23:00Z">
               <w:r>
                 <w:rPr>
                   <w:b/>
@@ -14705,7 +14946,7 @@
       <w:tr>
         <w:trPr>
           <w:jc w:val="center"/>
-          <w:del w:id="230" w:author="Xavier Hoenner" w:date="2015-08-14T14:23:00Z"/>
+          <w:del w:id="254" w:author="Xavier Hoenner" w:date="2015-08-14T14:23:00Z"/>
         </w:trPr>
         <w:tc>
           <w:tcPr>
@@ -14721,15 +14962,16 @@
               <w:jc w:val="center"/>
               <w:outlineLvl w:val="1"/>
               <w:rPr>
-                <w:del w:id="231" w:author="Xavier Hoenner" w:date="2015-08-14T14:23:00Z"/>
-              </w:rPr>
-              <w:pPrChange w:id="232" w:author="Xavier Hoenner" w:date="2015-08-14T14:23:00Z">
+                <w:del w:id="255" w:author="Xavier Hoenner" w:date="2015-08-14T14:23:00Z"/>
+              </w:rPr>
+              <w:pPrChange w:id="256" w:author="Xavier Hoenner" w:date="2015-08-14T14:23:00Z">
                 <w:pPr>
+                  <w:spacing w:after="200" w:line="276" w:lineRule="auto"/>
                   <w:jc w:val="center"/>
                 </w:pPr>
               </w:pPrChange>
             </w:pPr>
-            <w:del w:id="233" w:author="Xavier Hoenner" w:date="2015-08-14T14:23:00Z">
+            <w:del w:id="257" w:author="Xavier Hoenner" w:date="2015-08-14T14:23:00Z">
               <w:r>
                 <w:delText>Animal ID</w:delText>
               </w:r>
@@ -14750,15 +14992,16 @@
               <w:jc w:val="center"/>
               <w:outlineLvl w:val="1"/>
               <w:rPr>
-                <w:del w:id="234" w:author="Xavier Hoenner" w:date="2015-08-14T14:23:00Z"/>
-              </w:rPr>
-              <w:pPrChange w:id="235" w:author="Xavier Hoenner" w:date="2015-08-14T14:23:00Z">
+                <w:del w:id="258" w:author="Xavier Hoenner" w:date="2015-08-14T14:23:00Z"/>
+              </w:rPr>
+              <w:pPrChange w:id="259" w:author="Xavier Hoenner" w:date="2015-08-14T14:23:00Z">
                 <w:pPr>
+                  <w:spacing w:after="200" w:line="276" w:lineRule="auto"/>
                   <w:jc w:val="center"/>
                 </w:pPr>
               </w:pPrChange>
             </w:pPr>
-            <w:del w:id="236" w:author="Xavier Hoenner" w:date="2015-08-14T14:23:00Z">
+            <w:del w:id="260" w:author="Xavier Hoenner" w:date="2015-08-14T14:23:00Z">
               <w:r>
                 <w:delText># measurements</w:delText>
               </w:r>
@@ -14779,15 +15022,16 @@
               <w:jc w:val="center"/>
               <w:outlineLvl w:val="1"/>
               <w:rPr>
-                <w:del w:id="237" w:author="Xavier Hoenner" w:date="2015-08-14T14:23:00Z"/>
-              </w:rPr>
-              <w:pPrChange w:id="238" w:author="Xavier Hoenner" w:date="2015-08-14T14:23:00Z">
+                <w:del w:id="261" w:author="Xavier Hoenner" w:date="2015-08-14T14:23:00Z"/>
+              </w:rPr>
+              <w:pPrChange w:id="262" w:author="Xavier Hoenner" w:date="2015-08-14T14:23:00Z">
                 <w:pPr>
+                  <w:spacing w:after="200" w:line="276" w:lineRule="auto"/>
                   <w:jc w:val="center"/>
                 </w:pPr>
               </w:pPrChange>
             </w:pPr>
-            <w:del w:id="239" w:author="Xavier Hoenner" w:date="2015-08-14T14:23:00Z">
+            <w:del w:id="263" w:author="Xavier Hoenner" w:date="2015-08-14T14:23:00Z">
               <w:r>
                 <w:delText>Latitudinal range</w:delText>
               </w:r>
@@ -14808,15 +15052,16 @@
               <w:jc w:val="center"/>
               <w:outlineLvl w:val="1"/>
               <w:rPr>
-                <w:del w:id="240" w:author="Xavier Hoenner" w:date="2015-08-14T14:23:00Z"/>
-              </w:rPr>
-              <w:pPrChange w:id="241" w:author="Xavier Hoenner" w:date="2015-08-14T14:23:00Z">
+                <w:del w:id="264" w:author="Xavier Hoenner" w:date="2015-08-14T14:23:00Z"/>
+              </w:rPr>
+              <w:pPrChange w:id="265" w:author="Xavier Hoenner" w:date="2015-08-14T14:23:00Z">
                 <w:pPr>
+                  <w:spacing w:after="200" w:line="276" w:lineRule="auto"/>
                   <w:jc w:val="center"/>
                 </w:pPr>
               </w:pPrChange>
             </w:pPr>
-            <w:del w:id="242" w:author="Xavier Hoenner" w:date="2015-08-14T14:23:00Z">
+            <w:del w:id="266" w:author="Xavier Hoenner" w:date="2015-08-14T14:23:00Z">
               <w:r>
                 <w:delText>Longitudinal range</w:delText>
               </w:r>
@@ -14837,15 +15082,16 @@
               <w:jc w:val="center"/>
               <w:outlineLvl w:val="1"/>
               <w:rPr>
-                <w:del w:id="243" w:author="Xavier Hoenner" w:date="2015-08-14T14:23:00Z"/>
-              </w:rPr>
-              <w:pPrChange w:id="244" w:author="Xavier Hoenner" w:date="2015-08-14T14:23:00Z">
+                <w:del w:id="267" w:author="Xavier Hoenner" w:date="2015-08-14T14:23:00Z"/>
+              </w:rPr>
+              <w:pPrChange w:id="268" w:author="Xavier Hoenner" w:date="2015-08-14T14:23:00Z">
                 <w:pPr>
+                  <w:spacing w:after="200" w:line="276" w:lineRule="auto"/>
                   <w:jc w:val="center"/>
                 </w:pPr>
               </w:pPrChange>
             </w:pPr>
-            <w:del w:id="245" w:author="Xavier Hoenner" w:date="2015-08-14T14:23:00Z">
+            <w:del w:id="269" w:author="Xavier Hoenner" w:date="2015-08-14T14:23:00Z">
               <w:r>
                 <w:delText>Start</w:delText>
               </w:r>
@@ -14866,15 +15112,16 @@
               <w:jc w:val="center"/>
               <w:outlineLvl w:val="1"/>
               <w:rPr>
-                <w:del w:id="246" w:author="Xavier Hoenner" w:date="2015-08-14T14:23:00Z"/>
-              </w:rPr>
-              <w:pPrChange w:id="247" w:author="Xavier Hoenner" w:date="2015-08-14T14:23:00Z">
+                <w:del w:id="270" w:author="Xavier Hoenner" w:date="2015-08-14T14:23:00Z"/>
+              </w:rPr>
+              <w:pPrChange w:id="271" w:author="Xavier Hoenner" w:date="2015-08-14T14:23:00Z">
                 <w:pPr>
+                  <w:spacing w:after="200" w:line="276" w:lineRule="auto"/>
                   <w:jc w:val="center"/>
                 </w:pPr>
               </w:pPrChange>
             </w:pPr>
-            <w:del w:id="248" w:author="Xavier Hoenner" w:date="2015-08-14T14:23:00Z">
+            <w:del w:id="272" w:author="Xavier Hoenner" w:date="2015-08-14T14:23:00Z">
               <w:r>
                 <w:delText>End</w:delText>
               </w:r>
@@ -14895,15 +15142,16 @@
               <w:jc w:val="center"/>
               <w:outlineLvl w:val="1"/>
               <w:rPr>
-                <w:del w:id="249" w:author="Xavier Hoenner" w:date="2015-08-14T14:23:00Z"/>
-              </w:rPr>
-              <w:pPrChange w:id="250" w:author="Xavier Hoenner" w:date="2015-08-14T14:23:00Z">
+                <w:del w:id="273" w:author="Xavier Hoenner" w:date="2015-08-14T14:23:00Z"/>
+              </w:rPr>
+              <w:pPrChange w:id="274" w:author="Xavier Hoenner" w:date="2015-08-14T14:23:00Z">
                 <w:pPr>
+                  <w:spacing w:after="200" w:line="276" w:lineRule="auto"/>
                   <w:jc w:val="center"/>
                 </w:pPr>
               </w:pPrChange>
             </w:pPr>
-            <w:del w:id="251" w:author="Xavier Hoenner" w:date="2015-08-14T14:23:00Z">
+            <w:del w:id="275" w:author="Xavier Hoenner" w:date="2015-08-14T14:23:00Z">
               <w:r>
                 <w:delText>Mean time coverage (days)</w:delText>
               </w:r>
@@ -14914,7 +15162,7 @@
       <w:tr>
         <w:trPr>
           <w:jc w:val="center"/>
-          <w:del w:id="252" w:author="Xavier Hoenner" w:date="2015-08-14T14:23:00Z"/>
+          <w:del w:id="276" w:author="Xavier Hoenner" w:date="2015-08-14T14:23:00Z"/>
         </w:trPr>
         <w:tc>
           <w:tcPr>
@@ -14932,15 +15180,16 @@
               <w:jc w:val="center"/>
               <w:outlineLvl w:val="1"/>
               <w:rPr>
-                <w:del w:id="253" w:author="Xavier Hoenner" w:date="2015-08-14T14:23:00Z"/>
-              </w:rPr>
-              <w:pPrChange w:id="254" w:author="Xavier Hoenner" w:date="2015-08-14T14:23:00Z">
+                <w:del w:id="277" w:author="Xavier Hoenner" w:date="2015-08-14T14:23:00Z"/>
+              </w:rPr>
+              <w:pPrChange w:id="278" w:author="Xavier Hoenner" w:date="2015-08-14T14:23:00Z">
                 <w:pPr>
+                  <w:spacing w:after="200" w:line="276" w:lineRule="auto"/>
                   <w:jc w:val="center"/>
                 </w:pPr>
               </w:pPrChange>
             </w:pPr>
-            <w:del w:id="255" w:author="Xavier Hoenner" w:date="2015-08-14T14:23:00Z">
+            <w:del w:id="279" w:author="Xavier Hoenner" w:date="2015-08-14T14:23:00Z">
               <w:r>
                 <w:delText>Headers = tagged_animals</w:delText>
               </w:r>
@@ -14951,7 +15200,7 @@
       <w:tr>
         <w:trPr>
           <w:jc w:val="center"/>
-          <w:del w:id="256" w:author="Xavier Hoenner" w:date="2015-08-14T14:23:00Z"/>
+          <w:del w:id="280" w:author="Xavier Hoenner" w:date="2015-08-14T14:23:00Z"/>
         </w:trPr>
         <w:tc>
           <w:tcPr>
@@ -14967,10 +15216,11 @@
               <w:jc w:val="center"/>
               <w:outlineLvl w:val="1"/>
               <w:rPr>
-                <w:del w:id="257" w:author="Xavier Hoenner" w:date="2015-08-14T14:23:00Z"/>
-              </w:rPr>
-              <w:pPrChange w:id="258" w:author="Xavier Hoenner" w:date="2015-08-14T14:23:00Z">
+                <w:del w:id="281" w:author="Xavier Hoenner" w:date="2015-08-14T14:23:00Z"/>
+              </w:rPr>
+              <w:pPrChange w:id="282" w:author="Xavier Hoenner" w:date="2015-08-14T14:23:00Z">
                 <w:pPr>
+                  <w:spacing w:after="200" w:line="276" w:lineRule="auto"/>
                   <w:jc w:val="center"/>
                 </w:pPr>
               </w:pPrChange>
@@ -14991,10 +15241,11 @@
               <w:jc w:val="center"/>
               <w:outlineLvl w:val="1"/>
               <w:rPr>
-                <w:del w:id="259" w:author="Xavier Hoenner" w:date="2015-08-14T14:23:00Z"/>
-              </w:rPr>
-              <w:pPrChange w:id="260" w:author="Xavier Hoenner" w:date="2015-08-14T14:23:00Z">
+                <w:del w:id="283" w:author="Xavier Hoenner" w:date="2015-08-14T14:23:00Z"/>
+              </w:rPr>
+              <w:pPrChange w:id="284" w:author="Xavier Hoenner" w:date="2015-08-14T14:23:00Z">
                 <w:pPr>
+                  <w:spacing w:after="200" w:line="276" w:lineRule="auto"/>
                   <w:jc w:val="center"/>
                 </w:pPr>
               </w:pPrChange>
@@ -15015,10 +15266,11 @@
               <w:jc w:val="center"/>
               <w:outlineLvl w:val="1"/>
               <w:rPr>
-                <w:del w:id="261" w:author="Xavier Hoenner" w:date="2015-08-14T14:23:00Z"/>
-              </w:rPr>
-              <w:pPrChange w:id="262" w:author="Xavier Hoenner" w:date="2015-08-14T14:23:00Z">
+                <w:del w:id="285" w:author="Xavier Hoenner" w:date="2015-08-14T14:23:00Z"/>
+              </w:rPr>
+              <w:pPrChange w:id="286" w:author="Xavier Hoenner" w:date="2015-08-14T14:23:00Z">
                 <w:pPr>
+                  <w:spacing w:after="200" w:line="276" w:lineRule="auto"/>
                   <w:jc w:val="center"/>
                 </w:pPr>
               </w:pPrChange>
@@ -15039,10 +15291,11 @@
               <w:jc w:val="center"/>
               <w:outlineLvl w:val="1"/>
               <w:rPr>
-                <w:del w:id="263" w:author="Xavier Hoenner" w:date="2015-08-14T14:23:00Z"/>
-              </w:rPr>
-              <w:pPrChange w:id="264" w:author="Xavier Hoenner" w:date="2015-08-14T14:23:00Z">
+                <w:del w:id="287" w:author="Xavier Hoenner" w:date="2015-08-14T14:23:00Z"/>
+              </w:rPr>
+              <w:pPrChange w:id="288" w:author="Xavier Hoenner" w:date="2015-08-14T14:23:00Z">
                 <w:pPr>
+                  <w:spacing w:after="200" w:line="276" w:lineRule="auto"/>
                   <w:jc w:val="center"/>
                 </w:pPr>
               </w:pPrChange>
@@ -15063,10 +15316,11 @@
               <w:jc w:val="center"/>
               <w:outlineLvl w:val="1"/>
               <w:rPr>
-                <w:del w:id="265" w:author="Xavier Hoenner" w:date="2015-08-14T14:23:00Z"/>
-              </w:rPr>
-              <w:pPrChange w:id="266" w:author="Xavier Hoenner" w:date="2015-08-14T14:23:00Z">
+                <w:del w:id="289" w:author="Xavier Hoenner" w:date="2015-08-14T14:23:00Z"/>
+              </w:rPr>
+              <w:pPrChange w:id="290" w:author="Xavier Hoenner" w:date="2015-08-14T14:23:00Z">
                 <w:pPr>
+                  <w:spacing w:after="200" w:line="276" w:lineRule="auto"/>
                   <w:jc w:val="center"/>
                 </w:pPr>
               </w:pPrChange>
@@ -15087,10 +15341,11 @@
               <w:jc w:val="center"/>
               <w:outlineLvl w:val="1"/>
               <w:rPr>
-                <w:del w:id="267" w:author="Xavier Hoenner" w:date="2015-08-14T14:23:00Z"/>
-              </w:rPr>
-              <w:pPrChange w:id="268" w:author="Xavier Hoenner" w:date="2015-08-14T14:23:00Z">
+                <w:del w:id="291" w:author="Xavier Hoenner" w:date="2015-08-14T14:23:00Z"/>
+              </w:rPr>
+              <w:pPrChange w:id="292" w:author="Xavier Hoenner" w:date="2015-08-14T14:23:00Z">
                 <w:pPr>
+                  <w:spacing w:after="200" w:line="276" w:lineRule="auto"/>
                   <w:jc w:val="center"/>
                 </w:pPr>
               </w:pPrChange>
@@ -15111,10 +15366,11 @@
               <w:jc w:val="center"/>
               <w:outlineLvl w:val="1"/>
               <w:rPr>
-                <w:del w:id="269" w:author="Xavier Hoenner" w:date="2015-08-14T14:23:00Z"/>
-              </w:rPr>
-              <w:pPrChange w:id="270" w:author="Xavier Hoenner" w:date="2015-08-14T14:23:00Z">
+                <w:del w:id="293" w:author="Xavier Hoenner" w:date="2015-08-14T14:23:00Z"/>
+              </w:rPr>
+              <w:pPrChange w:id="294" w:author="Xavier Hoenner" w:date="2015-08-14T14:23:00Z">
                 <w:pPr>
+                  <w:spacing w:after="200" w:line="276" w:lineRule="auto"/>
                   <w:jc w:val="center"/>
                 </w:pPr>
               </w:pPrChange>
@@ -15132,7 +15388,7 @@
         <w:rPr>
           <w:szCs w:val="24"/>
         </w:rPr>
-        <w:pPrChange w:id="271" w:author="Xavier Hoenner" w:date="2015-08-14T14:23:00Z">
+        <w:pPrChange w:id="295" w:author="Xavier Hoenner" w:date="2015-08-14T14:23:00Z">
           <w:pPr/>
         </w:pPrChange>
       </w:pPr>
@@ -15216,12 +15472,22 @@
     <w:r>
       <w:fldChar w:fldCharType="separate"/>
     </w:r>
-    <w:r>
-      <w:rPr>
-        <w:noProof/>
-      </w:rPr>
-      <w:t>14/08/2015</w:t>
-    </w:r>
+    <w:ins w:id="296" w:author="Xavier Hoenner" w:date="2015-08-18T16:03:00Z">
+      <w:r>
+        <w:rPr>
+          <w:noProof/>
+        </w:rPr>
+        <w:t>18/08/2015</w:t>
+      </w:r>
+    </w:ins>
+    <w:del w:id="297" w:author="Xavier Hoenner" w:date="2015-08-18T16:03:00Z">
+      <w:r>
+        <w:rPr>
+          <w:noProof/>
+        </w:rPr>
+        <w:delText>14/08/2015</w:delText>
+      </w:r>
+    </w:del>
     <w:r>
       <w:fldChar w:fldCharType="end"/>
     </w:r>

</xml_diff>

<commit_message>
Started amending AATAMS acoustic SQL queries and corresponding reports
</commit_message>
<xml_diff>
--- a/report/AATAMS_ReportTemplates_v2.1.docx
+++ b/report/AATAMS_ReportTemplates_v2.1.docx
@@ -4109,6 +4109,7 @@
         <w:pStyle w:val="Heading3"/>
       </w:pPr>
       <w:r>
+        <w:lastRenderedPageBreak/>
         <w:t>Template</w:t>
       </w:r>
     </w:p>
@@ -4729,6 +4730,7 @@
         <w:pStyle w:val="Heading2"/>
       </w:pPr>
       <w:r>
+        <w:lastRenderedPageBreak/>
         <w:t>1.</w:t>
       </w:r>
       <w:r>
@@ -5399,6 +5401,7 @@
         <w:pStyle w:val="Heading3"/>
       </w:pPr>
       <w:r>
+        <w:lastRenderedPageBreak/>
         <w:t>Template</w:t>
       </w:r>
     </w:p>
@@ -5909,6 +5912,7 @@
         <w:pStyle w:val="Heading2"/>
       </w:pPr>
       <w:r>
+        <w:lastRenderedPageBreak/>
         <w:t>1.</w:t>
       </w:r>
       <w:r>
@@ -5998,6 +6002,7 @@
         </w:rPr>
         <w:t>‘</w:t>
       </w:r>
+      <w:commentRangeStart w:id="6"/>
       <w:r>
         <w:rPr>
           <w:u w:val="none"/>
@@ -6010,6 +6015,17 @@
           <w:u w:val="none"/>
         </w:rPr>
         <w:t>’</w:t>
+      </w:r>
+      <w:commentRangeEnd w:id="6"/>
+      <w:r>
+        <w:rPr>
+          <w:rStyle w:val="CommentReference"/>
+          <w:rFonts w:eastAsiaTheme="minorHAnsi" w:cstheme="minorBidi"/>
+          <w:b w:val="0"/>
+          <w:bCs w:val="0"/>
+          <w:u w:val="none"/>
+        </w:rPr>
+        <w:commentReference w:id="6"/>
       </w:r>
     </w:p>
     <w:p>
@@ -6319,8 +6335,61 @@
       <w:r>
         <w:t xml:space="preserve">: </w:t>
       </w:r>
-      <w:r>
-        <w:t>Order</w:t>
+      <w:del w:id="8" w:author="Xavier Hoenner" w:date="2015-09-01T14:00:00Z">
+        <w:r>
+          <w:delText>Order</w:delText>
+        </w:r>
+        <w:r>
+          <w:delText>.</w:delText>
+        </w:r>
+        <w:r>
+          <w:br/>
+        </w:r>
+        <w:r>
+          <w:rPr>
+            <w:b/>
+          </w:rPr>
+          <w:delText>Sub-headers</w:delText>
+        </w:r>
+        <w:r>
+          <w:delText xml:space="preserve">: </w:delText>
+        </w:r>
+      </w:del>
+      <w:r>
+        <w:t>Species common name.</w:t>
+      </w:r>
+      <w:r>
+        <w:br/>
+      </w:r>
+      <w:r>
+        <w:rPr>
+          <w:b/>
+        </w:rPr>
+        <w:t>‘</w:t>
+      </w:r>
+      <w:r>
+        <w:rPr>
+          <w:b/>
+        </w:rPr>
+        <w:t>Embargo date</w:t>
+      </w:r>
+      <w:r>
+        <w:rPr>
+          <w:b/>
+        </w:rPr>
+        <w:t>’</w:t>
+      </w:r>
+      <w:r>
+        <w:t xml:space="preserve">: </w:t>
+      </w:r>
+      <w:r>
+        <w:t xml:space="preserve">Date from which data </w:t>
+      </w:r>
+      <w:r>
+        <w:t>has been/</w:t>
+      </w:r>
+      <w:r>
+        <w:t>will be made public</w:t>
       </w:r>
       <w:r>
         <w:t>.</w:t>
@@ -6332,15 +6401,30 @@
         <w:rPr>
           <w:b/>
         </w:rPr>
-        <w:t>Sub-headers</w:t>
-      </w:r>
-      <w:r>
-        <w:t xml:space="preserve">: </w:t>
-      </w:r>
-      <w:r>
-        <w:t>Species common name.</w:t>
-      </w:r>
-      <w:r>
+        <w:t>‘</w:t>
+      </w:r>
+      <w:r>
+        <w:rPr>
+          <w:b/>
+        </w:rPr>
+        <w:t># detections</w:t>
+      </w:r>
+      <w:r>
+        <w:rPr>
+          <w:b/>
+        </w:rPr>
+        <w:t>’:</w:t>
+      </w:r>
+      <w:r>
+        <w:t xml:space="preserve"> </w:t>
+      </w:r>
+      <w:r>
+        <w:t>Total number of tag detections received and stored at a given receiving station.</w:t>
+      </w:r>
+      <w:r>
+        <w:rPr>
+          <w:b/>
+        </w:rPr>
         <w:br/>
       </w:r>
       <w:r>
@@ -6353,28 +6437,22 @@
         <w:rPr>
           <w:b/>
         </w:rPr>
-        <w:t>Embargo date</w:t>
-      </w:r>
-      <w:r>
-        <w:rPr>
-          <w:b/>
-        </w:rPr>
-        <w:t>’</w:t>
-      </w:r>
-      <w:r>
-        <w:t xml:space="preserve">: </w:t>
-      </w:r>
-      <w:r>
-        <w:t xml:space="preserve">Date from which data </w:t>
-      </w:r>
-      <w:r>
-        <w:t>has been/</w:t>
-      </w:r>
-      <w:r>
-        <w:t>will be made public</w:t>
-      </w:r>
-      <w:r>
-        <w:t>.</w:t>
+        <w:t>First detection’</w:t>
+      </w:r>
+      <w:r>
+        <w:t>: First</w:t>
+      </w:r>
+      <w:r>
+        <w:t xml:space="preserve"> </w:t>
+      </w:r>
+      <w:r>
+        <w:t xml:space="preserve">detection </w:t>
+      </w:r>
+      <w:r>
+        <w:t>date</w:t>
+      </w:r>
+      <w:r>
+        <w:t xml:space="preserve"> (format: dd/mm/yyyy).</w:t>
       </w:r>
       <w:r>
         <w:br/>
@@ -6389,52 +6467,34 @@
         <w:rPr>
           <w:b/>
         </w:rPr>
-        <w:t># detections</w:t>
-      </w:r>
-      <w:r>
-        <w:rPr>
-          <w:b/>
-        </w:rPr>
-        <w:t>’:</w:t>
-      </w:r>
-      <w:r>
-        <w:t xml:space="preserve"> </w:t>
-      </w:r>
-      <w:r>
-        <w:t>Total number of tag detections received and stored at a given receiving station.</w:t>
-      </w:r>
-      <w:r>
-        <w:rPr>
-          <w:b/>
-        </w:rPr>
+        <w:t>Last detection’</w:t>
+      </w:r>
+      <w:r>
+        <w:t>: La</w:t>
+      </w:r>
+      <w:r>
+        <w:t xml:space="preserve">st </w:t>
+      </w:r>
+      <w:r>
+        <w:t xml:space="preserve">detection </w:t>
+      </w:r>
+      <w:r>
+        <w:t>date</w:t>
+      </w:r>
+      <w:r>
+        <w:t xml:space="preserve"> (format: dd/mm/yyyy).</w:t>
+      </w:r>
+      <w:r>
         <w:br/>
       </w:r>
       <w:r>
         <w:rPr>
           <w:b/>
         </w:rPr>
-        <w:t>‘</w:t>
-      </w:r>
-      <w:r>
-        <w:rPr>
-          <w:b/>
-        </w:rPr>
-        <w:t>First detection’</w:t>
-      </w:r>
-      <w:r>
-        <w:t>: First</w:t>
-      </w:r>
-      <w:r>
-        <w:t xml:space="preserve"> </w:t>
-      </w:r>
-      <w:r>
-        <w:t xml:space="preserve">detection </w:t>
-      </w:r>
-      <w:r>
-        <w:t>date</w:t>
-      </w:r>
-      <w:r>
-        <w:t xml:space="preserve"> (format: dd/mm/yyyy).</w:t>
+        <w:t>‘Time coverage’</w:t>
+      </w:r>
+      <w:r>
+        <w:t>: Number of days between the first and last detection dates.</w:t>
       </w:r>
       <w:r>
         <w:br/>
@@ -6443,59 +6503,17 @@
         <w:rPr>
           <w:b/>
         </w:rPr>
-        <w:t>‘</w:t>
-      </w:r>
-      <w:r>
-        <w:rPr>
-          <w:b/>
-        </w:rPr>
-        <w:t>Last detection’</w:t>
-      </w:r>
-      <w:r>
-        <w:t>: La</w:t>
-      </w:r>
-      <w:r>
-        <w:t xml:space="preserve">st </w:t>
-      </w:r>
-      <w:r>
-        <w:t xml:space="preserve">detection </w:t>
-      </w:r>
-      <w:r>
-        <w:t>date</w:t>
-      </w:r>
-      <w:r>
-        <w:t xml:space="preserve"> (format: dd/mm/yyyy).</w:t>
-      </w:r>
-      <w:r>
-        <w:br/>
-      </w:r>
-      <w:r>
-        <w:rPr>
-          <w:b/>
-        </w:rPr>
-        <w:t>‘Time coverage’</w:t>
-      </w:r>
-      <w:r>
-        <w:t>: Number of days between the first and last detection dates.</w:t>
-      </w:r>
-      <w:r>
-        <w:br/>
-      </w:r>
-      <w:r>
-        <w:rPr>
-          <w:b/>
-        </w:rPr>
         <w:t xml:space="preserve">AATAMS: </w:t>
       </w:r>
       <w:r>
         <w:t>Australian Animal T</w:t>
       </w:r>
-      <w:del w:id="6" w:author="Xavier Hoenner" w:date="2015-08-28T12:16:00Z">
+      <w:del w:id="9" w:author="Xavier Hoenner" w:date="2015-08-28T12:16:00Z">
         <w:r>
           <w:delText>agg</w:delText>
         </w:r>
       </w:del>
-      <w:ins w:id="7" w:author="Xavier Hoenner" w:date="2015-08-28T12:16:00Z">
+      <w:ins w:id="10" w:author="Xavier Hoenner" w:date="2015-08-28T12:16:00Z">
         <w:r>
           <w:t>rack</w:t>
         </w:r>
@@ -6503,7 +6521,7 @@
       <w:r>
         <w:t>ing and Monitoring System (</w:t>
       </w:r>
-      <w:hyperlink r:id="rId13" w:history="1">
+      <w:hyperlink r:id="rId14" w:history="1">
         <w:r>
           <w:rPr>
             <w:rStyle w:val="Hyperlink"/>
@@ -6514,7 +6532,7 @@
       <w:r>
         <w:t xml:space="preserve">; web app: </w:t>
       </w:r>
-      <w:hyperlink r:id="rId14" w:history="1">
+      <w:hyperlink r:id="rId15" w:history="1">
         <w:r>
           <w:rPr>
             <w:rStyle w:val="Hyperlink"/>
@@ -6831,12 +6849,25 @@
               </w:rPr>
             </w:pPr>
             <w:r>
-              <w:t>Headers = order_name</w:t>
-            </w:r>
+              <w:t xml:space="preserve">Headers = </w:t>
+            </w:r>
+            <w:ins w:id="11" w:author="Xavier Hoenner" w:date="2015-09-01T13:59:00Z">
+              <w:r>
+                <w:t>common_name</w:t>
+              </w:r>
+            </w:ins>
+            <w:del w:id="12" w:author="Xavier Hoenner" w:date="2015-09-01T13:59:00Z">
+              <w:r>
+                <w:delText>order_name</w:delText>
+              </w:r>
+            </w:del>
           </w:p>
         </w:tc>
       </w:tr>
       <w:tr>
+        <w:trPr>
+          <w:del w:id="13" w:author="Xavier Hoenner" w:date="2015-09-01T13:59:00Z"/>
+        </w:trPr>
         <w:tc>
           <w:tcPr>
             <w:tcW w:w="0" w:type="auto"/>
@@ -6847,13 +6878,16 @@
           <w:p>
             <w:pPr>
               <w:rPr>
+                <w:del w:id="14" w:author="Xavier Hoenner" w:date="2015-09-01T13:59:00Z"/>
                 <w:rFonts w:ascii="Tahoma" w:hAnsi="Tahoma" w:cs="Tahoma"/>
                 <w:szCs w:val="16"/>
               </w:rPr>
             </w:pPr>
-            <w:r>
-              <w:t>Sub-headers = common_name</w:t>
-            </w:r>
+            <w:del w:id="15" w:author="Xavier Hoenner" w:date="2015-09-01T13:59:00Z">
+              <w:r>
+                <w:delText>Sub-headers = common_name</w:delText>
+              </w:r>
+            </w:del>
           </w:p>
         </w:tc>
       </w:tr>
@@ -6981,6 +7015,7 @@
         <w:pStyle w:val="Heading1"/>
       </w:pPr>
       <w:r>
+        <w:lastRenderedPageBreak/>
         <w:t>2. Satellite tagging</w:t>
       </w:r>
     </w:p>
@@ -7651,7 +7686,7 @@
               </w:rPr>
               <w:t>Total number of different tag types deployed</w:t>
             </w:r>
-            <w:ins w:id="8" w:author="Xavier Hoenner" w:date="2015-08-14T14:20:00Z">
+            <w:ins w:id="16" w:author="Xavier Hoenner" w:date="2015-08-14T14:20:00Z">
               <w:r>
                 <w:rPr>
                   <w:b/>
@@ -7725,7 +7760,7 @@
               </w:rPr>
               <w:t xml:space="preserve">Total number of </w:t>
             </w:r>
-            <w:del w:id="9" w:author="Xavier Hoenner" w:date="2015-08-14T14:19:00Z">
+            <w:del w:id="17" w:author="Xavier Hoenner" w:date="2015-08-14T14:19:00Z">
               <w:r>
                 <w:rPr>
                   <w:b/>
@@ -7734,7 +7769,7 @@
                 <w:delText>satellite tags deployed</w:delText>
               </w:r>
             </w:del>
-            <w:ins w:id="10" w:author="Xavier Hoenner" w:date="2015-08-14T14:19:00Z">
+            <w:ins w:id="18" w:author="Xavier Hoenner" w:date="2015-08-14T14:19:00Z">
               <w:r>
                 <w:rPr>
                   <w:b/>
@@ -7881,7 +7916,7 @@
               </w:rPr>
               <w:t>Total number of individual measurements</w:t>
             </w:r>
-            <w:ins w:id="11" w:author="Xavier Hoenner" w:date="2015-08-14T14:20:00Z">
+            <w:ins w:id="19" w:author="Xavier Hoenner" w:date="2015-08-14T14:20:00Z">
               <w:r>
                 <w:rPr>
                   <w:b/>
@@ -7890,7 +7925,7 @@
                 <w:t xml:space="preserve"> (‘no_data2</w:t>
               </w:r>
             </w:ins>
-            <w:ins w:id="12" w:author="Xavier Hoenner" w:date="2015-08-14T14:21:00Z">
+            <w:ins w:id="20" w:author="Xavier Hoenner" w:date="2015-08-14T14:21:00Z">
               <w:r>
                 <w:rPr>
                   <w:b/>
@@ -8032,6 +8067,7 @@
                 <w:b/>
                 <w:i/>
               </w:rPr>
+              <w:lastRenderedPageBreak/>
               <w:t>Latitudinal range (‘lat_range’)</w:t>
             </w:r>
           </w:p>
@@ -8338,7 +8374,7 @@
         </w:rPr>
         <w:t xml:space="preserve"> </w:t>
       </w:r>
-      <w:del w:id="13" w:author="Xavier Hoenner" w:date="2015-08-14T14:17:00Z">
+      <w:del w:id="21" w:author="Xavier Hoenner" w:date="2015-08-14T14:17:00Z">
         <w:r>
           <w:rPr>
             <w:b/>
@@ -8352,7 +8388,7 @@
           <w:delText>’</w:delText>
         </w:r>
       </w:del>
-      <w:ins w:id="14" w:author="Xavier Hoenner" w:date="2015-08-14T14:17:00Z">
+      <w:ins w:id="22" w:author="Xavier Hoenner" w:date="2015-08-14T14:17:00Z">
         <w:r>
           <w:rPr>
             <w:b/>
@@ -8495,7 +8531,7 @@
       <w:r>
         <w:br/>
       </w:r>
-      <w:ins w:id="15" w:author="Xavier Hoenner" w:date="2015-08-18T16:04:00Z">
+      <w:ins w:id="23" w:author="Xavier Hoenner" w:date="2015-08-18T16:04:00Z">
         <w:r>
           <w:rPr>
             <w:b/>
@@ -8524,7 +8560,7 @@
           <w:t>.</w:t>
         </w:r>
       </w:ins>
-      <w:del w:id="16" w:author="Xavier Hoenner" w:date="2015-08-18T16:04:00Z">
+      <w:del w:id="24" w:author="Xavier Hoenner" w:date="2015-08-18T16:04:00Z">
         <w:r>
           <w:rPr>
             <w:b/>
@@ -8568,12 +8604,12 @@
       <w:r>
         <w:t>Australian Animal T</w:t>
       </w:r>
-      <w:del w:id="17" w:author="Xavier Hoenner" w:date="2015-08-28T12:16:00Z">
+      <w:del w:id="25" w:author="Xavier Hoenner" w:date="2015-08-28T12:16:00Z">
         <w:r>
           <w:delText>agg</w:delText>
         </w:r>
       </w:del>
-      <w:ins w:id="18" w:author="Xavier Hoenner" w:date="2015-08-28T12:16:00Z">
+      <w:ins w:id="26" w:author="Xavier Hoenner" w:date="2015-08-28T12:16:00Z">
         <w:r>
           <w:t>rack</w:t>
         </w:r>
@@ -8581,7 +8617,7 @@
       <w:r>
         <w:t>ing and Monitoring System (</w:t>
       </w:r>
-      <w:hyperlink r:id="rId15" w:history="1">
+      <w:hyperlink r:id="rId16" w:history="1">
         <w:r>
           <w:rPr>
             <w:rStyle w:val="Hyperlink"/>
@@ -8619,7 +8655,7 @@
       <w:r>
         <w:t>Sea Mammal Research Unit (</w:t>
       </w:r>
-      <w:hyperlink r:id="rId16" w:history="1">
+      <w:hyperlink r:id="rId17" w:history="1">
         <w:r>
           <w:rPr>
             <w:rStyle w:val="Hyperlink"/>
@@ -8723,7 +8759,7 @@
               </w:rPr>
               <w:t>no_</w:t>
             </w:r>
-            <w:del w:id="19" w:author="Xavier Hoenner" w:date="2015-08-14T14:19:00Z">
+            <w:del w:id="27" w:author="Xavier Hoenner" w:date="2015-08-14T14:19:00Z">
               <w:r>
                 <w:rPr>
                   <w:b/>
@@ -8731,7 +8767,7 @@
                 <w:delText>tags</w:delText>
               </w:r>
             </w:del>
-            <w:ins w:id="20" w:author="Xavier Hoenner" w:date="2015-08-14T14:19:00Z">
+            <w:ins w:id="28" w:author="Xavier Hoenner" w:date="2015-08-14T14:19:00Z">
               <w:r>
                 <w:rPr>
                   <w:b/>
@@ -8832,7 +8868,7 @@
                 <w:b/>
               </w:rPr>
             </w:pPr>
-            <w:ins w:id="21" w:author="Xavier Hoenner" w:date="2015-08-18T16:05:00Z">
+            <w:ins w:id="29" w:author="Xavier Hoenner" w:date="2015-08-18T16:05:00Z">
               <w:r>
                 <w:rPr>
                   <w:b/>
@@ -8840,7 +8876,7 @@
                 <w:t>no_data_days</w:t>
               </w:r>
             </w:ins>
-            <w:del w:id="22" w:author="Xavier Hoenner" w:date="2015-08-18T16:05:00Z">
+            <w:del w:id="30" w:author="Xavier Hoenner" w:date="2015-08-18T16:05:00Z">
               <w:r>
                 <w:rPr>
                   <w:b/>
@@ -8895,12 +8931,12 @@
             <w:r>
               <w:t xml:space="preserve"># </w:t>
             </w:r>
-            <w:del w:id="23" w:author="Xavier Hoenner" w:date="2015-08-14T14:19:00Z">
+            <w:del w:id="31" w:author="Xavier Hoenner" w:date="2015-08-14T14:19:00Z">
               <w:r>
                 <w:delText>tags</w:delText>
               </w:r>
             </w:del>
-            <w:ins w:id="24" w:author="Xavier Hoenner" w:date="2015-08-14T14:19:00Z">
+            <w:ins w:id="32" w:author="Xavier Hoenner" w:date="2015-08-14T14:19:00Z">
               <w:r>
                 <w:t>animals</w:t>
               </w:r>
@@ -8971,7 +9007,7 @@
             <w:pPr>
               <w:jc w:val="center"/>
             </w:pPr>
-            <w:ins w:id="25" w:author="Xavier Hoenner" w:date="2015-08-18T16:05:00Z">
+            <w:ins w:id="33" w:author="Xavier Hoenner" w:date="2015-08-18T16:05:00Z">
               <w:r>
                 <w:t xml:space="preserve"># </w:t>
               </w:r>
@@ -8982,7 +9018,7 @@
                 <w:t xml:space="preserve"> of data (range)</w:t>
               </w:r>
             </w:ins>
-            <w:del w:id="26" w:author="Xavier Hoenner" w:date="2015-08-18T16:05:00Z">
+            <w:del w:id="34" w:author="Xavier Hoenner" w:date="2015-08-18T16:05:00Z">
               <w:r>
                 <w:delText>Mean time coverage (days)</w:delText>
               </w:r>
@@ -9146,6 +9182,7 @@
         <w:pStyle w:val="Heading2"/>
       </w:pPr>
       <w:r>
+        <w:lastRenderedPageBreak/>
         <w:t>2</w:t>
       </w:r>
       <w:r>
@@ -9679,7 +9716,7 @@
       <w:r>
         <w:br/>
       </w:r>
-      <w:ins w:id="27" w:author="Xavier Hoenner" w:date="2015-08-18T16:05:00Z">
+      <w:ins w:id="35" w:author="Xavier Hoenner" w:date="2015-08-18T16:05:00Z">
         <w:r>
           <w:rPr>
             <w:b/>
@@ -9705,7 +9742,7 @@
           <w:t>during which CTD profiles were recorded.</w:t>
         </w:r>
       </w:ins>
-      <w:del w:id="28" w:author="Xavier Hoenner" w:date="2015-08-18T16:05:00Z">
+      <w:del w:id="36" w:author="Xavier Hoenner" w:date="2015-08-18T16:05:00Z">
         <w:r>
           <w:rPr>
             <w:b/>
@@ -9764,12 +9801,12 @@
       <w:r>
         <w:t>Australian Animal T</w:t>
       </w:r>
-      <w:ins w:id="29" w:author="Xavier Hoenner" w:date="2015-08-28T12:17:00Z">
+      <w:ins w:id="37" w:author="Xavier Hoenner" w:date="2015-08-28T12:17:00Z">
         <w:r>
           <w:t>rack</w:t>
         </w:r>
       </w:ins>
-      <w:del w:id="30" w:author="Xavier Hoenner" w:date="2015-08-28T12:17:00Z">
+      <w:del w:id="38" w:author="Xavier Hoenner" w:date="2015-08-28T12:17:00Z">
         <w:r>
           <w:delText>agg</w:delText>
         </w:r>
@@ -9777,7 +9814,7 @@
       <w:r>
         <w:t>ing and Monitoring System (</w:t>
       </w:r>
-      <w:hyperlink r:id="rId17" w:history="1">
+      <w:hyperlink r:id="rId18" w:history="1">
         <w:r>
           <w:rPr>
             <w:rStyle w:val="Hyperlink"/>
@@ -9815,7 +9852,7 @@
       <w:r>
         <w:t>Sea Mammal Research Unit (</w:t>
       </w:r>
-      <w:hyperlink r:id="rId18" w:history="1">
+      <w:hyperlink r:id="rId19" w:history="1">
         <w:r>
           <w:rPr>
             <w:rStyle w:val="Hyperlink"/>
@@ -10025,7 +10062,7 @@
                 <w:b/>
               </w:rPr>
             </w:pPr>
-            <w:ins w:id="31" w:author="Xavier Hoenner" w:date="2015-08-18T16:05:00Z">
+            <w:ins w:id="39" w:author="Xavier Hoenner" w:date="2015-08-18T16:05:00Z">
               <w:r>
                 <w:rPr>
                   <w:b/>
@@ -10033,7 +10070,7 @@
                 <w:t>c</w:t>
               </w:r>
             </w:ins>
-            <w:del w:id="32" w:author="Xavier Hoenner" w:date="2015-08-18T16:05:00Z">
+            <w:del w:id="40" w:author="Xavier Hoenner" w:date="2015-08-18T16:05:00Z">
               <w:r>
                 <w:rPr>
                   <w:b/>
@@ -10064,6 +10101,7 @@
               <w:jc w:val="center"/>
             </w:pPr>
             <w:r>
+              <w:lastRenderedPageBreak/>
               <w:t>Tag code</w:t>
             </w:r>
           </w:p>
@@ -10161,12 +10199,12 @@
             <w:pPr>
               <w:jc w:val="center"/>
             </w:pPr>
-            <w:del w:id="33" w:author="Xavier Hoenner" w:date="2015-08-18T16:05:00Z">
+            <w:del w:id="41" w:author="Xavier Hoenner" w:date="2015-08-18T16:05:00Z">
               <w:r>
                 <w:delText>Time coverage (days)</w:delText>
               </w:r>
             </w:del>
-            <w:ins w:id="34" w:author="Xavier Hoenner" w:date="2015-08-18T16:05:00Z">
+            <w:ins w:id="42" w:author="Xavier Hoenner" w:date="2015-08-18T16:05:00Z">
               <w:r>
                 <w:t># days of data</w:t>
               </w:r>
@@ -10335,11 +10373,12 @@
       <w:pPr>
         <w:pStyle w:val="Heading2"/>
         <w:rPr>
-          <w:del w:id="35" w:author="Xavier Hoenner" w:date="2015-08-14T14:23:00Z"/>
+          <w:del w:id="43" w:author="Xavier Hoenner" w:date="2015-08-14T14:23:00Z"/>
         </w:rPr>
       </w:pPr>
-      <w:del w:id="36" w:author="Xavier Hoenner" w:date="2015-08-14T14:23:00Z">
-        <w:r>
+      <w:del w:id="44" w:author="Xavier Hoenner" w:date="2015-08-14T14:23:00Z">
+        <w:r>
+          <w:lastRenderedPageBreak/>
           <w:delText>2</w:delText>
         </w:r>
         <w:r>
@@ -10360,10 +10399,10 @@
       <w:pPr>
         <w:pStyle w:val="Heading3"/>
         <w:rPr>
-          <w:del w:id="37" w:author="Xavier Hoenner" w:date="2015-08-14T14:23:00Z"/>
+          <w:del w:id="45" w:author="Xavier Hoenner" w:date="2015-08-14T14:23:00Z"/>
         </w:rPr>
       </w:pPr>
-      <w:del w:id="38" w:author="Xavier Hoenner" w:date="2015-08-14T14:23:00Z">
+      <w:del w:id="46" w:author="Xavier Hoenner" w:date="2015-08-14T14:23:00Z">
         <w:r>
           <w:rPr>
             <w:b w:val="0"/>
@@ -10412,11 +10451,11 @@
       <w:pPr>
         <w:pStyle w:val="Heading3"/>
         <w:rPr>
-          <w:del w:id="39" w:author="Xavier Hoenner" w:date="2015-08-14T14:23:00Z"/>
+          <w:del w:id="47" w:author="Xavier Hoenner" w:date="2015-08-14T14:23:00Z"/>
           <w:u w:val="none"/>
         </w:rPr>
       </w:pPr>
-      <w:del w:id="40" w:author="Xavier Hoenner" w:date="2015-08-14T14:23:00Z">
+      <w:del w:id="48" w:author="Xavier Hoenner" w:date="2015-08-14T14:23:00Z">
         <w:r>
           <w:br/>
         </w:r>
@@ -10458,7 +10497,7 @@
     <w:p>
       <w:pPr>
         <w:rPr>
-          <w:del w:id="41" w:author="Xavier Hoenner" w:date="2015-08-14T14:23:00Z"/>
+          <w:del w:id="49" w:author="Xavier Hoenner" w:date="2015-08-14T14:23:00Z"/>
           <w:u w:val="single"/>
         </w:rPr>
       </w:pPr>
@@ -10466,10 +10505,10 @@
     <w:p>
       <w:pPr>
         <w:rPr>
-          <w:del w:id="42" w:author="Xavier Hoenner" w:date="2015-08-14T14:23:00Z"/>
+          <w:del w:id="50" w:author="Xavier Hoenner" w:date="2015-08-14T14:23:00Z"/>
         </w:rPr>
       </w:pPr>
-      <w:del w:id="43" w:author="Xavier Hoenner" w:date="2015-08-14T14:23:00Z">
+      <w:del w:id="51" w:author="Xavier Hoenner" w:date="2015-08-14T14:23:00Z">
         <w:r>
           <w:rPr>
             <w:u w:val="single"/>
@@ -10490,7 +10529,7 @@
       </w:tblGrid>
       <w:tr>
         <w:trPr>
-          <w:del w:id="44" w:author="Xavier Hoenner" w:date="2015-08-14T14:23:00Z"/>
+          <w:del w:id="52" w:author="Xavier Hoenner" w:date="2015-08-14T14:23:00Z"/>
         </w:trPr>
         <w:tc>
           <w:tcPr>
@@ -10499,12 +10538,12 @@
           <w:p>
             <w:pPr>
               <w:rPr>
-                <w:del w:id="45" w:author="Xavier Hoenner" w:date="2015-08-14T14:23:00Z"/>
-                <w:b/>
-                <w:szCs w:val="24"/>
-              </w:rPr>
-            </w:pPr>
-            <w:del w:id="46" w:author="Xavier Hoenner" w:date="2015-08-14T14:23:00Z">
+                <w:del w:id="53" w:author="Xavier Hoenner" w:date="2015-08-14T14:23:00Z"/>
+                <w:b/>
+                <w:szCs w:val="24"/>
+              </w:rPr>
+            </w:pPr>
+            <w:del w:id="54" w:author="Xavier Hoenner" w:date="2015-08-14T14:23:00Z">
               <w:r>
                 <w:rPr>
                   <w:b/>
@@ -10522,11 +10561,11 @@
           <w:p>
             <w:pPr>
               <w:rPr>
-                <w:del w:id="47" w:author="Xavier Hoenner" w:date="2015-08-14T14:23:00Z"/>
-                <w:szCs w:val="24"/>
-              </w:rPr>
-            </w:pPr>
-            <w:del w:id="48" w:author="Xavier Hoenner" w:date="2015-08-14T14:23:00Z">
+                <w:del w:id="55" w:author="Xavier Hoenner" w:date="2015-08-14T14:23:00Z"/>
+                <w:szCs w:val="24"/>
+              </w:rPr>
+            </w:pPr>
+            <w:del w:id="56" w:author="Xavier Hoenner" w:date="2015-08-14T14:23:00Z">
               <w:r>
                 <w:rPr>
                   <w:szCs w:val="24"/>
@@ -10551,7 +10590,7 @@
       </w:tr>
       <w:tr>
         <w:trPr>
-          <w:del w:id="49" w:author="Xavier Hoenner" w:date="2015-08-14T14:23:00Z"/>
+          <w:del w:id="57" w:author="Xavier Hoenner" w:date="2015-08-14T14:23:00Z"/>
         </w:trPr>
         <w:tc>
           <w:tcPr>
@@ -10560,12 +10599,12 @@
           <w:p>
             <w:pPr>
               <w:rPr>
-                <w:del w:id="50" w:author="Xavier Hoenner" w:date="2015-08-14T14:23:00Z"/>
-                <w:b/>
-                <w:szCs w:val="24"/>
-              </w:rPr>
-            </w:pPr>
-            <w:del w:id="51" w:author="Xavier Hoenner" w:date="2015-08-14T14:23:00Z">
+                <w:del w:id="58" w:author="Xavier Hoenner" w:date="2015-08-14T14:23:00Z"/>
+                <w:b/>
+                <w:szCs w:val="24"/>
+              </w:rPr>
+            </w:pPr>
+            <w:del w:id="59" w:author="Xavier Hoenner" w:date="2015-08-14T14:23:00Z">
               <w:r>
                 <w:rPr>
                   <w:b/>
@@ -10583,11 +10622,11 @@
           <w:p>
             <w:pPr>
               <w:rPr>
-                <w:del w:id="52" w:author="Xavier Hoenner" w:date="2015-08-14T14:23:00Z"/>
-                <w:szCs w:val="24"/>
-              </w:rPr>
-            </w:pPr>
-            <w:del w:id="53" w:author="Xavier Hoenner" w:date="2015-08-14T14:23:00Z">
+                <w:del w:id="60" w:author="Xavier Hoenner" w:date="2015-08-14T14:23:00Z"/>
+                <w:szCs w:val="24"/>
+              </w:rPr>
+            </w:pPr>
+            <w:del w:id="61" w:author="Xavier Hoenner" w:date="2015-08-14T14:23:00Z">
               <w:r>
                 <w:rPr>
                   <w:szCs w:val="24"/>
@@ -10600,7 +10639,7 @@
       </w:tr>
       <w:tr>
         <w:trPr>
-          <w:del w:id="54" w:author="Xavier Hoenner" w:date="2015-08-14T14:23:00Z"/>
+          <w:del w:id="62" w:author="Xavier Hoenner" w:date="2015-08-14T14:23:00Z"/>
         </w:trPr>
         <w:tc>
           <w:tcPr>
@@ -10609,12 +10648,12 @@
           <w:p>
             <w:pPr>
               <w:rPr>
-                <w:del w:id="55" w:author="Xavier Hoenner" w:date="2015-08-14T14:23:00Z"/>
-                <w:b/>
-                <w:szCs w:val="24"/>
-              </w:rPr>
-            </w:pPr>
-            <w:del w:id="56" w:author="Xavier Hoenner" w:date="2015-08-14T14:23:00Z">
+                <w:del w:id="63" w:author="Xavier Hoenner" w:date="2015-08-14T14:23:00Z"/>
+                <w:b/>
+                <w:szCs w:val="24"/>
+              </w:rPr>
+            </w:pPr>
+            <w:del w:id="64" w:author="Xavier Hoenner" w:date="2015-08-14T14:23:00Z">
               <w:r>
                 <w:rPr>
                   <w:b/>
@@ -10632,11 +10671,11 @@
           <w:p>
             <w:pPr>
               <w:rPr>
-                <w:del w:id="57" w:author="Xavier Hoenner" w:date="2015-08-14T14:23:00Z"/>
-                <w:szCs w:val="24"/>
-              </w:rPr>
-            </w:pPr>
-            <w:del w:id="58" w:author="Xavier Hoenner" w:date="2015-08-14T14:23:00Z">
+                <w:del w:id="65" w:author="Xavier Hoenner" w:date="2015-08-14T14:23:00Z"/>
+                <w:szCs w:val="24"/>
+              </w:rPr>
+            </w:pPr>
+            <w:del w:id="66" w:author="Xavier Hoenner" w:date="2015-08-14T14:23:00Z">
               <w:r>
                 <w:rPr>
                   <w:szCs w:val="24"/>
@@ -10649,7 +10688,7 @@
       </w:tr>
       <w:tr>
         <w:trPr>
-          <w:del w:id="59" w:author="Xavier Hoenner" w:date="2015-08-14T14:23:00Z"/>
+          <w:del w:id="67" w:author="Xavier Hoenner" w:date="2015-08-14T14:23:00Z"/>
         </w:trPr>
         <w:tc>
           <w:tcPr>
@@ -10658,12 +10697,12 @@
           <w:p>
             <w:pPr>
               <w:rPr>
-                <w:del w:id="60" w:author="Xavier Hoenner" w:date="2015-08-14T14:23:00Z"/>
-                <w:b/>
-                <w:szCs w:val="24"/>
-              </w:rPr>
-            </w:pPr>
-            <w:del w:id="61" w:author="Xavier Hoenner" w:date="2015-08-14T14:23:00Z">
+                <w:del w:id="68" w:author="Xavier Hoenner" w:date="2015-08-14T14:23:00Z"/>
+                <w:b/>
+                <w:szCs w:val="24"/>
+              </w:rPr>
+            </w:pPr>
+            <w:del w:id="69" w:author="Xavier Hoenner" w:date="2015-08-14T14:23:00Z">
               <w:r>
                 <w:rPr>
                   <w:b/>
@@ -10681,11 +10720,11 @@
           <w:p>
             <w:pPr>
               <w:rPr>
-                <w:del w:id="62" w:author="Xavier Hoenner" w:date="2015-08-14T14:23:00Z"/>
-                <w:szCs w:val="24"/>
-              </w:rPr>
-            </w:pPr>
-            <w:del w:id="63" w:author="Xavier Hoenner" w:date="2015-08-14T14:23:00Z">
+                <w:del w:id="70" w:author="Xavier Hoenner" w:date="2015-08-14T14:23:00Z"/>
+                <w:szCs w:val="24"/>
+              </w:rPr>
+            </w:pPr>
+            <w:del w:id="71" w:author="Xavier Hoenner" w:date="2015-08-14T14:23:00Z">
               <w:r>
                 <w:rPr>
                   <w:szCs w:val="24"/>
@@ -10700,17 +10739,17 @@
     <w:p>
       <w:pPr>
         <w:rPr>
-          <w:del w:id="64" w:author="Xavier Hoenner" w:date="2015-08-14T14:23:00Z"/>
+          <w:del w:id="72" w:author="Xavier Hoenner" w:date="2015-08-14T14:23:00Z"/>
         </w:rPr>
       </w:pPr>
     </w:p>
     <w:p>
       <w:pPr>
         <w:rPr>
-          <w:del w:id="65" w:author="Xavier Hoenner" w:date="2015-08-14T14:23:00Z"/>
+          <w:del w:id="73" w:author="Xavier Hoenner" w:date="2015-08-14T14:23:00Z"/>
         </w:rPr>
       </w:pPr>
-      <w:del w:id="66" w:author="Xavier Hoenner" w:date="2015-08-14T14:23:00Z">
+      <w:del w:id="74" w:author="Xavier Hoenner" w:date="2015-08-14T14:23:00Z">
         <w:r>
           <w:rPr>
             <w:u w:val="single"/>
@@ -10735,10 +10774,10 @@
       <w:pPr>
         <w:ind w:left="1843" w:hanging="1843"/>
         <w:rPr>
-          <w:del w:id="67" w:author="Xavier Hoenner" w:date="2015-08-14T14:23:00Z"/>
+          <w:del w:id="75" w:author="Xavier Hoenner" w:date="2015-08-14T14:23:00Z"/>
         </w:rPr>
       </w:pPr>
-      <w:del w:id="68" w:author="Xavier Hoenner" w:date="2015-08-14T14:23:00Z">
+      <w:del w:id="76" w:author="Xavier Hoenner" w:date="2015-08-14T14:23:00Z">
         <w:r>
           <w:rPr>
             <w:u w:val="single"/>
@@ -10760,11 +10799,11 @@
       <w:pPr>
         <w:ind w:left="1843" w:hanging="1843"/>
         <w:rPr>
-          <w:del w:id="69" w:author="Xavier Hoenner" w:date="2015-08-14T14:23:00Z"/>
+          <w:del w:id="77" w:author="Xavier Hoenner" w:date="2015-08-14T14:23:00Z"/>
           <w:u w:val="single"/>
         </w:rPr>
       </w:pPr>
-      <w:del w:id="70" w:author="Xavier Hoenner" w:date="2015-08-14T14:23:00Z">
+      <w:del w:id="78" w:author="Xavier Hoenner" w:date="2015-08-14T14:23:00Z">
         <w:r>
           <w:rPr>
             <w:u w:val="single"/>
@@ -10786,10 +10825,10 @@
       <w:pPr>
         <w:ind w:left="993" w:hanging="993"/>
         <w:rPr>
-          <w:del w:id="71" w:author="Xavier Hoenner" w:date="2015-08-14T14:23:00Z"/>
+          <w:del w:id="79" w:author="Xavier Hoenner" w:date="2015-08-14T14:23:00Z"/>
         </w:rPr>
       </w:pPr>
-      <w:del w:id="72" w:author="Xavier Hoenner" w:date="2015-08-14T14:23:00Z">
+      <w:del w:id="80" w:author="Xavier Hoenner" w:date="2015-08-14T14:23:00Z">
         <w:r>
           <w:rPr>
             <w:u w:val="single"/>
@@ -11117,7 +11156,7 @@
     <w:p>
       <w:pPr>
         <w:rPr>
-          <w:del w:id="73" w:author="Xavier Hoenner" w:date="2015-08-14T14:23:00Z"/>
+          <w:del w:id="81" w:author="Xavier Hoenner" w:date="2015-08-14T14:23:00Z"/>
           <w:u w:val="single"/>
         </w:rPr>
       </w:pPr>
@@ -11125,7 +11164,7 @@
     <w:p>
       <w:pPr>
         <w:rPr>
-          <w:del w:id="74" w:author="Xavier Hoenner" w:date="2015-08-14T14:23:00Z"/>
+          <w:del w:id="82" w:author="Xavier Hoenner" w:date="2015-08-14T14:23:00Z"/>
           <w:u w:val="single"/>
         </w:rPr>
       </w:pPr>
@@ -11134,10 +11173,10 @@
       <w:pPr>
         <w:pStyle w:val="Heading3"/>
         <w:rPr>
-          <w:del w:id="75" w:author="Xavier Hoenner" w:date="2015-08-14T14:23:00Z"/>
+          <w:del w:id="83" w:author="Xavier Hoenner" w:date="2015-08-14T14:23:00Z"/>
         </w:rPr>
       </w:pPr>
-      <w:del w:id="76" w:author="Xavier Hoenner" w:date="2015-08-14T14:23:00Z">
+      <w:del w:id="84" w:author="Xavier Hoenner" w:date="2015-08-14T14:23:00Z">
         <w:r>
           <w:delText>Template</w:delText>
         </w:r>
@@ -11164,7 +11203,7 @@
       <w:tr>
         <w:trPr>
           <w:jc w:val="center"/>
-          <w:del w:id="77" w:author="Xavier Hoenner" w:date="2015-08-14T14:23:00Z"/>
+          <w:del w:id="85" w:author="Xavier Hoenner" w:date="2015-08-14T14:23:00Z"/>
         </w:trPr>
         <w:tc>
           <w:tcPr>
@@ -11175,11 +11214,11 @@
             <w:pPr>
               <w:jc w:val="center"/>
               <w:rPr>
-                <w:del w:id="78" w:author="Xavier Hoenner" w:date="2015-08-14T14:23:00Z"/>
-                <w:b/>
-              </w:rPr>
-            </w:pPr>
-            <w:del w:id="79" w:author="Xavier Hoenner" w:date="2015-08-14T14:23:00Z">
+                <w:del w:id="86" w:author="Xavier Hoenner" w:date="2015-08-14T14:23:00Z"/>
+                <w:b/>
+              </w:rPr>
+            </w:pPr>
+            <w:del w:id="87" w:author="Xavier Hoenner" w:date="2015-08-14T14:23:00Z">
               <w:r>
                 <w:rPr>
                   <w:b/>
@@ -11198,11 +11237,11 @@
             <w:pPr>
               <w:jc w:val="center"/>
               <w:rPr>
-                <w:del w:id="80" w:author="Xavier Hoenner" w:date="2015-08-14T14:23:00Z"/>
-                <w:b/>
-              </w:rPr>
-            </w:pPr>
-            <w:del w:id="81" w:author="Xavier Hoenner" w:date="2015-08-14T14:23:00Z">
+                <w:del w:id="88" w:author="Xavier Hoenner" w:date="2015-08-14T14:23:00Z"/>
+                <w:b/>
+              </w:rPr>
+            </w:pPr>
+            <w:del w:id="89" w:author="Xavier Hoenner" w:date="2015-08-14T14:23:00Z">
               <w:r>
                 <w:rPr>
                   <w:b/>
@@ -11221,11 +11260,11 @@
             <w:pPr>
               <w:jc w:val="center"/>
               <w:rPr>
-                <w:del w:id="82" w:author="Xavier Hoenner" w:date="2015-08-14T14:23:00Z"/>
-                <w:b/>
-              </w:rPr>
-            </w:pPr>
-            <w:del w:id="83" w:author="Xavier Hoenner" w:date="2015-08-14T14:23:00Z">
+                <w:del w:id="90" w:author="Xavier Hoenner" w:date="2015-08-14T14:23:00Z"/>
+                <w:b/>
+              </w:rPr>
+            </w:pPr>
+            <w:del w:id="91" w:author="Xavier Hoenner" w:date="2015-08-14T14:23:00Z">
               <w:r>
                 <w:rPr>
                   <w:b/>
@@ -11244,11 +11283,11 @@
             <w:pPr>
               <w:jc w:val="center"/>
               <w:rPr>
-                <w:del w:id="84" w:author="Xavier Hoenner" w:date="2015-08-14T14:23:00Z"/>
-                <w:b/>
-              </w:rPr>
-            </w:pPr>
-            <w:del w:id="85" w:author="Xavier Hoenner" w:date="2015-08-14T14:23:00Z">
+                <w:del w:id="92" w:author="Xavier Hoenner" w:date="2015-08-14T14:23:00Z"/>
+                <w:b/>
+              </w:rPr>
+            </w:pPr>
+            <w:del w:id="93" w:author="Xavier Hoenner" w:date="2015-08-14T14:23:00Z">
               <w:r>
                 <w:rPr>
                   <w:b/>
@@ -11267,11 +11306,11 @@
             <w:pPr>
               <w:jc w:val="center"/>
               <w:rPr>
-                <w:del w:id="86" w:author="Xavier Hoenner" w:date="2015-08-14T14:23:00Z"/>
-                <w:b/>
-              </w:rPr>
-            </w:pPr>
-            <w:del w:id="87" w:author="Xavier Hoenner" w:date="2015-08-14T14:23:00Z">
+                <w:del w:id="94" w:author="Xavier Hoenner" w:date="2015-08-14T14:23:00Z"/>
+                <w:b/>
+              </w:rPr>
+            </w:pPr>
+            <w:del w:id="95" w:author="Xavier Hoenner" w:date="2015-08-14T14:23:00Z">
               <w:r>
                 <w:rPr>
                   <w:b/>
@@ -11290,11 +11329,11 @@
             <w:pPr>
               <w:jc w:val="center"/>
               <w:rPr>
-                <w:del w:id="88" w:author="Xavier Hoenner" w:date="2015-08-14T14:23:00Z"/>
-                <w:b/>
-              </w:rPr>
-            </w:pPr>
-            <w:del w:id="89" w:author="Xavier Hoenner" w:date="2015-08-14T14:23:00Z">
+                <w:del w:id="96" w:author="Xavier Hoenner" w:date="2015-08-14T14:23:00Z"/>
+                <w:b/>
+              </w:rPr>
+            </w:pPr>
+            <w:del w:id="97" w:author="Xavier Hoenner" w:date="2015-08-14T14:23:00Z">
               <w:r>
                 <w:rPr>
                   <w:b/>
@@ -11313,11 +11352,11 @@
             <w:pPr>
               <w:jc w:val="center"/>
               <w:rPr>
-                <w:del w:id="90" w:author="Xavier Hoenner" w:date="2015-08-14T14:23:00Z"/>
-                <w:b/>
-              </w:rPr>
-            </w:pPr>
-            <w:del w:id="91" w:author="Xavier Hoenner" w:date="2015-08-14T14:23:00Z">
+                <w:del w:id="98" w:author="Xavier Hoenner" w:date="2015-08-14T14:23:00Z"/>
+                <w:b/>
+              </w:rPr>
+            </w:pPr>
+            <w:del w:id="99" w:author="Xavier Hoenner" w:date="2015-08-14T14:23:00Z">
               <w:r>
                 <w:rPr>
                   <w:b/>
@@ -11336,11 +11375,11 @@
             <w:pPr>
               <w:jc w:val="center"/>
               <w:rPr>
-                <w:del w:id="92" w:author="Xavier Hoenner" w:date="2015-08-14T14:23:00Z"/>
-                <w:b/>
-              </w:rPr>
-            </w:pPr>
-            <w:del w:id="93" w:author="Xavier Hoenner" w:date="2015-08-14T14:23:00Z">
+                <w:del w:id="100" w:author="Xavier Hoenner" w:date="2015-08-14T14:23:00Z"/>
+                <w:b/>
+              </w:rPr>
+            </w:pPr>
+            <w:del w:id="101" w:author="Xavier Hoenner" w:date="2015-08-14T14:23:00Z">
               <w:r>
                 <w:rPr>
                   <w:b/>
@@ -11354,7 +11393,7 @@
       <w:tr>
         <w:trPr>
           <w:jc w:val="center"/>
-          <w:del w:id="94" w:author="Xavier Hoenner" w:date="2015-08-14T14:23:00Z"/>
+          <w:del w:id="102" w:author="Xavier Hoenner" w:date="2015-08-14T14:23:00Z"/>
         </w:trPr>
         <w:tc>
           <w:tcPr>
@@ -11365,10 +11404,10 @@
             <w:pPr>
               <w:jc w:val="center"/>
               <w:rPr>
-                <w:del w:id="95" w:author="Xavier Hoenner" w:date="2015-08-14T14:23:00Z"/>
-              </w:rPr>
-            </w:pPr>
-            <w:del w:id="96" w:author="Xavier Hoenner" w:date="2015-08-14T14:23:00Z">
+                <w:del w:id="103" w:author="Xavier Hoenner" w:date="2015-08-14T14:23:00Z"/>
+              </w:rPr>
+            </w:pPr>
+            <w:del w:id="104" w:author="Xavier Hoenner" w:date="2015-08-14T14:23:00Z">
               <w:r>
                 <w:delText>Tag code</w:delText>
               </w:r>
@@ -11384,10 +11423,10 @@
             <w:pPr>
               <w:jc w:val="center"/>
               <w:rPr>
-                <w:del w:id="97" w:author="Xavier Hoenner" w:date="2015-08-14T14:23:00Z"/>
-              </w:rPr>
-            </w:pPr>
-            <w:del w:id="98" w:author="Xavier Hoenner" w:date="2015-08-14T14:23:00Z">
+                <w:del w:id="105" w:author="Xavier Hoenner" w:date="2015-08-14T14:23:00Z"/>
+              </w:rPr>
+            </w:pPr>
+            <w:del w:id="106" w:author="Xavier Hoenner" w:date="2015-08-14T14:23:00Z">
               <w:r>
                 <w:delText>Species name</w:delText>
               </w:r>
@@ -11403,10 +11442,10 @@
             <w:pPr>
               <w:jc w:val="center"/>
               <w:rPr>
-                <w:del w:id="99" w:author="Xavier Hoenner" w:date="2015-08-14T14:23:00Z"/>
-              </w:rPr>
-            </w:pPr>
-            <w:del w:id="100" w:author="Xavier Hoenner" w:date="2015-08-14T14:23:00Z">
+                <w:del w:id="107" w:author="Xavier Hoenner" w:date="2015-08-14T14:23:00Z"/>
+              </w:rPr>
+            </w:pPr>
+            <w:del w:id="108" w:author="Xavier Hoenner" w:date="2015-08-14T14:23:00Z">
               <w:r>
                 <w:delText>Deployment location</w:delText>
               </w:r>
@@ -11422,10 +11461,10 @@
             <w:pPr>
               <w:jc w:val="center"/>
               <w:rPr>
-                <w:del w:id="101" w:author="Xavier Hoenner" w:date="2015-08-14T14:23:00Z"/>
-              </w:rPr>
-            </w:pPr>
-            <w:del w:id="102" w:author="Xavier Hoenner" w:date="2015-08-14T14:23:00Z">
+                <w:del w:id="109" w:author="Xavier Hoenner" w:date="2015-08-14T14:23:00Z"/>
+              </w:rPr>
+            </w:pPr>
+            <w:del w:id="110" w:author="Xavier Hoenner" w:date="2015-08-14T14:23:00Z">
               <w:r>
                 <w:delText># CTD profiles</w:delText>
               </w:r>
@@ -11441,10 +11480,10 @@
             <w:pPr>
               <w:jc w:val="center"/>
               <w:rPr>
-                <w:del w:id="103" w:author="Xavier Hoenner" w:date="2015-08-14T14:23:00Z"/>
-              </w:rPr>
-            </w:pPr>
-            <w:del w:id="104" w:author="Xavier Hoenner" w:date="2015-08-14T14:23:00Z">
+                <w:del w:id="111" w:author="Xavier Hoenner" w:date="2015-08-14T14:23:00Z"/>
+              </w:rPr>
+            </w:pPr>
+            <w:del w:id="112" w:author="Xavier Hoenner" w:date="2015-08-14T14:23:00Z">
               <w:r>
                 <w:delText># measurements</w:delText>
               </w:r>
@@ -11460,10 +11499,10 @@
             <w:pPr>
               <w:jc w:val="center"/>
               <w:rPr>
-                <w:del w:id="105" w:author="Xavier Hoenner" w:date="2015-08-14T14:23:00Z"/>
-              </w:rPr>
-            </w:pPr>
-            <w:del w:id="106" w:author="Xavier Hoenner" w:date="2015-08-14T14:23:00Z">
+                <w:del w:id="113" w:author="Xavier Hoenner" w:date="2015-08-14T14:23:00Z"/>
+              </w:rPr>
+            </w:pPr>
+            <w:del w:id="114" w:author="Xavier Hoenner" w:date="2015-08-14T14:23:00Z">
               <w:r>
                 <w:delText>Start</w:delText>
               </w:r>
@@ -11479,10 +11518,10 @@
             <w:pPr>
               <w:jc w:val="center"/>
               <w:rPr>
-                <w:del w:id="107" w:author="Xavier Hoenner" w:date="2015-08-14T14:23:00Z"/>
-              </w:rPr>
-            </w:pPr>
-            <w:del w:id="108" w:author="Xavier Hoenner" w:date="2015-08-14T14:23:00Z">
+                <w:del w:id="115" w:author="Xavier Hoenner" w:date="2015-08-14T14:23:00Z"/>
+              </w:rPr>
+            </w:pPr>
+            <w:del w:id="116" w:author="Xavier Hoenner" w:date="2015-08-14T14:23:00Z">
               <w:r>
                 <w:delText>End</w:delText>
               </w:r>
@@ -11498,10 +11537,10 @@
             <w:pPr>
               <w:jc w:val="center"/>
               <w:rPr>
-                <w:del w:id="109" w:author="Xavier Hoenner" w:date="2015-08-14T14:23:00Z"/>
-              </w:rPr>
-            </w:pPr>
-            <w:del w:id="110" w:author="Xavier Hoenner" w:date="2015-08-14T14:23:00Z">
+                <w:del w:id="117" w:author="Xavier Hoenner" w:date="2015-08-14T14:23:00Z"/>
+              </w:rPr>
+            </w:pPr>
+            <w:del w:id="118" w:author="Xavier Hoenner" w:date="2015-08-14T14:23:00Z">
               <w:r>
                 <w:delText>Time coverage (days)</w:delText>
               </w:r>
@@ -11512,7 +11551,7 @@
       <w:tr>
         <w:trPr>
           <w:jc w:val="center"/>
-          <w:del w:id="111" w:author="Xavier Hoenner" w:date="2015-08-14T14:23:00Z"/>
+          <w:del w:id="119" w:author="Xavier Hoenner" w:date="2015-08-14T14:23:00Z"/>
         </w:trPr>
         <w:tc>
           <w:tcPr>
@@ -11525,10 +11564,10 @@
             <w:pPr>
               <w:jc w:val="center"/>
               <w:rPr>
-                <w:del w:id="112" w:author="Xavier Hoenner" w:date="2015-08-14T14:23:00Z"/>
-              </w:rPr>
-            </w:pPr>
-            <w:del w:id="113" w:author="Xavier Hoenner" w:date="2015-08-14T14:23:00Z">
+                <w:del w:id="120" w:author="Xavier Hoenner" w:date="2015-08-14T14:23:00Z"/>
+              </w:rPr>
+            </w:pPr>
+            <w:del w:id="121" w:author="Xavier Hoenner" w:date="2015-08-14T14:23:00Z">
               <w:r>
                 <w:delText xml:space="preserve">Headers: </w:delText>
               </w:r>
@@ -11542,7 +11581,7 @@
       <w:tr>
         <w:trPr>
           <w:jc w:val="center"/>
-          <w:del w:id="114" w:author="Xavier Hoenner" w:date="2015-08-14T14:23:00Z"/>
+          <w:del w:id="122" w:author="Xavier Hoenner" w:date="2015-08-14T14:23:00Z"/>
         </w:trPr>
         <w:tc>
           <w:tcPr>
@@ -11554,10 +11593,10 @@
           <w:p>
             <w:pPr>
               <w:rPr>
-                <w:del w:id="115" w:author="Xavier Hoenner" w:date="2015-08-14T14:23:00Z"/>
-              </w:rPr>
-            </w:pPr>
-            <w:del w:id="116" w:author="Xavier Hoenner" w:date="2015-08-14T14:23:00Z">
+                <w:del w:id="123" w:author="Xavier Hoenner" w:date="2015-08-14T14:23:00Z"/>
+              </w:rPr>
+            </w:pPr>
+            <w:del w:id="124" w:author="Xavier Hoenner" w:date="2015-08-14T14:23:00Z">
               <w:r>
                 <w:delText>Sub-headers = headers</w:delText>
               </w:r>
@@ -11568,7 +11607,7 @@
       <w:tr>
         <w:trPr>
           <w:jc w:val="center"/>
-          <w:del w:id="117" w:author="Xavier Hoenner" w:date="2015-08-14T14:23:00Z"/>
+          <w:del w:id="125" w:author="Xavier Hoenner" w:date="2015-08-14T14:23:00Z"/>
         </w:trPr>
         <w:tc>
           <w:tcPr>
@@ -11579,7 +11618,7 @@
             <w:pPr>
               <w:jc w:val="center"/>
               <w:rPr>
-                <w:del w:id="118" w:author="Xavier Hoenner" w:date="2015-08-14T14:23:00Z"/>
+                <w:del w:id="126" w:author="Xavier Hoenner" w:date="2015-08-14T14:23:00Z"/>
               </w:rPr>
             </w:pPr>
           </w:p>
@@ -11592,7 +11631,7 @@
             <w:pPr>
               <w:jc w:val="center"/>
               <w:rPr>
-                <w:del w:id="119" w:author="Xavier Hoenner" w:date="2015-08-14T14:23:00Z"/>
+                <w:del w:id="127" w:author="Xavier Hoenner" w:date="2015-08-14T14:23:00Z"/>
               </w:rPr>
             </w:pPr>
           </w:p>
@@ -11605,7 +11644,7 @@
             <w:pPr>
               <w:jc w:val="center"/>
               <w:rPr>
-                <w:del w:id="120" w:author="Xavier Hoenner" w:date="2015-08-14T14:23:00Z"/>
+                <w:del w:id="128" w:author="Xavier Hoenner" w:date="2015-08-14T14:23:00Z"/>
               </w:rPr>
             </w:pPr>
           </w:p>
@@ -11619,7 +11658,7 @@
             <w:pPr>
               <w:jc w:val="center"/>
               <w:rPr>
-                <w:del w:id="121" w:author="Xavier Hoenner" w:date="2015-08-14T14:23:00Z"/>
+                <w:del w:id="129" w:author="Xavier Hoenner" w:date="2015-08-14T14:23:00Z"/>
               </w:rPr>
             </w:pPr>
           </w:p>
@@ -11632,7 +11671,7 @@
             <w:pPr>
               <w:jc w:val="center"/>
               <w:rPr>
-                <w:del w:id="122" w:author="Xavier Hoenner" w:date="2015-08-14T14:23:00Z"/>
+                <w:del w:id="130" w:author="Xavier Hoenner" w:date="2015-08-14T14:23:00Z"/>
               </w:rPr>
             </w:pPr>
           </w:p>
@@ -11646,7 +11685,7 @@
             <w:pPr>
               <w:jc w:val="center"/>
               <w:rPr>
-                <w:del w:id="123" w:author="Xavier Hoenner" w:date="2015-08-14T14:23:00Z"/>
+                <w:del w:id="131" w:author="Xavier Hoenner" w:date="2015-08-14T14:23:00Z"/>
               </w:rPr>
             </w:pPr>
           </w:p>
@@ -11660,7 +11699,7 @@
             <w:pPr>
               <w:jc w:val="center"/>
               <w:rPr>
-                <w:del w:id="124" w:author="Xavier Hoenner" w:date="2015-08-14T14:23:00Z"/>
+                <w:del w:id="132" w:author="Xavier Hoenner" w:date="2015-08-14T14:23:00Z"/>
               </w:rPr>
             </w:pPr>
           </w:p>
@@ -11674,7 +11713,7 @@
             <w:pPr>
               <w:jc w:val="center"/>
               <w:rPr>
-                <w:del w:id="125" w:author="Xavier Hoenner" w:date="2015-08-14T14:23:00Z"/>
+                <w:del w:id="133" w:author="Xavier Hoenner" w:date="2015-08-14T14:23:00Z"/>
               </w:rPr>
             </w:pPr>
           </w:p>
@@ -11684,11 +11723,11 @@
     <w:p>
       <w:pPr>
         <w:rPr>
-          <w:del w:id="126" w:author="Xavier Hoenner" w:date="2015-08-14T14:23:00Z"/>
+          <w:del w:id="134" w:author="Xavier Hoenner" w:date="2015-08-14T14:23:00Z"/>
           <w:b/>
         </w:rPr>
       </w:pPr>
-      <w:del w:id="127" w:author="Xavier Hoenner" w:date="2015-08-14T14:23:00Z">
+      <w:del w:id="135" w:author="Xavier Hoenner" w:date="2015-08-14T14:23:00Z">
         <w:r>
           <w:rPr>
             <w:b/>
@@ -12124,7 +12163,7 @@
         </w:rPr>
         <w:t xml:space="preserve"># </w:t>
       </w:r>
-      <w:del w:id="128" w:author="Xavier Hoenner" w:date="2015-08-14T14:45:00Z">
+      <w:del w:id="136" w:author="Xavier Hoenner" w:date="2015-08-14T14:45:00Z">
         <w:r>
           <w:rPr>
             <w:b/>
@@ -12138,7 +12177,7 @@
           <w:delText>’</w:delText>
         </w:r>
       </w:del>
-      <w:ins w:id="129" w:author="Xavier Hoenner" w:date="2015-08-14T14:45:00Z">
+      <w:ins w:id="137" w:author="Xavier Hoenner" w:date="2015-08-14T14:45:00Z">
         <w:r>
           <w:rPr>
             <w:b/>
@@ -12152,12 +12191,12 @@
       <w:r>
         <w:t xml:space="preserve">Total number of </w:t>
       </w:r>
-      <w:del w:id="130" w:author="Xavier Hoenner" w:date="2015-08-14T14:45:00Z">
+      <w:del w:id="138" w:author="Xavier Hoenner" w:date="2015-08-14T14:45:00Z">
         <w:r>
           <w:delText xml:space="preserve">measurements </w:delText>
         </w:r>
       </w:del>
-      <w:ins w:id="131" w:author="Xavier Hoenner" w:date="2015-08-14T14:45:00Z">
+      <w:ins w:id="139" w:author="Xavier Hoenner" w:date="2015-08-14T14:45:00Z">
         <w:r>
           <w:t xml:space="preserve">locations obtained </w:t>
         </w:r>
@@ -12177,12 +12216,12 @@
       <w:r>
         <w:t xml:space="preserve">: </w:t>
       </w:r>
-      <w:del w:id="132" w:author="Xavier Hoenner" w:date="2015-08-14T14:45:00Z">
+      <w:del w:id="140" w:author="Xavier Hoenner" w:date="2015-08-14T14:45:00Z">
         <w:r>
           <w:delText>Recording d</w:delText>
         </w:r>
       </w:del>
-      <w:ins w:id="133" w:author="Xavier Hoenner" w:date="2015-08-14T14:45:00Z">
+      <w:ins w:id="141" w:author="Xavier Hoenner" w:date="2015-08-14T14:45:00Z">
         <w:r>
           <w:t>D</w:t>
         </w:r>
@@ -12190,12 +12229,12 @@
       <w:r>
         <w:t xml:space="preserve">ate of the first </w:t>
       </w:r>
-      <w:del w:id="134" w:author="Xavier Hoenner" w:date="2015-08-14T14:45:00Z">
+      <w:del w:id="142" w:author="Xavier Hoenner" w:date="2015-08-14T14:45:00Z">
         <w:r>
           <w:delText xml:space="preserve">measurement </w:delText>
         </w:r>
       </w:del>
-      <w:ins w:id="135" w:author="Xavier Hoenner" w:date="2015-08-14T14:45:00Z">
+      <w:ins w:id="143" w:author="Xavier Hoenner" w:date="2015-08-14T14:45:00Z">
         <w:r>
           <w:t xml:space="preserve">location </w:t>
         </w:r>
@@ -12221,12 +12260,12 @@
       <w:r>
         <w:t xml:space="preserve">: </w:t>
       </w:r>
-      <w:del w:id="136" w:author="Xavier Hoenner" w:date="2015-08-14T14:45:00Z">
+      <w:del w:id="144" w:author="Xavier Hoenner" w:date="2015-08-14T14:45:00Z">
         <w:r>
           <w:delText>Recording d</w:delText>
         </w:r>
       </w:del>
-      <w:ins w:id="137" w:author="Xavier Hoenner" w:date="2015-08-14T14:45:00Z">
+      <w:ins w:id="145" w:author="Xavier Hoenner" w:date="2015-08-14T14:45:00Z">
         <w:r>
           <w:t>D</w:t>
         </w:r>
@@ -12234,12 +12273,12 @@
       <w:r>
         <w:t xml:space="preserve">ate of the last </w:t>
       </w:r>
-      <w:ins w:id="138" w:author="Xavier Hoenner" w:date="2015-08-14T14:45:00Z">
+      <w:ins w:id="146" w:author="Xavier Hoenner" w:date="2015-08-14T14:45:00Z">
         <w:r>
           <w:t xml:space="preserve">location </w:t>
         </w:r>
       </w:ins>
-      <w:del w:id="139" w:author="Xavier Hoenner" w:date="2015-08-14T14:45:00Z">
+      <w:del w:id="147" w:author="Xavier Hoenner" w:date="2015-08-14T14:45:00Z">
         <w:r>
           <w:delText>measurement</w:delText>
         </w:r>
@@ -12253,7 +12292,7 @@
       <w:r>
         <w:br/>
       </w:r>
-      <w:ins w:id="140" w:author="Xavier Hoenner" w:date="2015-08-18T16:06:00Z">
+      <w:ins w:id="148" w:author="Xavier Hoenner" w:date="2015-08-18T16:06:00Z">
         <w:r>
           <w:rPr>
             <w:b/>
@@ -12282,7 +12321,7 @@
           <w:t>.</w:t>
         </w:r>
       </w:ins>
-      <w:del w:id="141" w:author="Xavier Hoenner" w:date="2015-08-18T16:06:00Z">
+      <w:del w:id="149" w:author="Xavier Hoenner" w:date="2015-08-18T16:06:00Z">
         <w:r>
           <w:rPr>
             <w:b/>
@@ -12308,22 +12347,22 @@
           <w:delText xml:space="preserve">during which </w:delText>
         </w:r>
       </w:del>
-      <w:del w:id="142" w:author="Xavier Hoenner" w:date="2015-08-14T14:45:00Z">
+      <w:del w:id="150" w:author="Xavier Hoenner" w:date="2015-08-14T14:45:00Z">
         <w:r>
           <w:delText xml:space="preserve">measurements </w:delText>
         </w:r>
       </w:del>
-      <w:del w:id="143" w:author="Xavier Hoenner" w:date="2015-08-18T16:06:00Z">
+      <w:del w:id="151" w:author="Xavier Hoenner" w:date="2015-08-18T16:06:00Z">
         <w:r>
           <w:delText xml:space="preserve">were </w:delText>
         </w:r>
       </w:del>
-      <w:del w:id="144" w:author="Xavier Hoenner" w:date="2015-08-14T14:45:00Z">
+      <w:del w:id="152" w:author="Xavier Hoenner" w:date="2015-08-14T14:45:00Z">
         <w:r>
           <w:delText>recorded</w:delText>
         </w:r>
       </w:del>
-      <w:del w:id="145" w:author="Xavier Hoenner" w:date="2015-08-18T16:06:00Z">
+      <w:del w:id="153" w:author="Xavier Hoenner" w:date="2015-08-18T16:06:00Z">
         <w:r>
           <w:delText xml:space="preserve">. </w:delText>
         </w:r>
@@ -12340,12 +12379,12 @@
       <w:r>
         <w:t>Australian Animal T</w:t>
       </w:r>
-      <w:del w:id="146" w:author="Xavier Hoenner" w:date="2015-08-28T12:17:00Z">
+      <w:del w:id="154" w:author="Xavier Hoenner" w:date="2015-08-28T12:17:00Z">
         <w:r>
           <w:delText>agg</w:delText>
         </w:r>
       </w:del>
-      <w:ins w:id="147" w:author="Xavier Hoenner" w:date="2015-08-28T12:17:00Z">
+      <w:ins w:id="155" w:author="Xavier Hoenner" w:date="2015-08-28T12:17:00Z">
         <w:r>
           <w:t>rack</w:t>
         </w:r>
@@ -12353,7 +12392,7 @@
       <w:r>
         <w:t>ing and Monitoring System (</w:t>
       </w:r>
-      <w:hyperlink r:id="rId19" w:history="1">
+      <w:hyperlink r:id="rId20" w:history="1">
         <w:r>
           <w:rPr>
             <w:rStyle w:val="Hyperlink"/>
@@ -12398,6 +12437,7 @@
         <w:pStyle w:val="Heading3"/>
       </w:pPr>
       <w:r>
+        <w:lastRenderedPageBreak/>
         <w:t>Template</w:t>
       </w:r>
     </w:p>
@@ -12408,7 +12448,7 @@
         <w:jc w:val="center"/>
         <w:tblLayout w:type="fixed"/>
         <w:tblLook w:val="04A0" w:firstRow="1" w:lastRow="0" w:firstColumn="1" w:lastColumn="0" w:noHBand="0" w:noVBand="1"/>
-        <w:tblPrChange w:id="148" w:author="Xavier Hoenner" w:date="2015-08-21T10:59:00Z">
+        <w:tblPrChange w:id="156" w:author="Xavier Hoenner" w:date="2015-08-21T10:59:00Z">
           <w:tblPr>
             <w:tblStyle w:val="TableGrid"/>
             <w:tblW w:w="8388" w:type="dxa"/>
@@ -12425,7 +12465,7 @@
         <w:gridCol w:w="993"/>
         <w:gridCol w:w="992"/>
         <w:gridCol w:w="992"/>
-        <w:tblGridChange w:id="149">
+        <w:tblGridChange w:id="157">
           <w:tblGrid>
             <w:gridCol w:w="1101"/>
             <w:gridCol w:w="1275"/>
@@ -12439,7 +12479,7 @@
       <w:tr>
         <w:trPr>
           <w:jc w:val="center"/>
-          <w:trPrChange w:id="150" w:author="Xavier Hoenner" w:date="2015-08-21T10:59:00Z">
+          <w:trPrChange w:id="158" w:author="Xavier Hoenner" w:date="2015-08-21T10:59:00Z">
             <w:trPr>
               <w:jc w:val="center"/>
             </w:trPr>
@@ -12449,7 +12489,7 @@
           <w:tcPr>
             <w:tcW w:w="1101" w:type="dxa"/>
             <w:vAlign w:val="center"/>
-            <w:tcPrChange w:id="151" w:author="Xavier Hoenner" w:date="2015-08-21T10:59:00Z">
+            <w:tcPrChange w:id="159" w:author="Xavier Hoenner" w:date="2015-08-21T10:59:00Z">
               <w:tcPr>
                 <w:tcW w:w="1101" w:type="dxa"/>
                 <w:vAlign w:val="center"/>
@@ -12475,7 +12515,7 @@
           <w:tcPr>
             <w:tcW w:w="1275" w:type="dxa"/>
             <w:vAlign w:val="center"/>
-            <w:tcPrChange w:id="152" w:author="Xavier Hoenner" w:date="2015-08-21T10:59:00Z">
+            <w:tcPrChange w:id="160" w:author="Xavier Hoenner" w:date="2015-08-21T10:59:00Z">
               <w:tcPr>
                 <w:tcW w:w="1275" w:type="dxa"/>
                 <w:vAlign w:val="center"/>
@@ -12501,7 +12541,7 @@
           <w:tcPr>
             <w:tcW w:w="1049" w:type="dxa"/>
             <w:vAlign w:val="center"/>
-            <w:tcPrChange w:id="153" w:author="Xavier Hoenner" w:date="2015-08-21T10:59:00Z">
+            <w:tcPrChange w:id="161" w:author="Xavier Hoenner" w:date="2015-08-21T10:59:00Z">
               <w:tcPr>
                 <w:tcW w:w="1049" w:type="dxa"/>
                 <w:vAlign w:val="center"/>
@@ -12521,7 +12561,7 @@
               </w:rPr>
               <w:t>total_nb_</w:t>
             </w:r>
-            <w:del w:id="154" w:author="Xavier Hoenner" w:date="2015-08-14T14:47:00Z">
+            <w:del w:id="162" w:author="Xavier Hoenner" w:date="2015-08-14T14:47:00Z">
               <w:r>
                 <w:rPr>
                   <w:b/>
@@ -12529,7 +12569,7 @@
                 <w:delText>measurements</w:delText>
               </w:r>
             </w:del>
-            <w:ins w:id="155" w:author="Xavier Hoenner" w:date="2015-08-14T14:47:00Z">
+            <w:ins w:id="163" w:author="Xavier Hoenner" w:date="2015-08-14T14:47:00Z">
               <w:r>
                 <w:rPr>
                   <w:b/>
@@ -12543,7 +12583,7 @@
           <w:tcPr>
             <w:tcW w:w="993" w:type="dxa"/>
             <w:vAlign w:val="center"/>
-            <w:tcPrChange w:id="156" w:author="Xavier Hoenner" w:date="2015-08-21T10:59:00Z">
+            <w:tcPrChange w:id="164" w:author="Xavier Hoenner" w:date="2015-08-21T10:59:00Z">
               <w:tcPr>
                 <w:tcW w:w="993" w:type="dxa"/>
                 <w:vAlign w:val="center"/>
@@ -12569,7 +12609,7 @@
           <w:tcPr>
             <w:tcW w:w="992" w:type="dxa"/>
             <w:vAlign w:val="center"/>
-            <w:tcPrChange w:id="157" w:author="Xavier Hoenner" w:date="2015-08-21T10:59:00Z">
+            <w:tcPrChange w:id="165" w:author="Xavier Hoenner" w:date="2015-08-21T10:59:00Z">
               <w:tcPr>
                 <w:tcW w:w="992" w:type="dxa"/>
                 <w:vAlign w:val="center"/>
@@ -12595,7 +12635,7 @@
           <w:tcPr>
             <w:tcW w:w="992" w:type="dxa"/>
             <w:vAlign w:val="center"/>
-            <w:tcPrChange w:id="158" w:author="Xavier Hoenner" w:date="2015-08-21T10:59:00Z">
+            <w:tcPrChange w:id="166" w:author="Xavier Hoenner" w:date="2015-08-21T10:59:00Z">
               <w:tcPr>
                 <w:tcW w:w="992" w:type="dxa"/>
                 <w:vAlign w:val="center"/>
@@ -12609,7 +12649,7 @@
                 <w:b/>
               </w:rPr>
             </w:pPr>
-            <w:del w:id="159" w:author="Xavier Hoenner" w:date="2015-08-18T16:06:00Z">
+            <w:del w:id="167" w:author="Xavier Hoenner" w:date="2015-08-18T16:06:00Z">
               <w:r>
                 <w:rPr>
                   <w:b/>
@@ -12617,7 +12657,7 @@
                 <w:delText>mean_coverage_duration</w:delText>
               </w:r>
             </w:del>
-            <w:ins w:id="160" w:author="Xavier Hoenner" w:date="2015-08-18T16:06:00Z">
+            <w:ins w:id="168" w:author="Xavier Hoenner" w:date="2015-08-18T16:06:00Z">
               <w:r>
                 <w:rPr>
                   <w:b/>
@@ -12631,7 +12671,7 @@
       <w:tr>
         <w:trPr>
           <w:jc w:val="center"/>
-          <w:trPrChange w:id="161" w:author="Xavier Hoenner" w:date="2015-08-21T10:59:00Z">
+          <w:trPrChange w:id="169" w:author="Xavier Hoenner" w:date="2015-08-21T10:59:00Z">
             <w:trPr>
               <w:jc w:val="center"/>
             </w:trPr>
@@ -12641,7 +12681,7 @@
           <w:tcPr>
             <w:tcW w:w="1101" w:type="dxa"/>
             <w:vAlign w:val="center"/>
-            <w:tcPrChange w:id="162" w:author="Xavier Hoenner" w:date="2015-08-21T10:59:00Z">
+            <w:tcPrChange w:id="170" w:author="Xavier Hoenner" w:date="2015-08-21T10:59:00Z">
               <w:tcPr>
                 <w:tcW w:w="1101" w:type="dxa"/>
                 <w:vAlign w:val="center"/>
@@ -12661,7 +12701,7 @@
           <w:tcPr>
             <w:tcW w:w="1275" w:type="dxa"/>
             <w:vAlign w:val="center"/>
-            <w:tcPrChange w:id="163" w:author="Xavier Hoenner" w:date="2015-08-21T10:59:00Z">
+            <w:tcPrChange w:id="171" w:author="Xavier Hoenner" w:date="2015-08-21T10:59:00Z">
               <w:tcPr>
                 <w:tcW w:w="1275" w:type="dxa"/>
                 <w:vAlign w:val="center"/>
@@ -12681,7 +12721,7 @@
           <w:tcPr>
             <w:tcW w:w="1049" w:type="dxa"/>
             <w:vAlign w:val="center"/>
-            <w:tcPrChange w:id="164" w:author="Xavier Hoenner" w:date="2015-08-21T10:59:00Z">
+            <w:tcPrChange w:id="172" w:author="Xavier Hoenner" w:date="2015-08-21T10:59:00Z">
               <w:tcPr>
                 <w:tcW w:w="1049" w:type="dxa"/>
                 <w:vAlign w:val="center"/>
@@ -12695,12 +12735,12 @@
             <w:r>
               <w:t xml:space="preserve"># </w:t>
             </w:r>
-            <w:del w:id="165" w:author="Xavier Hoenner" w:date="2015-08-14T14:47:00Z">
+            <w:del w:id="173" w:author="Xavier Hoenner" w:date="2015-08-14T14:47:00Z">
               <w:r>
                 <w:delText>measurements</w:delText>
               </w:r>
             </w:del>
-            <w:ins w:id="166" w:author="Xavier Hoenner" w:date="2015-08-14T14:47:00Z">
+            <w:ins w:id="174" w:author="Xavier Hoenner" w:date="2015-08-14T14:47:00Z">
               <w:r>
                 <w:t>locations</w:t>
               </w:r>
@@ -12711,7 +12751,7 @@
           <w:tcPr>
             <w:tcW w:w="993" w:type="dxa"/>
             <w:vAlign w:val="center"/>
-            <w:tcPrChange w:id="167" w:author="Xavier Hoenner" w:date="2015-08-21T10:59:00Z">
+            <w:tcPrChange w:id="175" w:author="Xavier Hoenner" w:date="2015-08-21T10:59:00Z">
               <w:tcPr>
                 <w:tcW w:w="993" w:type="dxa"/>
                 <w:vAlign w:val="center"/>
@@ -12731,7 +12771,7 @@
           <w:tcPr>
             <w:tcW w:w="992" w:type="dxa"/>
             <w:vAlign w:val="center"/>
-            <w:tcPrChange w:id="168" w:author="Xavier Hoenner" w:date="2015-08-21T10:59:00Z">
+            <w:tcPrChange w:id="176" w:author="Xavier Hoenner" w:date="2015-08-21T10:59:00Z">
               <w:tcPr>
                 <w:tcW w:w="992" w:type="dxa"/>
                 <w:vAlign w:val="center"/>
@@ -12745,111 +12785,6 @@
             <w:r>
               <w:t>End</w:t>
             </w:r>
-          </w:p>
-        </w:tc>
-        <w:tc>
-          <w:tcPr>
-            <w:tcW w:w="992" w:type="dxa"/>
-            <w:vAlign w:val="center"/>
-            <w:tcPrChange w:id="169" w:author="Xavier Hoenner" w:date="2015-08-21T10:59:00Z">
-              <w:tcPr>
-                <w:tcW w:w="992" w:type="dxa"/>
-                <w:vAlign w:val="center"/>
-              </w:tcPr>
-            </w:tcPrChange>
-          </w:tcPr>
-          <w:p>
-            <w:pPr>
-              <w:jc w:val="center"/>
-            </w:pPr>
-            <w:del w:id="170" w:author="Xavier Hoenner" w:date="2015-08-18T16:06:00Z">
-              <w:r>
-                <w:delText>Mean time coverage (days)</w:delText>
-              </w:r>
-            </w:del>
-            <w:ins w:id="171" w:author="Xavier Hoenner" w:date="2015-08-18T16:06:00Z">
-              <w:r>
-                <w:t># days of data (range)</w:t>
-              </w:r>
-            </w:ins>
-          </w:p>
-        </w:tc>
-      </w:tr>
-      <w:tr>
-        <w:trPr>
-          <w:jc w:val="center"/>
-          <w:trPrChange w:id="172" w:author="Xavier Hoenner" w:date="2015-08-21T10:59:00Z">
-            <w:trPr>
-              <w:jc w:val="center"/>
-            </w:trPr>
-          </w:trPrChange>
-        </w:trPr>
-        <w:tc>
-          <w:tcPr>
-            <w:tcW w:w="1101" w:type="dxa"/>
-            <w:vAlign w:val="center"/>
-            <w:tcPrChange w:id="173" w:author="Xavier Hoenner" w:date="2015-08-21T10:59:00Z">
-              <w:tcPr>
-                <w:tcW w:w="1101" w:type="dxa"/>
-                <w:vAlign w:val="center"/>
-              </w:tcPr>
-            </w:tcPrChange>
-          </w:tcPr>
-          <w:p>
-            <w:pPr>
-              <w:jc w:val="center"/>
-            </w:pPr>
-          </w:p>
-        </w:tc>
-        <w:tc>
-          <w:tcPr>
-            <w:tcW w:w="1275" w:type="dxa"/>
-            <w:vAlign w:val="center"/>
-            <w:tcPrChange w:id="174" w:author="Xavier Hoenner" w:date="2015-08-21T10:59:00Z">
-              <w:tcPr>
-                <w:tcW w:w="1275" w:type="dxa"/>
-                <w:vAlign w:val="center"/>
-              </w:tcPr>
-            </w:tcPrChange>
-          </w:tcPr>
-          <w:p>
-            <w:pPr>
-              <w:jc w:val="center"/>
-            </w:pPr>
-          </w:p>
-        </w:tc>
-        <w:tc>
-          <w:tcPr>
-            <w:tcW w:w="1049" w:type="dxa"/>
-            <w:vAlign w:val="center"/>
-            <w:tcPrChange w:id="175" w:author="Xavier Hoenner" w:date="2015-08-21T10:59:00Z">
-              <w:tcPr>
-                <w:tcW w:w="1049" w:type="dxa"/>
-                <w:vAlign w:val="center"/>
-              </w:tcPr>
-            </w:tcPrChange>
-          </w:tcPr>
-          <w:p>
-            <w:pPr>
-              <w:jc w:val="center"/>
-            </w:pPr>
-          </w:p>
-        </w:tc>
-        <w:tc>
-          <w:tcPr>
-            <w:tcW w:w="993" w:type="dxa"/>
-            <w:vAlign w:val="center"/>
-            <w:tcPrChange w:id="176" w:author="Xavier Hoenner" w:date="2015-08-21T10:59:00Z">
-              <w:tcPr>
-                <w:tcW w:w="993" w:type="dxa"/>
-                <w:vAlign w:val="center"/>
-              </w:tcPr>
-            </w:tcPrChange>
-          </w:tcPr>
-          <w:p>
-            <w:pPr>
-              <w:jc w:val="center"/>
-            </w:pPr>
           </w:p>
         </w:tc>
         <w:tc>
@@ -12867,13 +12802,101 @@
             <w:pPr>
               <w:jc w:val="center"/>
             </w:pPr>
+            <w:del w:id="178" w:author="Xavier Hoenner" w:date="2015-08-18T16:06:00Z">
+              <w:r>
+                <w:delText>Mean time coverage (days)</w:delText>
+              </w:r>
+            </w:del>
+            <w:ins w:id="179" w:author="Xavier Hoenner" w:date="2015-08-18T16:06:00Z">
+              <w:r>
+                <w:t># days of data (range)</w:t>
+              </w:r>
+            </w:ins>
+          </w:p>
+        </w:tc>
+      </w:tr>
+      <w:tr>
+        <w:trPr>
+          <w:jc w:val="center"/>
+          <w:trPrChange w:id="180" w:author="Xavier Hoenner" w:date="2015-08-21T10:59:00Z">
+            <w:trPr>
+              <w:jc w:val="center"/>
+            </w:trPr>
+          </w:trPrChange>
+        </w:trPr>
+        <w:tc>
+          <w:tcPr>
+            <w:tcW w:w="1101" w:type="dxa"/>
+            <w:vAlign w:val="center"/>
+            <w:tcPrChange w:id="181" w:author="Xavier Hoenner" w:date="2015-08-21T10:59:00Z">
+              <w:tcPr>
+                <w:tcW w:w="1101" w:type="dxa"/>
+                <w:vAlign w:val="center"/>
+              </w:tcPr>
+            </w:tcPrChange>
+          </w:tcPr>
+          <w:p>
+            <w:pPr>
+              <w:jc w:val="center"/>
+            </w:pPr>
+          </w:p>
+        </w:tc>
+        <w:tc>
+          <w:tcPr>
+            <w:tcW w:w="1275" w:type="dxa"/>
+            <w:vAlign w:val="center"/>
+            <w:tcPrChange w:id="182" w:author="Xavier Hoenner" w:date="2015-08-21T10:59:00Z">
+              <w:tcPr>
+                <w:tcW w:w="1275" w:type="dxa"/>
+                <w:vAlign w:val="center"/>
+              </w:tcPr>
+            </w:tcPrChange>
+          </w:tcPr>
+          <w:p>
+            <w:pPr>
+              <w:jc w:val="center"/>
+            </w:pPr>
+          </w:p>
+        </w:tc>
+        <w:tc>
+          <w:tcPr>
+            <w:tcW w:w="1049" w:type="dxa"/>
+            <w:vAlign w:val="center"/>
+            <w:tcPrChange w:id="183" w:author="Xavier Hoenner" w:date="2015-08-21T10:59:00Z">
+              <w:tcPr>
+                <w:tcW w:w="1049" w:type="dxa"/>
+                <w:vAlign w:val="center"/>
+              </w:tcPr>
+            </w:tcPrChange>
+          </w:tcPr>
+          <w:p>
+            <w:pPr>
+              <w:jc w:val="center"/>
+            </w:pPr>
+          </w:p>
+        </w:tc>
+        <w:tc>
+          <w:tcPr>
+            <w:tcW w:w="993" w:type="dxa"/>
+            <w:vAlign w:val="center"/>
+            <w:tcPrChange w:id="184" w:author="Xavier Hoenner" w:date="2015-08-21T10:59:00Z">
+              <w:tcPr>
+                <w:tcW w:w="993" w:type="dxa"/>
+                <w:vAlign w:val="center"/>
+              </w:tcPr>
+            </w:tcPrChange>
+          </w:tcPr>
+          <w:p>
+            <w:pPr>
+              <w:jc w:val="center"/>
+            </w:pPr>
           </w:p>
         </w:tc>
         <w:tc>
           <w:tcPr>
             <w:tcW w:w="992" w:type="dxa"/>
             <w:vAlign w:val="center"/>
-            <w:tcPrChange w:id="178" w:author="Xavier Hoenner" w:date="2015-08-21T10:59:00Z">
+            <w:tcPrChange w:id="185" w:author="Xavier Hoenner" w:date="2015-08-21T10:59:00Z">
               <w:tcPr>
                 <w:tcW w:w="992" w:type="dxa"/>
                 <w:vAlign w:val="center"/>
@@ -12886,6 +12909,23 @@
             </w:pPr>
           </w:p>
         </w:tc>
+        <w:tc>
+          <w:tcPr>
+            <w:tcW w:w="992" w:type="dxa"/>
+            <w:vAlign w:val="center"/>
+            <w:tcPrChange w:id="186" w:author="Xavier Hoenner" w:date="2015-08-21T10:59:00Z">
+              <w:tcPr>
+                <w:tcW w:w="992" w:type="dxa"/>
+                <w:vAlign w:val="center"/>
+              </w:tcPr>
+            </w:tcPrChange>
+          </w:tcPr>
+          <w:p>
+            <w:pPr>
+              <w:jc w:val="center"/>
+            </w:pPr>
+          </w:p>
+        </w:tc>
       </w:tr>
     </w:tbl>
     <w:p>
@@ -12898,6 +12938,7 @@
         <w:pStyle w:val="Heading2"/>
       </w:pPr>
       <w:r>
+        <w:lastRenderedPageBreak/>
         <w:t>3</w:t>
       </w:r>
       <w:r>
@@ -13275,7 +13316,7 @@
         </w:rPr>
         <w:t xml:space="preserve"># </w:t>
       </w:r>
-      <w:del w:id="179" w:author="Xavier Hoenner" w:date="2015-08-14T14:48:00Z">
+      <w:del w:id="187" w:author="Xavier Hoenner" w:date="2015-08-14T14:48:00Z">
         <w:r>
           <w:rPr>
             <w:b/>
@@ -13289,7 +13330,7 @@
           <w:delText>’</w:delText>
         </w:r>
       </w:del>
-      <w:ins w:id="180" w:author="Xavier Hoenner" w:date="2015-08-14T14:48:00Z">
+      <w:ins w:id="188" w:author="Xavier Hoenner" w:date="2015-08-14T14:48:00Z">
         <w:r>
           <w:rPr>
             <w:b/>
@@ -13303,98 +13344,51 @@
       <w:r>
         <w:t xml:space="preserve">Number of </w:t>
       </w:r>
-      <w:del w:id="181" w:author="Xavier Hoenner" w:date="2015-08-14T14:48:00Z">
+      <w:del w:id="189" w:author="Xavier Hoenner" w:date="2015-08-14T14:48:00Z">
         <w:r>
           <w:delText xml:space="preserve">measurements </w:delText>
-        </w:r>
-      </w:del>
-      <w:ins w:id="182" w:author="Xavier Hoenner" w:date="2015-08-14T14:48:00Z">
-        <w:r>
-          <w:t xml:space="preserve">locations obtained </w:t>
-        </w:r>
-      </w:ins>
-      <w:r>
-        <w:t>for each animal.</w:t>
-      </w:r>
-      <w:r>
-        <w:br/>
-      </w:r>
-      <w:r>
-        <w:rPr>
-          <w:b/>
-        </w:rPr>
-        <w:t>‘Start’</w:t>
-      </w:r>
-      <w:r>
-        <w:t xml:space="preserve">: </w:t>
-      </w:r>
-      <w:del w:id="183" w:author="Xavier Hoenner" w:date="2015-08-14T14:48:00Z">
-        <w:r>
-          <w:delText>Recording d</w:delText>
-        </w:r>
-      </w:del>
-      <w:ins w:id="184" w:author="Xavier Hoenner" w:date="2015-08-14T14:48:00Z">
-        <w:r>
-          <w:t>D</w:t>
-        </w:r>
-      </w:ins>
-      <w:r>
-        <w:t xml:space="preserve">ate of the first </w:t>
-      </w:r>
-      <w:del w:id="185" w:author="Xavier Hoenner" w:date="2015-08-14T14:48:00Z">
-        <w:r>
-          <w:delText xml:space="preserve">measurement </w:delText>
-        </w:r>
-      </w:del>
-      <w:ins w:id="186" w:author="Xavier Hoenner" w:date="2015-08-14T14:48:00Z">
-        <w:r>
-          <w:t xml:space="preserve">location </w:t>
-        </w:r>
-      </w:ins>
-      <w:r>
-        <w:t>(format: dd/mm/yyyy).</w:t>
-      </w:r>
-      <w:r>
-        <w:br/>
-      </w:r>
-      <w:r>
-        <w:rPr>
-          <w:b/>
-        </w:rPr>
-        <w:t>‘</w:t>
-      </w:r>
-      <w:r>
-        <w:rPr>
-          <w:b/>
-        </w:rPr>
-        <w:t>End’</w:t>
-      </w:r>
-      <w:r>
-        <w:t xml:space="preserve">: </w:t>
-      </w:r>
-      <w:del w:id="187" w:author="Xavier Hoenner" w:date="2015-08-14T14:48:00Z">
-        <w:r>
-          <w:delText>Recording d</w:delText>
-        </w:r>
-      </w:del>
-      <w:ins w:id="188" w:author="Xavier Hoenner" w:date="2015-08-14T14:48:00Z">
-        <w:r>
-          <w:t>D</w:t>
-        </w:r>
-      </w:ins>
-      <w:r>
-        <w:t xml:space="preserve">ate of the last </w:t>
-      </w:r>
-      <w:del w:id="189" w:author="Xavier Hoenner" w:date="2015-08-14T14:48:00Z">
-        <w:r>
-          <w:delText>measurement</w:delText>
-        </w:r>
-        <w:r>
-          <w:delText xml:space="preserve"> </w:delText>
         </w:r>
       </w:del>
       <w:ins w:id="190" w:author="Xavier Hoenner" w:date="2015-08-14T14:48:00Z">
         <w:r>
+          <w:t xml:space="preserve">locations obtained </w:t>
+        </w:r>
+      </w:ins>
+      <w:r>
+        <w:t>for each animal.</w:t>
+      </w:r>
+      <w:r>
+        <w:br/>
+      </w:r>
+      <w:r>
+        <w:rPr>
+          <w:b/>
+        </w:rPr>
+        <w:t>‘Start’</w:t>
+      </w:r>
+      <w:r>
+        <w:t xml:space="preserve">: </w:t>
+      </w:r>
+      <w:del w:id="191" w:author="Xavier Hoenner" w:date="2015-08-14T14:48:00Z">
+        <w:r>
+          <w:delText>Recording d</w:delText>
+        </w:r>
+      </w:del>
+      <w:ins w:id="192" w:author="Xavier Hoenner" w:date="2015-08-14T14:48:00Z">
+        <w:r>
+          <w:t>D</w:t>
+        </w:r>
+      </w:ins>
+      <w:r>
+        <w:t xml:space="preserve">ate of the first </w:t>
+      </w:r>
+      <w:del w:id="193" w:author="Xavier Hoenner" w:date="2015-08-14T14:48:00Z">
+        <w:r>
+          <w:delText xml:space="preserve">measurement </w:delText>
+        </w:r>
+      </w:del>
+      <w:ins w:id="194" w:author="Xavier Hoenner" w:date="2015-08-14T14:48:00Z">
+        <w:r>
           <w:t xml:space="preserve">location </w:t>
         </w:r>
       </w:ins>
@@ -13404,7 +13398,54 @@
       <w:r>
         <w:br/>
       </w:r>
-      <w:ins w:id="191" w:author="Xavier Hoenner" w:date="2015-08-18T16:07:00Z">
+      <w:r>
+        <w:rPr>
+          <w:b/>
+        </w:rPr>
+        <w:t>‘</w:t>
+      </w:r>
+      <w:r>
+        <w:rPr>
+          <w:b/>
+        </w:rPr>
+        <w:t>End’</w:t>
+      </w:r>
+      <w:r>
+        <w:t xml:space="preserve">: </w:t>
+      </w:r>
+      <w:del w:id="195" w:author="Xavier Hoenner" w:date="2015-08-14T14:48:00Z">
+        <w:r>
+          <w:delText>Recording d</w:delText>
+        </w:r>
+      </w:del>
+      <w:ins w:id="196" w:author="Xavier Hoenner" w:date="2015-08-14T14:48:00Z">
+        <w:r>
+          <w:t>D</w:t>
+        </w:r>
+      </w:ins>
+      <w:r>
+        <w:t xml:space="preserve">ate of the last </w:t>
+      </w:r>
+      <w:del w:id="197" w:author="Xavier Hoenner" w:date="2015-08-14T14:48:00Z">
+        <w:r>
+          <w:delText>measurement</w:delText>
+        </w:r>
+        <w:r>
+          <w:delText xml:space="preserve"> </w:delText>
+        </w:r>
+      </w:del>
+      <w:ins w:id="198" w:author="Xavier Hoenner" w:date="2015-08-14T14:48:00Z">
+        <w:r>
+          <w:t xml:space="preserve">location </w:t>
+        </w:r>
+      </w:ins>
+      <w:r>
+        <w:t>(format: dd/mm/yyyy).</w:t>
+      </w:r>
+      <w:r>
+        <w:br/>
+      </w:r>
+      <w:ins w:id="199" w:author="Xavier Hoenner" w:date="2015-08-18T16:07:00Z">
         <w:r>
           <w:rPr>
             <w:b/>
@@ -13433,7 +13474,7 @@
           <w:t>.</w:t>
         </w:r>
       </w:ins>
-      <w:del w:id="192" w:author="Xavier Hoenner" w:date="2015-08-18T16:07:00Z">
+      <w:del w:id="200" w:author="Xavier Hoenner" w:date="2015-08-18T16:07:00Z">
         <w:r>
           <w:rPr>
             <w:b/>
@@ -13459,22 +13500,22 @@
           <w:delText xml:space="preserve">during which </w:delText>
         </w:r>
       </w:del>
-      <w:del w:id="193" w:author="Xavier Hoenner" w:date="2015-08-14T14:48:00Z">
+      <w:del w:id="201" w:author="Xavier Hoenner" w:date="2015-08-14T14:48:00Z">
         <w:r>
           <w:delText xml:space="preserve">measurements </w:delText>
         </w:r>
       </w:del>
-      <w:del w:id="194" w:author="Xavier Hoenner" w:date="2015-08-18T16:07:00Z">
+      <w:del w:id="202" w:author="Xavier Hoenner" w:date="2015-08-18T16:07:00Z">
         <w:r>
           <w:delText xml:space="preserve">were </w:delText>
         </w:r>
       </w:del>
-      <w:del w:id="195" w:author="Xavier Hoenner" w:date="2015-08-14T14:48:00Z">
+      <w:del w:id="203" w:author="Xavier Hoenner" w:date="2015-08-14T14:48:00Z">
         <w:r>
           <w:delText>recorded</w:delText>
         </w:r>
       </w:del>
-      <w:del w:id="196" w:author="Xavier Hoenner" w:date="2015-08-18T16:07:00Z">
+      <w:del w:id="204" w:author="Xavier Hoenner" w:date="2015-08-18T16:07:00Z">
         <w:r>
           <w:delText xml:space="preserve">. </w:delText>
         </w:r>
@@ -13491,22 +13532,20 @@
       <w:r>
         <w:t>Australian Animal T</w:t>
       </w:r>
-      <w:del w:id="197" w:author="Xavier Hoenner" w:date="2015-08-28T12:17:00Z">
+      <w:del w:id="205" w:author="Xavier Hoenner" w:date="2015-08-28T12:17:00Z">
         <w:r>
           <w:delText>agg</w:delText>
         </w:r>
       </w:del>
-      <w:ins w:id="198" w:author="Xavier Hoenner" w:date="2015-08-28T12:17:00Z">
+      <w:ins w:id="206" w:author="Xavier Hoenner" w:date="2015-08-28T12:17:00Z">
         <w:r>
           <w:t>rack</w:t>
         </w:r>
       </w:ins>
-      <w:bookmarkStart w:id="199" w:name="_GoBack"/>
-      <w:bookmarkEnd w:id="199"/>
       <w:r>
         <w:t>ing and Monitoring System (</w:t>
       </w:r>
-      <w:hyperlink r:id="rId20" w:history="1">
+      <w:hyperlink r:id="rId21" w:history="1">
         <w:r>
           <w:rPr>
             <w:rStyle w:val="Hyperlink"/>
@@ -13601,7 +13640,7 @@
               </w:rPr>
               <w:t>nb_</w:t>
             </w:r>
-            <w:del w:id="200" w:author="Xavier Hoenner" w:date="2015-08-14T14:48:00Z">
+            <w:del w:id="207" w:author="Xavier Hoenner" w:date="2015-08-14T14:48:00Z">
               <w:r>
                 <w:rPr>
                   <w:b/>
@@ -13609,7 +13648,7 @@
                 <w:delText>measurements</w:delText>
               </w:r>
             </w:del>
-            <w:ins w:id="201" w:author="Xavier Hoenner" w:date="2015-08-14T14:48:00Z">
+            <w:ins w:id="208" w:author="Xavier Hoenner" w:date="2015-08-14T14:48:00Z">
               <w:r>
                 <w:rPr>
                   <w:b/>
@@ -13710,14 +13749,14 @@
               <w:rPr>
                 <w:b/>
               </w:rPr>
-              <w:pPrChange w:id="202" w:author="Xavier Hoenner" w:date="2015-08-18T16:08:00Z">
+              <w:pPrChange w:id="209" w:author="Xavier Hoenner" w:date="2015-08-18T16:08:00Z">
                 <w:pPr>
                   <w:spacing w:after="200" w:line="276" w:lineRule="auto"/>
                   <w:jc w:val="center"/>
                 </w:pPr>
               </w:pPrChange>
             </w:pPr>
-            <w:del w:id="203" w:author="Xavier Hoenner" w:date="2015-08-18T16:08:00Z">
+            <w:del w:id="210" w:author="Xavier Hoenner" w:date="2015-08-18T16:08:00Z">
               <w:r>
                 <w:rPr>
                   <w:b/>
@@ -13764,12 +13803,12 @@
             <w:r>
               <w:t xml:space="preserve"># </w:t>
             </w:r>
-            <w:del w:id="204" w:author="Xavier Hoenner" w:date="2015-08-14T14:48:00Z">
+            <w:del w:id="211" w:author="Xavier Hoenner" w:date="2015-08-14T14:48:00Z">
               <w:r>
                 <w:delText>measurements</w:delText>
               </w:r>
             </w:del>
-            <w:ins w:id="205" w:author="Xavier Hoenner" w:date="2015-08-14T14:48:00Z">
+            <w:ins w:id="212" w:author="Xavier Hoenner" w:date="2015-08-14T14:48:00Z">
               <w:r>
                 <w:t>locations</w:t>
               </w:r>
@@ -13841,12 +13880,12 @@
             <w:pPr>
               <w:jc w:val="center"/>
             </w:pPr>
-            <w:del w:id="206" w:author="Xavier Hoenner" w:date="2015-08-18T16:08:00Z">
+            <w:del w:id="213" w:author="Xavier Hoenner" w:date="2015-08-18T16:08:00Z">
               <w:r>
                 <w:delText>Mean time coverage (days)</w:delText>
               </w:r>
             </w:del>
-            <w:ins w:id="207" w:author="Xavier Hoenner" w:date="2015-08-18T16:08:00Z">
+            <w:ins w:id="214" w:author="Xavier Hoenner" w:date="2015-08-18T16:08:00Z">
               <w:r>
                 <w:t># days of data</w:t>
               </w:r>
@@ -13961,11 +14000,11 @@
     <w:p>
       <w:pPr>
         <w:rPr>
-          <w:del w:id="208" w:author="Xavier Hoenner" w:date="2015-08-14T14:23:00Z"/>
+          <w:del w:id="215" w:author="Xavier Hoenner" w:date="2015-08-14T14:23:00Z"/>
           <w:b/>
         </w:rPr>
       </w:pPr>
-      <w:del w:id="209" w:author="Xavier Hoenner" w:date="2015-08-14T14:23:00Z">
+      <w:del w:id="216" w:author="Xavier Hoenner" w:date="2015-08-14T14:23:00Z">
         <w:r>
           <w:rPr>
             <w:b/>
@@ -13981,15 +14020,15 @@
         <w:keepLines w:val="0"/>
         <w:spacing w:after="200" w:line="276" w:lineRule="auto"/>
         <w:rPr>
-          <w:del w:id="210" w:author="Xavier Hoenner" w:date="2015-08-14T14:23:00Z"/>
-        </w:rPr>
-        <w:pPrChange w:id="211" w:author="Xavier Hoenner" w:date="2015-08-14T14:23:00Z">
+          <w:del w:id="217" w:author="Xavier Hoenner" w:date="2015-08-14T14:23:00Z"/>
+        </w:rPr>
+        <w:pPrChange w:id="218" w:author="Xavier Hoenner" w:date="2015-08-14T14:23:00Z">
           <w:pPr>
             <w:pStyle w:val="Heading2"/>
           </w:pPr>
         </w:pPrChange>
       </w:pPr>
-      <w:del w:id="212" w:author="Xavier Hoenner" w:date="2015-08-14T14:23:00Z">
+      <w:del w:id="219" w:author="Xavier Hoenner" w:date="2015-08-14T14:23:00Z">
         <w:r>
           <w:delText>3</w:delText>
         </w:r>
@@ -14013,15 +14052,15 @@
         <w:spacing w:line="360" w:lineRule="auto"/>
         <w:ind w:left="720"/>
         <w:rPr>
-          <w:del w:id="213" w:author="Xavier Hoenner" w:date="2015-08-14T14:23:00Z"/>
-        </w:rPr>
-        <w:pPrChange w:id="214" w:author="Xavier Hoenner" w:date="2015-08-14T14:23:00Z">
+          <w:del w:id="220" w:author="Xavier Hoenner" w:date="2015-08-14T14:23:00Z"/>
+        </w:rPr>
+        <w:pPrChange w:id="221" w:author="Xavier Hoenner" w:date="2015-08-14T14:23:00Z">
           <w:pPr>
             <w:pStyle w:val="Heading3"/>
           </w:pPr>
         </w:pPrChange>
       </w:pPr>
-      <w:del w:id="215" w:author="Xavier Hoenner" w:date="2015-08-14T14:23:00Z">
+      <w:del w:id="222" w:author="Xavier Hoenner" w:date="2015-08-14T14:23:00Z">
         <w:r>
           <w:rPr>
             <w:b w:val="0"/>
@@ -14066,16 +14105,16 @@
         <w:spacing w:line="360" w:lineRule="auto"/>
         <w:ind w:left="720"/>
         <w:rPr>
-          <w:del w:id="216" w:author="Xavier Hoenner" w:date="2015-08-14T14:23:00Z"/>
+          <w:del w:id="223" w:author="Xavier Hoenner" w:date="2015-08-14T14:23:00Z"/>
           <w:u w:val="none"/>
         </w:rPr>
-        <w:pPrChange w:id="217" w:author="Xavier Hoenner" w:date="2015-08-14T14:23:00Z">
+        <w:pPrChange w:id="224" w:author="Xavier Hoenner" w:date="2015-08-14T14:23:00Z">
           <w:pPr>
             <w:pStyle w:val="Heading3"/>
           </w:pPr>
         </w:pPrChange>
       </w:pPr>
-      <w:del w:id="218" w:author="Xavier Hoenner" w:date="2015-08-14T14:23:00Z">
+      <w:del w:id="225" w:author="Xavier Hoenner" w:date="2015-08-14T14:23:00Z">
         <w:r>
           <w:br/>
         </w:r>
@@ -14122,10 +14161,10 @@
         <w:ind w:left="720"/>
         <w:outlineLvl w:val="1"/>
         <w:rPr>
-          <w:del w:id="219" w:author="Xavier Hoenner" w:date="2015-08-14T14:23:00Z"/>
+          <w:del w:id="226" w:author="Xavier Hoenner" w:date="2015-08-14T14:23:00Z"/>
           <w:u w:val="single"/>
         </w:rPr>
-        <w:pPrChange w:id="220" w:author="Xavier Hoenner" w:date="2015-08-14T14:23:00Z">
+        <w:pPrChange w:id="227" w:author="Xavier Hoenner" w:date="2015-08-14T14:23:00Z">
           <w:pPr/>
         </w:pPrChange>
       </w:pPr>
@@ -14138,13 +14177,13 @@
         <w:ind w:left="720"/>
         <w:outlineLvl w:val="1"/>
         <w:rPr>
-          <w:del w:id="221" w:author="Xavier Hoenner" w:date="2015-08-14T14:23:00Z"/>
-        </w:rPr>
-        <w:pPrChange w:id="222" w:author="Xavier Hoenner" w:date="2015-08-14T14:23:00Z">
+          <w:del w:id="228" w:author="Xavier Hoenner" w:date="2015-08-14T14:23:00Z"/>
+        </w:rPr>
+        <w:pPrChange w:id="229" w:author="Xavier Hoenner" w:date="2015-08-14T14:23:00Z">
           <w:pPr/>
         </w:pPrChange>
       </w:pPr>
-      <w:del w:id="223" w:author="Xavier Hoenner" w:date="2015-08-14T14:23:00Z">
+      <w:del w:id="230" w:author="Xavier Hoenner" w:date="2015-08-14T14:23:00Z">
         <w:r>
           <w:rPr>
             <w:u w:val="single"/>
@@ -14165,7 +14204,7 @@
       </w:tblGrid>
       <w:tr>
         <w:trPr>
-          <w:del w:id="224" w:author="Xavier Hoenner" w:date="2015-08-14T14:23:00Z"/>
+          <w:del w:id="231" w:author="Xavier Hoenner" w:date="2015-08-14T14:23:00Z"/>
         </w:trPr>
         <w:tc>
           <w:tcPr>
@@ -14179,17 +14218,17 @@
               <w:ind w:left="720"/>
               <w:outlineLvl w:val="1"/>
               <w:rPr>
-                <w:del w:id="225" w:author="Xavier Hoenner" w:date="2015-08-14T14:23:00Z"/>
-                <w:b/>
-                <w:szCs w:val="24"/>
-              </w:rPr>
-              <w:pPrChange w:id="226" w:author="Xavier Hoenner" w:date="2015-08-14T14:23:00Z">
+                <w:del w:id="232" w:author="Xavier Hoenner" w:date="2015-08-14T14:23:00Z"/>
+                <w:b/>
+                <w:szCs w:val="24"/>
+              </w:rPr>
+              <w:pPrChange w:id="233" w:author="Xavier Hoenner" w:date="2015-08-14T14:23:00Z">
                 <w:pPr>
                   <w:spacing w:after="200" w:line="276" w:lineRule="auto"/>
                 </w:pPr>
               </w:pPrChange>
             </w:pPr>
-            <w:del w:id="227" w:author="Xavier Hoenner" w:date="2015-08-14T14:23:00Z">
+            <w:del w:id="234" w:author="Xavier Hoenner" w:date="2015-08-14T14:23:00Z">
               <w:r>
                 <w:rPr>
                   <w:b/>
@@ -14212,14 +14251,14 @@
               <w:ind w:left="720"/>
               <w:outlineLvl w:val="1"/>
               <w:rPr>
-                <w:del w:id="228" w:author="Xavier Hoenner" w:date="2015-08-14T14:23:00Z"/>
+                <w:del w:id="235" w:author="Xavier Hoenner" w:date="2015-08-14T14:23:00Z"/>
                 <w:rFonts w:asciiTheme="majorHAnsi" w:eastAsiaTheme="majorEastAsia" w:hAnsiTheme="majorHAnsi" w:cstheme="majorBidi"/>
                 <w:i/>
                 <w:iCs/>
                 <w:color w:val="404040" w:themeColor="text1" w:themeTint="BF"/>
                 <w:szCs w:val="24"/>
               </w:rPr>
-              <w:pPrChange w:id="229" w:author="Xavier Hoenner" w:date="2015-08-14T14:23:00Z">
+              <w:pPrChange w:id="236" w:author="Xavier Hoenner" w:date="2015-08-14T14:23:00Z">
                 <w:pPr>
                   <w:keepNext/>
                   <w:keepLines/>
@@ -14228,7 +14267,7 @@
                 </w:pPr>
               </w:pPrChange>
             </w:pPr>
-            <w:del w:id="230" w:author="Xavier Hoenner" w:date="2015-08-14T14:23:00Z">
+            <w:del w:id="237" w:author="Xavier Hoenner" w:date="2015-08-14T14:23:00Z">
               <w:r>
                 <w:rPr>
                   <w:szCs w:val="24"/>
@@ -14253,7 +14292,7 @@
       </w:tr>
       <w:tr>
         <w:trPr>
-          <w:del w:id="231" w:author="Xavier Hoenner" w:date="2015-08-14T14:23:00Z"/>
+          <w:del w:id="238" w:author="Xavier Hoenner" w:date="2015-08-14T14:23:00Z"/>
         </w:trPr>
         <w:tc>
           <w:tcPr>
@@ -14267,17 +14306,17 @@
               <w:ind w:left="720"/>
               <w:outlineLvl w:val="1"/>
               <w:rPr>
-                <w:del w:id="232" w:author="Xavier Hoenner" w:date="2015-08-14T14:23:00Z"/>
-                <w:b/>
-                <w:szCs w:val="24"/>
-              </w:rPr>
-              <w:pPrChange w:id="233" w:author="Xavier Hoenner" w:date="2015-08-14T14:23:00Z">
+                <w:del w:id="239" w:author="Xavier Hoenner" w:date="2015-08-14T14:23:00Z"/>
+                <w:b/>
+                <w:szCs w:val="24"/>
+              </w:rPr>
+              <w:pPrChange w:id="240" w:author="Xavier Hoenner" w:date="2015-08-14T14:23:00Z">
                 <w:pPr>
                   <w:spacing w:after="200" w:line="276" w:lineRule="auto"/>
                 </w:pPr>
               </w:pPrChange>
             </w:pPr>
-            <w:del w:id="234" w:author="Xavier Hoenner" w:date="2015-08-14T14:23:00Z">
+            <w:del w:id="241" w:author="Xavier Hoenner" w:date="2015-08-14T14:23:00Z">
               <w:r>
                 <w:rPr>
                   <w:b/>
@@ -14300,14 +14339,14 @@
               <w:ind w:left="720"/>
               <w:outlineLvl w:val="1"/>
               <w:rPr>
-                <w:del w:id="235" w:author="Xavier Hoenner" w:date="2015-08-14T14:23:00Z"/>
+                <w:del w:id="242" w:author="Xavier Hoenner" w:date="2015-08-14T14:23:00Z"/>
                 <w:rFonts w:asciiTheme="majorHAnsi" w:eastAsiaTheme="majorEastAsia" w:hAnsiTheme="majorHAnsi" w:cstheme="majorBidi"/>
                 <w:i/>
                 <w:iCs/>
                 <w:color w:val="404040" w:themeColor="text1" w:themeTint="BF"/>
                 <w:szCs w:val="24"/>
               </w:rPr>
-              <w:pPrChange w:id="236" w:author="Xavier Hoenner" w:date="2015-08-14T14:23:00Z">
+              <w:pPrChange w:id="243" w:author="Xavier Hoenner" w:date="2015-08-14T14:23:00Z">
                 <w:pPr>
                   <w:keepNext/>
                   <w:keepLines/>
@@ -14316,7 +14355,7 @@
                 </w:pPr>
               </w:pPrChange>
             </w:pPr>
-            <w:del w:id="237" w:author="Xavier Hoenner" w:date="2015-08-14T14:23:00Z">
+            <w:del w:id="244" w:author="Xavier Hoenner" w:date="2015-08-14T14:23:00Z">
               <w:r>
                 <w:rPr>
                   <w:szCs w:val="24"/>
@@ -14329,7 +14368,7 @@
       </w:tr>
       <w:tr>
         <w:trPr>
-          <w:del w:id="238" w:author="Xavier Hoenner" w:date="2015-08-14T14:23:00Z"/>
+          <w:del w:id="245" w:author="Xavier Hoenner" w:date="2015-08-14T14:23:00Z"/>
         </w:trPr>
         <w:tc>
           <w:tcPr>
@@ -14343,17 +14382,17 @@
               <w:ind w:left="720"/>
               <w:outlineLvl w:val="1"/>
               <w:rPr>
-                <w:del w:id="239" w:author="Xavier Hoenner" w:date="2015-08-14T14:23:00Z"/>
-                <w:b/>
-                <w:szCs w:val="24"/>
-              </w:rPr>
-              <w:pPrChange w:id="240" w:author="Xavier Hoenner" w:date="2015-08-14T14:23:00Z">
+                <w:del w:id="246" w:author="Xavier Hoenner" w:date="2015-08-14T14:23:00Z"/>
+                <w:b/>
+                <w:szCs w:val="24"/>
+              </w:rPr>
+              <w:pPrChange w:id="247" w:author="Xavier Hoenner" w:date="2015-08-14T14:23:00Z">
                 <w:pPr>
                   <w:spacing w:after="200" w:line="276" w:lineRule="auto"/>
                 </w:pPr>
               </w:pPrChange>
             </w:pPr>
-            <w:del w:id="241" w:author="Xavier Hoenner" w:date="2015-08-14T14:23:00Z">
+            <w:del w:id="248" w:author="Xavier Hoenner" w:date="2015-08-14T14:23:00Z">
               <w:r>
                 <w:rPr>
                   <w:b/>
@@ -14376,14 +14415,14 @@
               <w:ind w:left="720"/>
               <w:outlineLvl w:val="1"/>
               <w:rPr>
-                <w:del w:id="242" w:author="Xavier Hoenner" w:date="2015-08-14T14:23:00Z"/>
+                <w:del w:id="249" w:author="Xavier Hoenner" w:date="2015-08-14T14:23:00Z"/>
                 <w:rFonts w:asciiTheme="majorHAnsi" w:eastAsiaTheme="majorEastAsia" w:hAnsiTheme="majorHAnsi" w:cstheme="majorBidi"/>
                 <w:i/>
                 <w:iCs/>
                 <w:color w:val="404040" w:themeColor="text1" w:themeTint="BF"/>
                 <w:szCs w:val="24"/>
               </w:rPr>
-              <w:pPrChange w:id="243" w:author="Xavier Hoenner" w:date="2015-08-14T14:23:00Z">
+              <w:pPrChange w:id="250" w:author="Xavier Hoenner" w:date="2015-08-14T14:23:00Z">
                 <w:pPr>
                   <w:keepNext/>
                   <w:keepLines/>
@@ -14392,7 +14431,7 @@
                 </w:pPr>
               </w:pPrChange>
             </w:pPr>
-            <w:del w:id="244" w:author="Xavier Hoenner" w:date="2015-08-14T14:23:00Z">
+            <w:del w:id="251" w:author="Xavier Hoenner" w:date="2015-08-14T14:23:00Z">
               <w:r>
                 <w:rPr>
                   <w:szCs w:val="24"/>
@@ -14405,7 +14444,7 @@
       </w:tr>
       <w:tr>
         <w:trPr>
-          <w:del w:id="245" w:author="Xavier Hoenner" w:date="2015-08-14T14:23:00Z"/>
+          <w:del w:id="252" w:author="Xavier Hoenner" w:date="2015-08-14T14:23:00Z"/>
         </w:trPr>
         <w:tc>
           <w:tcPr>
@@ -14419,17 +14458,17 @@
               <w:ind w:left="720"/>
               <w:outlineLvl w:val="1"/>
               <w:rPr>
-                <w:del w:id="246" w:author="Xavier Hoenner" w:date="2015-08-14T14:23:00Z"/>
-                <w:b/>
-                <w:szCs w:val="24"/>
-              </w:rPr>
-              <w:pPrChange w:id="247" w:author="Xavier Hoenner" w:date="2015-08-14T14:23:00Z">
+                <w:del w:id="253" w:author="Xavier Hoenner" w:date="2015-08-14T14:23:00Z"/>
+                <w:b/>
+                <w:szCs w:val="24"/>
+              </w:rPr>
+              <w:pPrChange w:id="254" w:author="Xavier Hoenner" w:date="2015-08-14T14:23:00Z">
                 <w:pPr>
                   <w:spacing w:after="200" w:line="276" w:lineRule="auto"/>
                 </w:pPr>
               </w:pPrChange>
             </w:pPr>
-            <w:del w:id="248" w:author="Xavier Hoenner" w:date="2015-08-14T14:23:00Z">
+            <w:del w:id="255" w:author="Xavier Hoenner" w:date="2015-08-14T14:23:00Z">
               <w:r>
                 <w:rPr>
                   <w:b/>
@@ -14452,12 +14491,12 @@
               <w:ind w:left="720"/>
               <w:outlineLvl w:val="1"/>
               <w:rPr>
-                <w:del w:id="249" w:author="Xavier Hoenner" w:date="2015-08-14T14:23:00Z"/>
+                <w:del w:id="256" w:author="Xavier Hoenner" w:date="2015-08-14T14:23:00Z"/>
                 <w:rFonts w:asciiTheme="majorHAnsi" w:eastAsiaTheme="majorEastAsia" w:hAnsiTheme="majorHAnsi" w:cstheme="majorBidi"/>
                 <w:color w:val="404040" w:themeColor="text1" w:themeTint="BF"/>
                 <w:szCs w:val="24"/>
               </w:rPr>
-              <w:pPrChange w:id="250" w:author="Xavier Hoenner" w:date="2015-08-14T14:23:00Z">
+              <w:pPrChange w:id="257" w:author="Xavier Hoenner" w:date="2015-08-14T14:23:00Z">
                 <w:pPr>
                   <w:keepNext/>
                   <w:keepLines/>
@@ -14466,7 +14505,7 @@
                 </w:pPr>
               </w:pPrChange>
             </w:pPr>
-            <w:del w:id="251" w:author="Xavier Hoenner" w:date="2015-08-14T14:23:00Z">
+            <w:del w:id="258" w:author="Xavier Hoenner" w:date="2015-08-14T14:23:00Z">
               <w:r>
                 <w:rPr>
                   <w:szCs w:val="24"/>
@@ -14498,9 +14537,9 @@
         <w:ind w:left="720"/>
         <w:outlineLvl w:val="1"/>
         <w:rPr>
-          <w:del w:id="252" w:author="Xavier Hoenner" w:date="2015-08-14T14:23:00Z"/>
-        </w:rPr>
-        <w:pPrChange w:id="253" w:author="Xavier Hoenner" w:date="2015-08-14T14:23:00Z">
+          <w:del w:id="259" w:author="Xavier Hoenner" w:date="2015-08-14T14:23:00Z"/>
+        </w:rPr>
+        <w:pPrChange w:id="260" w:author="Xavier Hoenner" w:date="2015-08-14T14:23:00Z">
           <w:pPr/>
         </w:pPrChange>
       </w:pPr>
@@ -14513,13 +14552,13 @@
         <w:ind w:left="720"/>
         <w:outlineLvl w:val="1"/>
         <w:rPr>
-          <w:del w:id="254" w:author="Xavier Hoenner" w:date="2015-08-14T14:23:00Z"/>
-        </w:rPr>
-        <w:pPrChange w:id="255" w:author="Xavier Hoenner" w:date="2015-08-14T14:23:00Z">
+          <w:del w:id="261" w:author="Xavier Hoenner" w:date="2015-08-14T14:23:00Z"/>
+        </w:rPr>
+        <w:pPrChange w:id="262" w:author="Xavier Hoenner" w:date="2015-08-14T14:23:00Z">
           <w:pPr/>
         </w:pPrChange>
       </w:pPr>
-      <w:del w:id="256" w:author="Xavier Hoenner" w:date="2015-08-14T14:23:00Z">
+      <w:del w:id="263" w:author="Xavier Hoenner" w:date="2015-08-14T14:23:00Z">
         <w:r>
           <w:rPr>
             <w:u w:val="single"/>
@@ -14545,15 +14584,15 @@
         <w:ind w:left="720" w:hanging="1843"/>
         <w:outlineLvl w:val="1"/>
         <w:rPr>
-          <w:del w:id="257" w:author="Xavier Hoenner" w:date="2015-08-14T14:23:00Z"/>
-        </w:rPr>
-        <w:pPrChange w:id="258" w:author="Xavier Hoenner" w:date="2015-08-14T14:23:00Z">
+          <w:del w:id="264" w:author="Xavier Hoenner" w:date="2015-08-14T14:23:00Z"/>
+        </w:rPr>
+        <w:pPrChange w:id="265" w:author="Xavier Hoenner" w:date="2015-08-14T14:23:00Z">
           <w:pPr>
             <w:ind w:left="1843" w:hanging="1843"/>
           </w:pPr>
         </w:pPrChange>
       </w:pPr>
-      <w:del w:id="259" w:author="Xavier Hoenner" w:date="2015-08-14T14:23:00Z">
+      <w:del w:id="266" w:author="Xavier Hoenner" w:date="2015-08-14T14:23:00Z">
         <w:r>
           <w:rPr>
             <w:u w:val="single"/>
@@ -14573,16 +14612,16 @@
         <w:ind w:left="720" w:hanging="1843"/>
         <w:outlineLvl w:val="1"/>
         <w:rPr>
-          <w:del w:id="260" w:author="Xavier Hoenner" w:date="2015-08-14T14:23:00Z"/>
+          <w:del w:id="267" w:author="Xavier Hoenner" w:date="2015-08-14T14:23:00Z"/>
           <w:u w:val="single"/>
         </w:rPr>
-        <w:pPrChange w:id="261" w:author="Xavier Hoenner" w:date="2015-08-14T14:23:00Z">
+        <w:pPrChange w:id="268" w:author="Xavier Hoenner" w:date="2015-08-14T14:23:00Z">
           <w:pPr>
             <w:ind w:left="1843" w:hanging="1843"/>
           </w:pPr>
         </w:pPrChange>
       </w:pPr>
-      <w:del w:id="262" w:author="Xavier Hoenner" w:date="2015-08-14T14:23:00Z">
+      <w:del w:id="269" w:author="Xavier Hoenner" w:date="2015-08-14T14:23:00Z">
         <w:r>
           <w:rPr>
             <w:u w:val="single"/>
@@ -14608,15 +14647,15 @@
         <w:ind w:left="720" w:hanging="993"/>
         <w:outlineLvl w:val="1"/>
         <w:rPr>
-          <w:del w:id="263" w:author="Xavier Hoenner" w:date="2015-08-14T14:23:00Z"/>
-        </w:rPr>
-        <w:pPrChange w:id="264" w:author="Xavier Hoenner" w:date="2015-08-14T14:23:00Z">
+          <w:del w:id="270" w:author="Xavier Hoenner" w:date="2015-08-14T14:23:00Z"/>
+        </w:rPr>
+        <w:pPrChange w:id="271" w:author="Xavier Hoenner" w:date="2015-08-14T14:23:00Z">
           <w:pPr>
             <w:ind w:left="993" w:hanging="993"/>
           </w:pPr>
         </w:pPrChange>
       </w:pPr>
-      <w:del w:id="265" w:author="Xavier Hoenner" w:date="2015-08-14T14:23:00Z">
+      <w:del w:id="272" w:author="Xavier Hoenner" w:date="2015-08-14T14:23:00Z">
         <w:r>
           <w:rPr>
             <w:u w:val="single"/>
@@ -14792,10 +14831,10 @@
         <w:ind w:left="720"/>
         <w:outlineLvl w:val="1"/>
         <w:rPr>
-          <w:del w:id="266" w:author="Xavier Hoenner" w:date="2015-08-14T14:23:00Z"/>
+          <w:del w:id="273" w:author="Xavier Hoenner" w:date="2015-08-14T14:23:00Z"/>
           <w:u w:val="single"/>
         </w:rPr>
-        <w:pPrChange w:id="267" w:author="Xavier Hoenner" w:date="2015-08-14T14:23:00Z">
+        <w:pPrChange w:id="274" w:author="Xavier Hoenner" w:date="2015-08-14T14:23:00Z">
           <w:pPr/>
         </w:pPrChange>
       </w:pPr>
@@ -14806,15 +14845,15 @@
         <w:spacing w:line="360" w:lineRule="auto"/>
         <w:ind w:left="720"/>
         <w:rPr>
-          <w:del w:id="268" w:author="Xavier Hoenner" w:date="2015-08-14T14:23:00Z"/>
-        </w:rPr>
-        <w:pPrChange w:id="269" w:author="Xavier Hoenner" w:date="2015-08-14T14:23:00Z">
+          <w:del w:id="275" w:author="Xavier Hoenner" w:date="2015-08-14T14:23:00Z"/>
+        </w:rPr>
+        <w:pPrChange w:id="276" w:author="Xavier Hoenner" w:date="2015-08-14T14:23:00Z">
           <w:pPr>
             <w:pStyle w:val="Heading3"/>
           </w:pPr>
         </w:pPrChange>
       </w:pPr>
-      <w:del w:id="270" w:author="Xavier Hoenner" w:date="2015-08-14T14:23:00Z">
+      <w:del w:id="277" w:author="Xavier Hoenner" w:date="2015-08-14T14:23:00Z">
         <w:r>
           <w:delText>Template</w:delText>
         </w:r>
@@ -14840,7 +14879,7 @@
       <w:tr>
         <w:trPr>
           <w:jc w:val="center"/>
-          <w:del w:id="271" w:author="Xavier Hoenner" w:date="2015-08-14T14:23:00Z"/>
+          <w:del w:id="278" w:author="Xavier Hoenner" w:date="2015-08-14T14:23:00Z"/>
         </w:trPr>
         <w:tc>
           <w:tcPr>
@@ -14856,17 +14895,17 @@
               <w:jc w:val="center"/>
               <w:outlineLvl w:val="1"/>
               <w:rPr>
-                <w:del w:id="272" w:author="Xavier Hoenner" w:date="2015-08-14T14:23:00Z"/>
-                <w:b/>
-              </w:rPr>
-              <w:pPrChange w:id="273" w:author="Xavier Hoenner" w:date="2015-08-14T14:23:00Z">
+                <w:del w:id="279" w:author="Xavier Hoenner" w:date="2015-08-14T14:23:00Z"/>
+                <w:b/>
+              </w:rPr>
+              <w:pPrChange w:id="280" w:author="Xavier Hoenner" w:date="2015-08-14T14:23:00Z">
                 <w:pPr>
                   <w:spacing w:after="200" w:line="276" w:lineRule="auto"/>
                   <w:jc w:val="center"/>
                 </w:pPr>
               </w:pPrChange>
             </w:pPr>
-            <w:del w:id="274" w:author="Xavier Hoenner" w:date="2015-08-14T14:23:00Z">
+            <w:del w:id="281" w:author="Xavier Hoenner" w:date="2015-08-14T14:23:00Z">
               <w:r>
                 <w:rPr>
                   <w:b/>
@@ -14890,17 +14929,17 @@
               <w:jc w:val="center"/>
               <w:outlineLvl w:val="1"/>
               <w:rPr>
-                <w:del w:id="275" w:author="Xavier Hoenner" w:date="2015-08-14T14:23:00Z"/>
-                <w:b/>
-              </w:rPr>
-              <w:pPrChange w:id="276" w:author="Xavier Hoenner" w:date="2015-08-14T14:23:00Z">
+                <w:del w:id="282" w:author="Xavier Hoenner" w:date="2015-08-14T14:23:00Z"/>
+                <w:b/>
+              </w:rPr>
+              <w:pPrChange w:id="283" w:author="Xavier Hoenner" w:date="2015-08-14T14:23:00Z">
                 <w:pPr>
                   <w:spacing w:after="200" w:line="276" w:lineRule="auto"/>
                   <w:jc w:val="center"/>
                 </w:pPr>
               </w:pPrChange>
             </w:pPr>
-            <w:del w:id="277" w:author="Xavier Hoenner" w:date="2015-08-14T14:23:00Z">
+            <w:del w:id="284" w:author="Xavier Hoenner" w:date="2015-08-14T14:23:00Z">
               <w:r>
                 <w:rPr>
                   <w:b/>
@@ -14924,17 +14963,17 @@
               <w:jc w:val="center"/>
               <w:outlineLvl w:val="1"/>
               <w:rPr>
-                <w:del w:id="278" w:author="Xavier Hoenner" w:date="2015-08-14T14:23:00Z"/>
-                <w:b/>
-              </w:rPr>
-              <w:pPrChange w:id="279" w:author="Xavier Hoenner" w:date="2015-08-14T14:23:00Z">
+                <w:del w:id="285" w:author="Xavier Hoenner" w:date="2015-08-14T14:23:00Z"/>
+                <w:b/>
+              </w:rPr>
+              <w:pPrChange w:id="286" w:author="Xavier Hoenner" w:date="2015-08-14T14:23:00Z">
                 <w:pPr>
                   <w:spacing w:after="200" w:line="276" w:lineRule="auto"/>
                   <w:jc w:val="center"/>
                 </w:pPr>
               </w:pPrChange>
             </w:pPr>
-            <w:del w:id="280" w:author="Xavier Hoenner" w:date="2015-08-14T14:23:00Z">
+            <w:del w:id="287" w:author="Xavier Hoenner" w:date="2015-08-14T14:23:00Z">
               <w:r>
                 <w:rPr>
                   <w:b/>
@@ -14958,17 +14997,17 @@
               <w:jc w:val="center"/>
               <w:outlineLvl w:val="1"/>
               <w:rPr>
-                <w:del w:id="281" w:author="Xavier Hoenner" w:date="2015-08-14T14:23:00Z"/>
-                <w:b/>
-              </w:rPr>
-              <w:pPrChange w:id="282" w:author="Xavier Hoenner" w:date="2015-08-14T14:23:00Z">
+                <w:del w:id="288" w:author="Xavier Hoenner" w:date="2015-08-14T14:23:00Z"/>
+                <w:b/>
+              </w:rPr>
+              <w:pPrChange w:id="289" w:author="Xavier Hoenner" w:date="2015-08-14T14:23:00Z">
                 <w:pPr>
                   <w:spacing w:after="200" w:line="276" w:lineRule="auto"/>
                   <w:jc w:val="center"/>
                 </w:pPr>
               </w:pPrChange>
             </w:pPr>
-            <w:del w:id="283" w:author="Xavier Hoenner" w:date="2015-08-14T14:23:00Z">
+            <w:del w:id="290" w:author="Xavier Hoenner" w:date="2015-08-14T14:23:00Z">
               <w:r>
                 <w:rPr>
                   <w:b/>
@@ -14992,17 +15031,17 @@
               <w:jc w:val="center"/>
               <w:outlineLvl w:val="1"/>
               <w:rPr>
-                <w:del w:id="284" w:author="Xavier Hoenner" w:date="2015-08-14T14:23:00Z"/>
-                <w:b/>
-              </w:rPr>
-              <w:pPrChange w:id="285" w:author="Xavier Hoenner" w:date="2015-08-14T14:23:00Z">
+                <w:del w:id="291" w:author="Xavier Hoenner" w:date="2015-08-14T14:23:00Z"/>
+                <w:b/>
+              </w:rPr>
+              <w:pPrChange w:id="292" w:author="Xavier Hoenner" w:date="2015-08-14T14:23:00Z">
                 <w:pPr>
                   <w:spacing w:after="200" w:line="276" w:lineRule="auto"/>
                   <w:jc w:val="center"/>
                 </w:pPr>
               </w:pPrChange>
             </w:pPr>
-            <w:del w:id="286" w:author="Xavier Hoenner" w:date="2015-08-14T14:23:00Z">
+            <w:del w:id="293" w:author="Xavier Hoenner" w:date="2015-08-14T14:23:00Z">
               <w:r>
                 <w:rPr>
                   <w:b/>
@@ -15026,17 +15065,17 @@
               <w:jc w:val="center"/>
               <w:outlineLvl w:val="1"/>
               <w:rPr>
-                <w:del w:id="287" w:author="Xavier Hoenner" w:date="2015-08-14T14:23:00Z"/>
-                <w:b/>
-              </w:rPr>
-              <w:pPrChange w:id="288" w:author="Xavier Hoenner" w:date="2015-08-14T14:23:00Z">
+                <w:del w:id="294" w:author="Xavier Hoenner" w:date="2015-08-14T14:23:00Z"/>
+                <w:b/>
+              </w:rPr>
+              <w:pPrChange w:id="295" w:author="Xavier Hoenner" w:date="2015-08-14T14:23:00Z">
                 <w:pPr>
                   <w:spacing w:after="200" w:line="276" w:lineRule="auto"/>
                   <w:jc w:val="center"/>
                 </w:pPr>
               </w:pPrChange>
             </w:pPr>
-            <w:del w:id="289" w:author="Xavier Hoenner" w:date="2015-08-14T14:23:00Z">
+            <w:del w:id="296" w:author="Xavier Hoenner" w:date="2015-08-14T14:23:00Z">
               <w:r>
                 <w:rPr>
                   <w:b/>
@@ -15060,17 +15099,17 @@
               <w:jc w:val="center"/>
               <w:outlineLvl w:val="1"/>
               <w:rPr>
-                <w:del w:id="290" w:author="Xavier Hoenner" w:date="2015-08-14T14:23:00Z"/>
-                <w:b/>
-              </w:rPr>
-              <w:pPrChange w:id="291" w:author="Xavier Hoenner" w:date="2015-08-14T14:23:00Z">
+                <w:del w:id="297" w:author="Xavier Hoenner" w:date="2015-08-14T14:23:00Z"/>
+                <w:b/>
+              </w:rPr>
+              <w:pPrChange w:id="298" w:author="Xavier Hoenner" w:date="2015-08-14T14:23:00Z">
                 <w:pPr>
                   <w:spacing w:after="200" w:line="276" w:lineRule="auto"/>
                   <w:jc w:val="center"/>
                 </w:pPr>
               </w:pPrChange>
             </w:pPr>
-            <w:del w:id="292" w:author="Xavier Hoenner" w:date="2015-08-14T14:23:00Z">
+            <w:del w:id="299" w:author="Xavier Hoenner" w:date="2015-08-14T14:23:00Z">
               <w:r>
                 <w:rPr>
                   <w:b/>
@@ -15084,7 +15123,7 @@
       <w:tr>
         <w:trPr>
           <w:jc w:val="center"/>
-          <w:del w:id="293" w:author="Xavier Hoenner" w:date="2015-08-14T14:23:00Z"/>
+          <w:del w:id="300" w:author="Xavier Hoenner" w:date="2015-08-14T14:23:00Z"/>
         </w:trPr>
         <w:tc>
           <w:tcPr>
@@ -15100,16 +15139,16 @@
               <w:jc w:val="center"/>
               <w:outlineLvl w:val="1"/>
               <w:rPr>
-                <w:del w:id="294" w:author="Xavier Hoenner" w:date="2015-08-14T14:23:00Z"/>
-              </w:rPr>
-              <w:pPrChange w:id="295" w:author="Xavier Hoenner" w:date="2015-08-14T14:23:00Z">
+                <w:del w:id="301" w:author="Xavier Hoenner" w:date="2015-08-14T14:23:00Z"/>
+              </w:rPr>
+              <w:pPrChange w:id="302" w:author="Xavier Hoenner" w:date="2015-08-14T14:23:00Z">
                 <w:pPr>
                   <w:spacing w:after="200" w:line="276" w:lineRule="auto"/>
                   <w:jc w:val="center"/>
                 </w:pPr>
               </w:pPrChange>
             </w:pPr>
-            <w:del w:id="296" w:author="Xavier Hoenner" w:date="2015-08-14T14:23:00Z">
+            <w:del w:id="303" w:author="Xavier Hoenner" w:date="2015-08-14T14:23:00Z">
               <w:r>
                 <w:delText>Animal ID</w:delText>
               </w:r>
@@ -15130,16 +15169,16 @@
               <w:jc w:val="center"/>
               <w:outlineLvl w:val="1"/>
               <w:rPr>
-                <w:del w:id="297" w:author="Xavier Hoenner" w:date="2015-08-14T14:23:00Z"/>
-              </w:rPr>
-              <w:pPrChange w:id="298" w:author="Xavier Hoenner" w:date="2015-08-14T14:23:00Z">
+                <w:del w:id="304" w:author="Xavier Hoenner" w:date="2015-08-14T14:23:00Z"/>
+              </w:rPr>
+              <w:pPrChange w:id="305" w:author="Xavier Hoenner" w:date="2015-08-14T14:23:00Z">
                 <w:pPr>
                   <w:spacing w:after="200" w:line="276" w:lineRule="auto"/>
                   <w:jc w:val="center"/>
                 </w:pPr>
               </w:pPrChange>
             </w:pPr>
-            <w:del w:id="299" w:author="Xavier Hoenner" w:date="2015-08-14T14:23:00Z">
+            <w:del w:id="306" w:author="Xavier Hoenner" w:date="2015-08-14T14:23:00Z">
               <w:r>
                 <w:delText># measurements</w:delText>
               </w:r>
@@ -15160,16 +15199,16 @@
               <w:jc w:val="center"/>
               <w:outlineLvl w:val="1"/>
               <w:rPr>
-                <w:del w:id="300" w:author="Xavier Hoenner" w:date="2015-08-14T14:23:00Z"/>
-              </w:rPr>
-              <w:pPrChange w:id="301" w:author="Xavier Hoenner" w:date="2015-08-14T14:23:00Z">
+                <w:del w:id="307" w:author="Xavier Hoenner" w:date="2015-08-14T14:23:00Z"/>
+              </w:rPr>
+              <w:pPrChange w:id="308" w:author="Xavier Hoenner" w:date="2015-08-14T14:23:00Z">
                 <w:pPr>
                   <w:spacing w:after="200" w:line="276" w:lineRule="auto"/>
                   <w:jc w:val="center"/>
                 </w:pPr>
               </w:pPrChange>
             </w:pPr>
-            <w:del w:id="302" w:author="Xavier Hoenner" w:date="2015-08-14T14:23:00Z">
+            <w:del w:id="309" w:author="Xavier Hoenner" w:date="2015-08-14T14:23:00Z">
               <w:r>
                 <w:delText>Latitudinal range</w:delText>
               </w:r>
@@ -15190,16 +15229,16 @@
               <w:jc w:val="center"/>
               <w:outlineLvl w:val="1"/>
               <w:rPr>
-                <w:del w:id="303" w:author="Xavier Hoenner" w:date="2015-08-14T14:23:00Z"/>
-              </w:rPr>
-              <w:pPrChange w:id="304" w:author="Xavier Hoenner" w:date="2015-08-14T14:23:00Z">
+                <w:del w:id="310" w:author="Xavier Hoenner" w:date="2015-08-14T14:23:00Z"/>
+              </w:rPr>
+              <w:pPrChange w:id="311" w:author="Xavier Hoenner" w:date="2015-08-14T14:23:00Z">
                 <w:pPr>
                   <w:spacing w:after="200" w:line="276" w:lineRule="auto"/>
                   <w:jc w:val="center"/>
                 </w:pPr>
               </w:pPrChange>
             </w:pPr>
-            <w:del w:id="305" w:author="Xavier Hoenner" w:date="2015-08-14T14:23:00Z">
+            <w:del w:id="312" w:author="Xavier Hoenner" w:date="2015-08-14T14:23:00Z">
               <w:r>
                 <w:delText>Longitudinal range</w:delText>
               </w:r>
@@ -15220,16 +15259,16 @@
               <w:jc w:val="center"/>
               <w:outlineLvl w:val="1"/>
               <w:rPr>
-                <w:del w:id="306" w:author="Xavier Hoenner" w:date="2015-08-14T14:23:00Z"/>
-              </w:rPr>
-              <w:pPrChange w:id="307" w:author="Xavier Hoenner" w:date="2015-08-14T14:23:00Z">
+                <w:del w:id="313" w:author="Xavier Hoenner" w:date="2015-08-14T14:23:00Z"/>
+              </w:rPr>
+              <w:pPrChange w:id="314" w:author="Xavier Hoenner" w:date="2015-08-14T14:23:00Z">
                 <w:pPr>
                   <w:spacing w:after="200" w:line="276" w:lineRule="auto"/>
                   <w:jc w:val="center"/>
                 </w:pPr>
               </w:pPrChange>
             </w:pPr>
-            <w:del w:id="308" w:author="Xavier Hoenner" w:date="2015-08-14T14:23:00Z">
+            <w:del w:id="315" w:author="Xavier Hoenner" w:date="2015-08-14T14:23:00Z">
               <w:r>
                 <w:delText>Start</w:delText>
               </w:r>
@@ -15239,74 +15278,6 @@
         <w:tc>
           <w:tcPr>
             <w:tcW w:w="992" w:type="dxa"/>
-            <w:vAlign w:val="center"/>
-          </w:tcPr>
-          <w:p>
-            <w:pPr>
-              <w:keepNext/>
-              <w:keepLines/>
-              <w:spacing w:line="360" w:lineRule="auto"/>
-              <w:ind w:left="720"/>
-              <w:jc w:val="center"/>
-              <w:outlineLvl w:val="1"/>
-              <w:rPr>
-                <w:del w:id="309" w:author="Xavier Hoenner" w:date="2015-08-14T14:23:00Z"/>
-              </w:rPr>
-              <w:pPrChange w:id="310" w:author="Xavier Hoenner" w:date="2015-08-14T14:23:00Z">
-                <w:pPr>
-                  <w:spacing w:after="200" w:line="276" w:lineRule="auto"/>
-                  <w:jc w:val="center"/>
-                </w:pPr>
-              </w:pPrChange>
-            </w:pPr>
-            <w:del w:id="311" w:author="Xavier Hoenner" w:date="2015-08-14T14:23:00Z">
-              <w:r>
-                <w:delText>End</w:delText>
-              </w:r>
-            </w:del>
-          </w:p>
-        </w:tc>
-        <w:tc>
-          <w:tcPr>
-            <w:tcW w:w="992" w:type="dxa"/>
-            <w:vAlign w:val="center"/>
-          </w:tcPr>
-          <w:p>
-            <w:pPr>
-              <w:keepNext/>
-              <w:keepLines/>
-              <w:spacing w:line="360" w:lineRule="auto"/>
-              <w:ind w:left="720"/>
-              <w:jc w:val="center"/>
-              <w:outlineLvl w:val="1"/>
-              <w:rPr>
-                <w:del w:id="312" w:author="Xavier Hoenner" w:date="2015-08-14T14:23:00Z"/>
-              </w:rPr>
-              <w:pPrChange w:id="313" w:author="Xavier Hoenner" w:date="2015-08-14T14:23:00Z">
-                <w:pPr>
-                  <w:spacing w:after="200" w:line="276" w:lineRule="auto"/>
-                  <w:jc w:val="center"/>
-                </w:pPr>
-              </w:pPrChange>
-            </w:pPr>
-            <w:del w:id="314" w:author="Xavier Hoenner" w:date="2015-08-14T14:23:00Z">
-              <w:r>
-                <w:delText>Mean time coverage (days)</w:delText>
-              </w:r>
-            </w:del>
-          </w:p>
-        </w:tc>
-      </w:tr>
-      <w:tr>
-        <w:trPr>
-          <w:jc w:val="center"/>
-          <w:del w:id="315" w:author="Xavier Hoenner" w:date="2015-08-14T14:23:00Z"/>
-        </w:trPr>
-        <w:tc>
-          <w:tcPr>
-            <w:tcW w:w="7287" w:type="dxa"/>
-            <w:gridSpan w:val="7"/>
-            <w:shd w:val="clear" w:color="auto" w:fill="595959" w:themeFill="text1" w:themeFillTint="A6"/>
             <w:vAlign w:val="center"/>
           </w:tcPr>
           <w:p>
@@ -15329,7 +15300,37 @@
             </w:pPr>
             <w:del w:id="318" w:author="Xavier Hoenner" w:date="2015-08-14T14:23:00Z">
               <w:r>
-                <w:delText>Headers = tagged_animals</w:delText>
+                <w:delText>End</w:delText>
+              </w:r>
+            </w:del>
+          </w:p>
+        </w:tc>
+        <w:tc>
+          <w:tcPr>
+            <w:tcW w:w="992" w:type="dxa"/>
+            <w:vAlign w:val="center"/>
+          </w:tcPr>
+          <w:p>
+            <w:pPr>
+              <w:keepNext/>
+              <w:keepLines/>
+              <w:spacing w:line="360" w:lineRule="auto"/>
+              <w:ind w:left="720"/>
+              <w:jc w:val="center"/>
+              <w:outlineLvl w:val="1"/>
+              <w:rPr>
+                <w:del w:id="319" w:author="Xavier Hoenner" w:date="2015-08-14T14:23:00Z"/>
+              </w:rPr>
+              <w:pPrChange w:id="320" w:author="Xavier Hoenner" w:date="2015-08-14T14:23:00Z">
+                <w:pPr>
+                  <w:spacing w:after="200" w:line="276" w:lineRule="auto"/>
+                  <w:jc w:val="center"/>
+                </w:pPr>
+              </w:pPrChange>
+            </w:pPr>
+            <w:del w:id="321" w:author="Xavier Hoenner" w:date="2015-08-14T14:23:00Z">
+              <w:r>
+                <w:delText>Mean time coverage (days)</w:delText>
               </w:r>
             </w:del>
           </w:p>
@@ -15338,11 +15339,13 @@
       <w:tr>
         <w:trPr>
           <w:jc w:val="center"/>
-          <w:del w:id="319" w:author="Xavier Hoenner" w:date="2015-08-14T14:23:00Z"/>
+          <w:del w:id="322" w:author="Xavier Hoenner" w:date="2015-08-14T14:23:00Z"/>
         </w:trPr>
         <w:tc>
           <w:tcPr>
-            <w:tcW w:w="1275" w:type="dxa"/>
+            <w:tcW w:w="7287" w:type="dxa"/>
+            <w:gridSpan w:val="7"/>
+            <w:shd w:val="clear" w:color="auto" w:fill="595959" w:themeFill="text1" w:themeFillTint="A6"/>
             <w:vAlign w:val="center"/>
           </w:tcPr>
           <w:p>
@@ -15354,11 +15357,47 @@
               <w:jc w:val="center"/>
               <w:outlineLvl w:val="1"/>
               <w:rPr>
-                <w:del w:id="320" w:author="Xavier Hoenner" w:date="2015-08-14T14:23:00Z"/>
+                <w:del w:id="323" w:author="Xavier Hoenner" w:date="2015-08-14T14:23:00Z"/>
+              </w:rPr>
+              <w:pPrChange w:id="324" w:author="Xavier Hoenner" w:date="2015-08-14T14:23:00Z">
+                <w:pPr>
+                  <w:spacing w:after="200" w:line="276" w:lineRule="auto"/>
+                  <w:jc w:val="center"/>
+                </w:pPr>
+              </w:pPrChange>
+            </w:pPr>
+            <w:del w:id="325" w:author="Xavier Hoenner" w:date="2015-08-14T14:23:00Z">
+              <w:r>
+                <w:delText>Headers = tagged_animals</w:delText>
+              </w:r>
+            </w:del>
+          </w:p>
+        </w:tc>
+      </w:tr>
+      <w:tr>
+        <w:trPr>
+          <w:jc w:val="center"/>
+          <w:del w:id="326" w:author="Xavier Hoenner" w:date="2015-08-14T14:23:00Z"/>
+        </w:trPr>
+        <w:tc>
+          <w:tcPr>
+            <w:tcW w:w="1275" w:type="dxa"/>
+            <w:vAlign w:val="center"/>
+          </w:tcPr>
+          <w:p>
+            <w:pPr>
+              <w:keepNext/>
+              <w:keepLines/>
+              <w:spacing w:line="360" w:lineRule="auto"/>
+              <w:ind w:left="720"/>
+              <w:jc w:val="center"/>
+              <w:outlineLvl w:val="1"/>
+              <w:rPr>
+                <w:del w:id="327" w:author="Xavier Hoenner" w:date="2015-08-14T14:23:00Z"/>
                 <w:rFonts w:ascii="Tahoma" w:hAnsi="Tahoma" w:cs="Tahoma"/>
                 <w:szCs w:val="16"/>
               </w:rPr>
-              <w:pPrChange w:id="321" w:author="Xavier Hoenner" w:date="2015-08-14T14:23:00Z">
+              <w:pPrChange w:id="328" w:author="Xavier Hoenner" w:date="2015-08-14T14:23:00Z">
                 <w:pPr>
                   <w:tabs>
                     <w:tab w:val="center" w:pos="4513"/>
@@ -15385,11 +15424,11 @@
               <w:jc w:val="center"/>
               <w:outlineLvl w:val="1"/>
               <w:rPr>
-                <w:del w:id="322" w:author="Xavier Hoenner" w:date="2015-08-14T14:23:00Z"/>
+                <w:del w:id="329" w:author="Xavier Hoenner" w:date="2015-08-14T14:23:00Z"/>
                 <w:rFonts w:ascii="Tahoma" w:hAnsi="Tahoma" w:cs="Tahoma"/>
                 <w:szCs w:val="16"/>
               </w:rPr>
-              <w:pPrChange w:id="323" w:author="Xavier Hoenner" w:date="2015-08-14T14:23:00Z">
+              <w:pPrChange w:id="330" w:author="Xavier Hoenner" w:date="2015-08-14T14:23:00Z">
                 <w:pPr>
                   <w:tabs>
                     <w:tab w:val="center" w:pos="4513"/>
@@ -15416,11 +15455,11 @@
               <w:jc w:val="center"/>
               <w:outlineLvl w:val="1"/>
               <w:rPr>
-                <w:del w:id="324" w:author="Xavier Hoenner" w:date="2015-08-14T14:23:00Z"/>
+                <w:del w:id="331" w:author="Xavier Hoenner" w:date="2015-08-14T14:23:00Z"/>
                 <w:rFonts w:ascii="Tahoma" w:hAnsi="Tahoma" w:cs="Tahoma"/>
                 <w:szCs w:val="16"/>
               </w:rPr>
-              <w:pPrChange w:id="325" w:author="Xavier Hoenner" w:date="2015-08-14T14:23:00Z">
+              <w:pPrChange w:id="332" w:author="Xavier Hoenner" w:date="2015-08-14T14:23:00Z">
                 <w:pPr>
                   <w:tabs>
                     <w:tab w:val="center" w:pos="4513"/>
@@ -15447,11 +15486,11 @@
               <w:jc w:val="center"/>
               <w:outlineLvl w:val="1"/>
               <w:rPr>
-                <w:del w:id="326" w:author="Xavier Hoenner" w:date="2015-08-14T14:23:00Z"/>
+                <w:del w:id="333" w:author="Xavier Hoenner" w:date="2015-08-14T14:23:00Z"/>
                 <w:rFonts w:ascii="Tahoma" w:hAnsi="Tahoma" w:cs="Tahoma"/>
                 <w:szCs w:val="16"/>
               </w:rPr>
-              <w:pPrChange w:id="327" w:author="Xavier Hoenner" w:date="2015-08-14T14:23:00Z">
+              <w:pPrChange w:id="334" w:author="Xavier Hoenner" w:date="2015-08-14T14:23:00Z">
                 <w:pPr>
                   <w:tabs>
                     <w:tab w:val="center" w:pos="4513"/>
@@ -15478,11 +15517,11 @@
               <w:jc w:val="center"/>
               <w:outlineLvl w:val="1"/>
               <w:rPr>
-                <w:del w:id="328" w:author="Xavier Hoenner" w:date="2015-08-14T14:23:00Z"/>
+                <w:del w:id="335" w:author="Xavier Hoenner" w:date="2015-08-14T14:23:00Z"/>
                 <w:rFonts w:ascii="Tahoma" w:hAnsi="Tahoma" w:cs="Tahoma"/>
                 <w:szCs w:val="16"/>
               </w:rPr>
-              <w:pPrChange w:id="329" w:author="Xavier Hoenner" w:date="2015-08-14T14:23:00Z">
+              <w:pPrChange w:id="336" w:author="Xavier Hoenner" w:date="2015-08-14T14:23:00Z">
                 <w:pPr>
                   <w:tabs>
                     <w:tab w:val="center" w:pos="4513"/>
@@ -15509,11 +15548,11 @@
               <w:jc w:val="center"/>
               <w:outlineLvl w:val="1"/>
               <w:rPr>
-                <w:del w:id="330" w:author="Xavier Hoenner" w:date="2015-08-14T14:23:00Z"/>
+                <w:del w:id="337" w:author="Xavier Hoenner" w:date="2015-08-14T14:23:00Z"/>
                 <w:rFonts w:ascii="Tahoma" w:hAnsi="Tahoma" w:cs="Tahoma"/>
                 <w:szCs w:val="16"/>
               </w:rPr>
-              <w:pPrChange w:id="331" w:author="Xavier Hoenner" w:date="2015-08-14T14:23:00Z">
+              <w:pPrChange w:id="338" w:author="Xavier Hoenner" w:date="2015-08-14T14:23:00Z">
                 <w:pPr>
                   <w:tabs>
                     <w:tab w:val="center" w:pos="4513"/>
@@ -15540,11 +15579,11 @@
               <w:jc w:val="center"/>
               <w:outlineLvl w:val="1"/>
               <w:rPr>
-                <w:del w:id="332" w:author="Xavier Hoenner" w:date="2015-08-14T14:23:00Z"/>
+                <w:del w:id="339" w:author="Xavier Hoenner" w:date="2015-08-14T14:23:00Z"/>
                 <w:rFonts w:ascii="Tahoma" w:hAnsi="Tahoma" w:cs="Tahoma"/>
                 <w:szCs w:val="16"/>
               </w:rPr>
-              <w:pPrChange w:id="333" w:author="Xavier Hoenner" w:date="2015-08-14T14:23:00Z">
+              <w:pPrChange w:id="340" w:author="Xavier Hoenner" w:date="2015-08-14T14:23:00Z">
                 <w:pPr>
                   <w:tabs>
                     <w:tab w:val="center" w:pos="4513"/>
@@ -15568,13 +15607,13 @@
         <w:rPr>
           <w:szCs w:val="24"/>
         </w:rPr>
-        <w:pPrChange w:id="334" w:author="Xavier Hoenner" w:date="2015-08-14T14:23:00Z">
+        <w:pPrChange w:id="341" w:author="Xavier Hoenner" w:date="2015-08-14T14:23:00Z">
           <w:pPr/>
         </w:pPrChange>
       </w:pPr>
     </w:p>
     <w:sectPr>
-      <w:headerReference w:type="default" r:id="rId21"/>
+      <w:headerReference w:type="default" r:id="rId22"/>
       <w:pgSz w:w="11906" w:h="16838"/>
       <w:pgMar w:top="1440" w:right="1440" w:bottom="1440" w:left="1440" w:header="708" w:footer="708" w:gutter="0"/>
       <w:cols w:space="708"/>
@@ -15582,6 +15621,29 @@
     </w:sectPr>
   </w:body>
 </w:document>
+</file>
+
+<file path=word/comments.xml><?xml version="1.0" encoding="utf-8"?>
+<w:comments xmlns:wpc="http://schemas.microsoft.com/office/word/2010/wordprocessingCanvas" xmlns:mo="http://schemas.microsoft.com/office/mac/office/2008/main" xmlns:mc="http://schemas.openxmlformats.org/markup-compatibility/2006" xmlns:mv="urn:schemas-microsoft-com:mac:vml" xmlns:o="urn:schemas-microsoft-com:office:office" xmlns:r="http://schemas.openxmlformats.org/officeDocument/2006/relationships" xmlns:m="http://schemas.openxmlformats.org/officeDocument/2006/math" xmlns:v="urn:schemas-microsoft-com:vml" xmlns:wp14="http://schemas.microsoft.com/office/word/2010/wordprocessingDrawing" xmlns:wp="http://schemas.openxmlformats.org/drawingml/2006/wordprocessingDrawing" xmlns:w10="urn:schemas-microsoft-com:office:word" xmlns:w="http://schemas.openxmlformats.org/wordprocessingml/2006/main" xmlns:w14="http://schemas.microsoft.com/office/word/2010/wordml" xmlns:wpg="http://schemas.microsoft.com/office/word/2010/wordprocessingGroup" xmlns:wpi="http://schemas.microsoft.com/office/word/2010/wordprocessingInk" xmlns:wne="http://schemas.microsoft.com/office/word/2006/wordml" xmlns:wps="http://schemas.microsoft.com/office/word/2010/wordprocessingShape" mc:Ignorable="w14 wp14">
+  <w:comment w:id="6" w:author="Xavier Hoenner" w:date="2015-09-01T14:05:00Z" w:initials="XH">
+    <w:p>
+      <w:pPr>
+        <w:pStyle w:val="CommentText"/>
+      </w:pPr>
+      <w:r>
+        <w:rPr>
+          <w:rStyle w:val="CommentReference"/>
+        </w:rPr>
+        <w:annotationRef/>
+      </w:r>
+      <w:r>
+        <w:t>Change that?</w:t>
+      </w:r>
+      <w:bookmarkStart w:id="7" w:name="_GoBack"/>
+      <w:bookmarkEnd w:id="7"/>
+    </w:p>
+  </w:comment>
+</w:comments>
 </file>
 
 <file path=word/endnotes.xml><?xml version="1.0" encoding="utf-8"?>
@@ -15652,15 +15714,15 @@
     <w:r>
       <w:fldChar w:fldCharType="separate"/>
     </w:r>
-    <w:ins w:id="335" w:author="Xavier Hoenner" w:date="2015-08-28T12:16:00Z">
+    <w:ins w:id="342" w:author="Xavier Hoenner" w:date="2015-09-01T13:58:00Z">
       <w:r>
         <w:rPr>
           <w:noProof/>
         </w:rPr>
-        <w:t>28/08/2015</w:t>
+        <w:t>1/09/2015</w:t>
       </w:r>
     </w:ins>
-    <w:del w:id="336" w:author="Xavier Hoenner" w:date="2015-08-18T16:03:00Z">
+    <w:del w:id="343" w:author="Xavier Hoenner" w:date="2015-08-18T16:03:00Z">
       <w:r>
         <w:rPr>
           <w:noProof/>

</xml_diff>